<commit_message>
V3 pipeline - GPT4, optimized prompt, not well formated
</commit_message>
<xml_diff>
--- a/data/results/cv-silamir.docx
+++ b/data/results/cv-silamir.docx
@@ -83,7 +83,7 @@
           <w:szCs w:val="30"/>
           <w:rtl w:val="0"/>
         </w:rPr>
-        <w:t xml:space="preserve">Manager Consultant Technology IT  Digital Transformation</w:t>
+        <w:t xml:space="preserve">Manager Consultant en Technology IT &amp; Digital Transformation</w:t>
       </w:r>
     </w:p>
     <w:p>
@@ -109,7 +109,7 @@
           <w:szCs w:val="24"/>
           <w:rtl w:val="0"/>
         </w:rPr>
-        <w:t xml:space="preserve">12 ans d'expérience</w:t>
+        <w:t xml:space="preserve">10 ans d'expérience</w:t>
       </w:r>
     </w:p>
     <w:p>
@@ -333,11 +333,11 @@
                 <w:color w:val="000000"/>
                 <w:rtl w:val="0"/>
               </w:rPr>
-              <w:t xml:space="preserve">1. KPMG</w:t>
+              <w:t xml:space="preserve">- KPMG</w:t>
               <w:br/>
-              <w:t xml:space="preserve">2. Blablacar</w:t>
+              <w:t xml:space="preserve">- Blablacar</w:t>
               <w:br/>
-              <w:t xml:space="preserve">3. BNP Paribas CIB</w:t>
+              <w:t xml:space="preserve">- AFD (Agence Française de Développement) &amp; Proparco (filiale AFD dédiée au secteur privé)</w:t>
             </w:r>
           </w:p>
         </w:tc>
@@ -532,12 +532,12 @@
             <wp:extent cx="183515" cy="190500"/>
             <wp:effectExtent b="0" l="0" r="0" t="0"/>
             <wp:wrapSquare wrapText="bothSides" distB="0" distT="0" distL="114300" distR="114300"/>
-            <wp:docPr descr="20-gear2.png" id="1001" name="image4.png"/>
+            <wp:docPr descr="20-gear2.png" id="1001" name="image1.png"/>
             <a:graphic>
               <a:graphicData uri="http://schemas.openxmlformats.org/drawingml/2006/picture">
                 <pic:pic>
                   <pic:nvPicPr>
-                    <pic:cNvPr descr="20-gear2.png" id="0" name="image4.png"/>
+                    <pic:cNvPr descr="20-gear2.png" id="0" name="image1.png"/>
                     <pic:cNvPicPr preferRelativeResize="0"/>
                   </pic:nvPicPr>
                   <pic:blipFill>
@@ -565,6 +565,33 @@
     <w:p>
       <w:pPr>
         <w:widowControl w:val="0"/>
+        <w:spacing w:before="72" w:line="276" w:lineRule="auto"/>
+        <w:ind w:left="0" w:right="283" w:firstLine="0"/>
+        <w:jc w:val="both"/>
+        <w:rPr>
+          <w:rFonts w:ascii="Century Gothic" w:cs="Century Gothic" w:eastAsia="Century Gothic" w:hAnsi="Century Gothic"/>
+          <w:color w:val="000000"/>
+        </w:rPr>
+      </w:pPr>
+      <w:r>
+        <w:rPr>
+          <w:rFonts w:ascii="Century Gothic" w:cs="Century Gothic" w:eastAsia="Century Gothic" w:hAnsi="Century Gothic"/>
+          <w:color w:val="2d68b4"/>
+          <w:sz w:val="21"/>
+          <w:szCs w:val="21"/>
+          <w:rtl w:val="0"/>
+        </w:rPr>
+        <w:t xml:space="preserve">Compétences techniques : </w:t>
+      </w:r>
+      <w:r>
+        <w:rPr>
+          <w:rtl w:val="0"/>
+        </w:rPr>
+      </w:r>
+    </w:p>
+    <w:p>
+      <w:pPr>
+        <w:widowControl w:val="0"/>
         <w:spacing w:after="0" w:before="72" w:line="276" w:lineRule="auto"/>
         <w:ind w:left="0" w:right="283" w:firstLine="0"/>
         <w:jc w:val="both"/>
@@ -580,13 +607,13 @@
           <w:color w:val="000000"/>
           <w:rtl w:val="0"/>
         </w:rPr>
-        <w:t xml:space="preserve">Outils bureautiques: Microsoft Office (Word, Excel, PowerPoint), Google Suite</w:t>
-        <w:br/>
-        <w:t xml:space="preserve">Outils collaboratifs: Slack, Microsoft Teams, Trello</w:t>
-        <w:br/>
-        <w:t xml:space="preserve">Outils métiers: SAP, Salesforce, Tableau</w:t>
-        <w:br/>
-        <w:t xml:space="preserve">Langages: HTML, CSS, JavaScript, SQL</w:t>
+        <w:t xml:space="preserve">- Outils bureautiques : MS Pack Office, Google Drive</w:t>
+        <w:br/>
+        <w:t xml:space="preserve">- Outils collaboratifs : Slack, Confluence, Miro, Teams, JIRA</w:t>
+        <w:br/>
+        <w:t xml:space="preserve">- Outils métiers : Archer GRC, ServiceNow, DataGalaxy, Collibra, Bubble Platform, Suites Adobe, Salesforce</w:t>
+        <w:br/>
+        <w:t xml:space="preserve">- Langages : VBA/Excel, SQL, Java, C#, C++, C, HTML/Javascript/PHP, Wordpress, Joomla, Meteor, Phalcon, ZendFramework, Symfony 2, CakePHP</w:t>
       </w:r>
       <w:r>
         <w:rPr>
@@ -598,7 +625,51 @@
       <w:pPr>
         <w:widowControl w:val="0"/>
         <w:spacing w:after="0" w:before="0" w:line="240" w:lineRule="auto"/>
-        <w:ind w:left="1440" w:right="283" w:firstLine="0"/>
+        <w:ind w:left="0" w:right="283" w:firstLine="0"/>
+        <w:jc w:val="both"/>
+        <w:rPr>
+          <w:rFonts w:ascii="Century Gothic" w:cs="Century Gothic" w:eastAsia="Century Gothic" w:hAnsi="Century Gothic"/>
+          <w:color w:val="000000"/>
+        </w:rPr>
+      </w:pPr>
+      <w:r>
+        <w:rPr>
+          <w:rtl w:val="0"/>
+        </w:rPr>
+      </w:r>
+    </w:p>
+    <w:p>
+      <w:pPr>
+        <w:widowControl w:val="0"/>
+        <w:spacing w:before="72" w:line="276" w:lineRule="auto"/>
+        <w:ind w:right="283"/>
+        <w:jc w:val="both"/>
+        <w:rPr>
+          <w:rFonts w:ascii="Century Gothic" w:cs="Century Gothic" w:eastAsia="Century Gothic" w:hAnsi="Century Gothic"/>
+          <w:color w:val="000000"/>
+        </w:rPr>
+      </w:pPr>
+      <w:r>
+        <w:rPr>
+          <w:rFonts w:ascii="Century Gothic" w:cs="Century Gothic" w:eastAsia="Century Gothic" w:hAnsi="Century Gothic"/>
+          <w:color w:val="2d68b4"/>
+          <w:sz w:val="21"/>
+          <w:szCs w:val="21"/>
+          <w:rtl w:val="0"/>
+        </w:rPr>
+        <w:t xml:space="preserve">Compétences fonctionnelles :</w:t>
+      </w:r>
+      <w:r>
+        <w:rPr>
+          <w:rtl w:val="0"/>
+        </w:rPr>
+      </w:r>
+    </w:p>
+    <w:p>
+      <w:pPr>
+        <w:widowControl w:val="0"/>
+        <w:spacing w:after="0" w:before="0" w:line="240" w:lineRule="auto"/>
+        <w:ind w:left="0" w:right="283" w:firstLine="0"/>
         <w:jc w:val="both"/>
         <w:rPr>
           <w:rFonts w:ascii="Century Gothic" w:cs="Century Gothic" w:eastAsia="Century Gothic" w:hAnsi="Century Gothic"/>
@@ -628,23 +699,15 @@
           <w:color w:val="000000"/>
           <w:rtl w:val="0"/>
         </w:rPr>
-        <w:t xml:space="preserve">- Gestion de projet</w:t>
-        <w:br/>
-        <w:t xml:space="preserve">- Analyse et résolution de problèmes</w:t>
-        <w:br/>
-        <w:t xml:space="preserve">- Communication efficace</w:t>
-        <w:br/>
-        <w:t xml:space="preserve">- Travail en équipe</w:t>
-        <w:br/>
-        <w:t xml:space="preserve">- Capacité d'adaptation</w:t>
-        <w:br/>
-        <w:t xml:space="preserve">- Organisation et planification</w:t>
-        <w:br/>
-        <w:t xml:space="preserve">- Prise de décision</w:t>
-        <w:br/>
-        <w:t xml:space="preserve">- Sens du service client</w:t>
-        <w:br/>
-        <w:t xml:space="preserve">- Maîtrise des outils informatiques</w:t>
+        <w:t xml:space="preserve">- Gestion de projet et conduite du changement</w:t>
+        <w:br/>
+        <w:t xml:space="preserve">- Développement stratégique et organisationnel</w:t>
+        <w:br/>
+        <w:t xml:space="preserve">- Gestion de la gouvernance des données</w:t>
+        <w:br/>
+        <w:t xml:space="preserve">- Maîtrise des méthodologies Agile et ITIL</w:t>
+        <w:br/>
+        <w:t xml:space="preserve">- Capacités d'analyse et de benchmarking</w:t>
       </w:r>
     </w:p>
     <w:p>
@@ -670,7 +733,7 @@
           <w:szCs w:val="30"/>
           <w:rtl w:val="0"/>
         </w:rPr>
-        <w:t xml:space="preserve">Formation et Certification</w:t>
+        <w:t xml:space="preserve">Formation &amp; Certification</w:t>
       </w:r>
       <w:r>
         <w:rPr>
@@ -748,11 +811,19 @@
           <w:color w:val="000000"/>
           <w:rtl w:val="0"/>
         </w:rPr>
-        <w:t xml:space="preserve">- Master en Marketing Digital, UniversitÃ© de Paris</w:t>
-        <w:br/>
-        <w:t xml:space="preserve">- Licence en Sciences Ã‰conomiques, UniversitÃ© de Paris</w:t>
-        <w:br/>
-        <w:t xml:space="preserve">- BaccalaurÃ©at en Sciences Ã‰conomiques et Sociales, LycÃ©e Henri IV</w:t>
+        <w:t xml:space="preserve">- 2022 : Certification Data Governance Lead | Collibra</w:t>
+        <w:br/>
+        <w:t xml:space="preserve">- 2018 : Programme entrepreneurial de référence de l’écosystème Start/Scale Up - Mindset/Money/Growth/ Product /Sales/Dev/Ops | The Family | JOIN LION | Paris</w:t>
+        <w:br/>
+        <w:t xml:space="preserve">- 2016 : Certification ITIL </w:t>
+        <w:br/>
+        <w:t xml:space="preserve">- 2013 - 2014 : Master Management &amp; Strategy IT | EM LYON Business School / Centrale LYON | Lyon</w:t>
+        <w:br/>
+        <w:t xml:space="preserve">- 2011 - 2013 : Master Technologies de l’Information | Centre d’Enseignement et Recherche Informatique (CERI) Université d’Avignon | Avignon</w:t>
+        <w:br/>
+        <w:t xml:space="preserve">- 2010 - 2011 : Licence Informatique | Université Claude Bernard Lyon | Lyon</w:t>
+        <w:br/>
+        <w:t xml:space="preserve">- 2008 - 2010 : DUT Informatique | Institut Universitaire de Technologie Lyon | Lyon</w:t>
       </w:r>
     </w:p>
     <w:p>
@@ -821,12 +892,12 @@
             <wp:extent cx="157480" cy="182880"/>
             <wp:effectExtent b="0" l="0" r="0" t="0"/>
             <wp:wrapSquare wrapText="bothSides" distB="0" distT="0" distL="114300" distR="114300"/>
-            <wp:docPr descr="179-notepad.png" id="1003" name="image1.png"/>
+            <wp:docPr descr="179-notepad.png" id="1003" name="image3.png"/>
             <a:graphic>
               <a:graphicData uri="http://schemas.openxmlformats.org/drawingml/2006/picture">
                 <pic:pic>
                   <pic:nvPicPr>
-                    <pic:cNvPr descr="179-notepad.png" id="0" name="image1.png"/>
+                    <pic:cNvPr descr="179-notepad.png" id="0" name="image3.png"/>
                     <pic:cNvPicPr preferRelativeResize="0"/>
                   </pic:nvPicPr>
                   <pic:blipFill>
@@ -853,7 +924,7 @@
     </w:p>
     <w:p>
       <w:pPr>
-        <w:spacing w:after="200" w:line="276" w:lineRule="auto"/>
+        <w:spacing w:after="200" w:line="48.00000000000001" w:lineRule="auto"/>
         <w:rPr>
           <w:rFonts w:ascii="Century Gothic" w:cs="Century Gothic" w:eastAsia="Century Gothic" w:hAnsi="Century Gothic"/>
           <w:color w:val="2d68b4"/>
@@ -879,7 +950,7 @@
     </w:p>
     <w:p>
       <w:pPr>
-        <w:spacing w:after="200" w:line="276" w:lineRule="auto"/>
+        <w:spacing w:after="200" w:line="48.00000000000001" w:lineRule="auto"/>
         <w:rPr>
           <w:rFonts w:ascii="Century Gothic" w:cs="Century Gothic" w:eastAsia="Century Gothic" w:hAnsi="Century Gothic"/>
           <w:color w:val="000000"/>
@@ -896,164 +967,7 @@
           <w:szCs w:val="23"/>
           <w:rtl w:val="0"/>
         </w:rPr>
-        <w:t xml:space="preserve">KPMG                                                                                          La personne a travaillé chez KPMG depuis octobre 2023.</w:t>
-      </w:r>
-      <w:r>
-        <w:rPr>
-          <w:rtl w:val="0"/>
-        </w:rPr>
-      </w:r>
-    </w:p>
-    <w:p>
-      <w:pPr>
-        <w:spacing w:after="200" w:line="276" w:lineRule="auto"/>
-        <w:rPr>
-          <w:rFonts w:ascii="Century Gothic" w:cs="Century Gothic" w:eastAsia="Century Gothic" w:hAnsi="Century Gothic"/>
-          <w:color w:val="000000"/>
-          <w:u w:val="single"/>
-        </w:rPr>
-      </w:pPr>
-      <w:r>
-        <w:rPr>
-          <w:rFonts w:ascii="Century Gothic" w:cs="Century Gothic" w:eastAsia="Century Gothic" w:hAnsi="Century Gothic"/>
-          <w:color w:val="000000"/>
-          <w:u w:val="single"/>
-          <w:rtl w:val="0"/>
-        </w:rPr>
-        <w:t xml:space="preserve">Le poste occupé chez KPMG par la personne du CV est Manager Consultant, Technology IT  Digital Transformation.</w:t>
-      </w:r>
-    </w:p>
-    <w:p>
-      <w:pPr>
-        <w:spacing w:after="200" w:line="276" w:lineRule="auto"/>
-        <w:rPr>
-          <w:rFonts w:ascii="Century Gothic" w:cs="Century Gothic" w:eastAsia="Century Gothic" w:hAnsi="Century Gothic"/>
-          <w:color w:val="000000"/>
-        </w:rPr>
-      </w:pPr>
-      <w:r>
-        <w:rPr>
-          <w:rFonts w:ascii="Century Gothic" w:cs="Century Gothic" w:eastAsia="Century Gothic" w:hAnsi="Century Gothic"/>
-          <w:color w:val="000000"/>
-          <w:rtl w:val="0"/>
-        </w:rPr>
-        <w:t xml:space="preserve">David Lam travaille actuellement en tant que Manager Consultant chez KPMG, spécialisé dans la technologie IT et la transformation digitale. Sa mission actuelle consiste à accompagner stratégiquement le Chief Data Officer (CDO) de KPMG dans la mise en œuvre de sa feuille de route Data Governance présentée au Comité Exécutif. Il est chargé du déploiement de la stratégie de gouvernance des données dans tout le groupe, de l'élaboration de meilleures pratiques en matière de gestion et de confidentialité des données, de l'identification et de la mise en œuvre de premiers "quick wins" en termes de résolution de problèmes et d'amélioration des données, ainsi que de la création de tableaux de bord de pilotage des données et de processus pour la gestion du cycle de vie des données. Il participe également à la sensibilisation des équipes aux enjeux de la gouvernance des données.</w:t>
-      </w:r>
-    </w:p>
-    <w:p>
-      <w:pPr>
-        <w:spacing w:after="200" w:line="276" w:lineRule="auto"/>
-        <w:rPr>
-          <w:rFonts w:ascii="Century Gothic" w:cs="Century Gothic" w:eastAsia="Century Gothic" w:hAnsi="Century Gothic"/>
-          <w:color w:val="000000"/>
-        </w:rPr>
-      </w:pPr>
-      <w:r>
-        <w:rPr>
-          <w:rFonts w:ascii="Century Gothic" w:cs="Century Gothic" w:eastAsia="Century Gothic" w:hAnsi="Century Gothic"/>
-          <w:color w:val="000000"/>
-          <w:rtl w:val="0"/>
-        </w:rPr>
-        <w:t xml:space="preserve">- Accompagnement stratégique au Chief Data Officer (CDO) de KPMG dans le cadre de sa feuille de route Data Governance</w:t>
-        <w:br/>
-        <w:t xml:space="preserve">- Déploiement de la Stratégie de gouvernance des données dans tout le groupe</w:t>
-        <w:br/>
-        <w:t xml:space="preserve">- Élaboration de premières meilleures pratiques en matière de gestion et de confidentialité des données</w:t>
-        <w:br/>
-        <w:t xml:space="preserve">- Identification et mise en œuvre de premiers "livrables" en matière de résolution de problèmes et amélioration des données</w:t>
-        <w:br/>
-        <w:t xml:space="preserve">- Aide à l'élaboration d'un tableau de bord de pilotage Data</w:t>
-        <w:br/>
-        <w:t xml:space="preserve">- Mise en œuvre d'un processus pour la gestion du cycle de vie des données</w:t>
-        <w:br/>
-        <w:t xml:space="preserve">- Sensibilisation aux enjeux de la gouvernance des données</w:t>
-        <w:br/>
-        <w:t xml:space="preserve">- Projet OB Ecosystem chez Blablacar : définition du Framework de documentation des processus et des flux de données, coordination du projet, lancement d'une initiative d'outillage Data</w:t>
-        <w:br/>
-        <w:t xml:space="preserve">- Projet NewVersement pour AFD  Proparco : pilotage de la refonte de l'outil de versement des fonds, gestion de projet en méthodologie AGILE avec les intégrateurs, préparation et démonstration des fonctionnalités</w:t>
-        <w:br/>
-        <w:t xml:space="preserve">- Mission d'étude et cadrage stratégique pour la création d'un nouveau business BPCE chez Natixis</w:t>
-        <w:br/>
-        <w:t xml:space="preserve">- Projet RSA Archer GRC Tool chez BNP Paribas CIB : onboarding de processus métiers, pilotage de projet, revue et formalisation des procédures, gouvernance des données</w:t>
-        <w:br/>
-        <w:t xml:space="preserve">- Participation à la réponse d'appels d'offres, rédaction de propositions commerciales</w:t>
-        <w:br/>
-        <w:t xml:space="preserve">- Conception et déploiement du dispositif de gouvernance de données de CNP Assurances dans le cadre de la directive Solvabilité II</w:t>
-        <w:br/>
-        <w:t xml:space="preserve">- Pilotage du programme de remédiation OFAC de Crédit Agricole SA</w:t>
-        <w:br/>
-        <w:t xml:space="preserve">- Conception d'une solution intégrée de Data Analytics pour Deloitte</w:t>
-        <w:br/>
-        <w:t xml:space="preserve">- Gestion du dispositif de management de données bancaire dans le cadre de la loi FATCA pour Edmond de Rothschild</w:t>
-        <w:br/>
-        <w:t xml:space="preserve">- Examen de la qualité des actifs des banques de l'Union européenne pour la Banque centrale européenne et l'Autorité bancaire européenne</w:t>
-      </w:r>
-    </w:p>
-    <w:p>
-      <w:pPr>
-        <w:spacing w:after="200" w:line="276" w:lineRule="auto"/>
-        <w:rPr>
-          <w:rFonts w:ascii="Century Gothic" w:cs="Century Gothic" w:eastAsia="Century Gothic" w:hAnsi="Century Gothic"/>
-          <w:color w:val="000000"/>
-        </w:rPr>
-      </w:pPr>
-      <w:r>
-        <w:rPr>
-          <w:rFonts w:ascii="Century Gothic" w:cs="Century Gothic" w:eastAsia="Century Gothic" w:hAnsi="Century Gothic"/>
-          <w:color w:val="000000"/>
-          <w:rtl w:val="0"/>
-        </w:rPr>
-        <w:t xml:space="preserve">Environnement technique pour la mission chez KPMG : </w:t>
-        <w:br/>
-        <w:t xml:space="preserve">- Collibra (Data Intelligence Solution)</w:t>
-        <w:br/>
-        <w:t xml:space="preserve">- MS Pack Office / Google drive</w:t>
-        <w:br/>
-        <w:t xml:space="preserve">- Slack, Confluence, Miro, Teams, JIRA</w:t>
-        <w:br/>
-        <w:t xml:space="preserve">- Archer GRC, ServiceNow, DataGalaxy, Collibra, Bubble Platform, Suites Adobe, Salesforce</w:t>
-        <w:br/>
-        <w:t xml:space="preserve">- VBA/Excel, SQL, Java, C#, C++, C, HTML/Javascript/PHP, Wordpress, Joomla, Meteor, Phalcon, ZendFramework, Symfony 2, CakePHP</w:t>
-        <w:br/>
-        <w:t xml:space="preserve">- ETL AB Initio</w:t>
-        <w:br/>
-        <w:t xml:space="preserve">- Power BI</w:t>
-        <w:br/>
-        <w:t xml:space="preserve">- Pentaho</w:t>
-        <w:br/>
-        <w:t xml:space="preserve">- JavaScript</w:t>
-        <w:br/>
-        <w:t xml:space="preserve">- MariaDB</w:t>
-        <w:br/>
-        <w:t xml:space="preserve">- Qlikview</w:t>
-        <w:br/>
-        <w:t xml:space="preserve">- SQL, PL/SQL, Python</w:t>
-      </w:r>
-      <w:r>
-        <w:rPr>
-          <w:rtl w:val="0"/>
-        </w:rPr>
-      </w:r>
-    </w:p>
-    <w:p>
-      <w:pPr>
-        <w:spacing w:after="200" w:line="276" w:lineRule="auto"/>
-        <w:rPr>
-          <w:rFonts w:ascii="Century Gothic" w:cs="Century Gothic" w:eastAsia="Century Gothic" w:hAnsi="Century Gothic"/>
-          <w:color w:val="000000"/>
-          <w:sz w:val="23"/>
-          <w:szCs w:val="23"/>
-        </w:rPr>
-      </w:pPr>
-      <w:r>
-        <w:rPr>
-          <w:rFonts w:ascii="Century Gothic" w:cs="Century Gothic" w:eastAsia="Century Gothic" w:hAnsi="Century Gothic"/>
-          <w:color w:val="000000"/>
-          <w:sz w:val="23"/>
-          <w:szCs w:val="23"/>
-          <w:rtl w:val="0"/>
-        </w:rPr>
-        <w:t xml:space="preserve"/>
+        <w:t xml:space="preserve">KPMG                                                                                                          Depuis Oct. 2023</w:t>
       </w:r>
       <w:r>
         <w:rPr>
@@ -1075,308 +989,2689 @@
       <w:r>
         <w:rPr>
           <w:rFonts w:ascii="Century Gothic" w:cs="Century Gothic" w:eastAsia="Century Gothic" w:hAnsi="Century Gothic"/>
-          <w:color w:val="2d68b4"/>
-          <w:sz w:val="23"/>
-          <w:szCs w:val="23"/>
-          <w:rtl w:val="0"/>
-        </w:rPr>
-        <w:t xml:space="preserve">Blablacar                                                                                          La personne a travaillé chez le client Blablacar depuis juin 2023.</w:t>
-      </w:r>
-      <w:r>
-        <w:rPr>
-          <w:rtl w:val="0"/>
-        </w:rPr>
-      </w:r>
-    </w:p>
-    <w:p>
-      <w:pPr>
-        <w:spacing w:after="200" w:line="276" w:lineRule="auto"/>
-        <w:rPr>
-          <w:rFonts w:ascii="Century Gothic" w:cs="Century Gothic" w:eastAsia="Century Gothic" w:hAnsi="Century Gothic"/>
-          <w:color w:val="000000"/>
-          <w:u w:val="single"/>
-        </w:rPr>
-      </w:pPr>
-      <w:r>
-        <w:rPr>
-          <w:rFonts w:ascii="Century Gothic" w:cs="Century Gothic" w:eastAsia="Century Gothic" w:hAnsi="Century Gothic"/>
-          <w:color w:val="000000"/>
-          <w:u w:val="single"/>
-          <w:rtl w:val="0"/>
-        </w:rPr>
-        <w:t xml:space="preserve">Le poste que la personne du CV a occupé chez Blablacar est "Product  Engineering Project Lead" pour le projet OB Ecosystem.</w:t>
-      </w:r>
-    </w:p>
-    <w:p>
-      <w:pPr>
-        <w:spacing w:after="200" w:line="276" w:lineRule="auto"/>
-        <w:rPr>
-          <w:rFonts w:ascii="Century Gothic" w:cs="Century Gothic" w:eastAsia="Century Gothic" w:hAnsi="Century Gothic"/>
-          <w:color w:val="000000"/>
-        </w:rPr>
-      </w:pPr>
-      <w:r>
-        <w:rPr>
-          <w:rFonts w:ascii="Century Gothic" w:cs="Century Gothic" w:eastAsia="Century Gothic" w:hAnsi="Century Gothic"/>
-          <w:color w:val="000000"/>
-          <w:rtl w:val="0"/>
-        </w:rPr>
-        <w:t xml:space="preserve">David Lam a rejoint Blablacar en juin 2023 en tant que Project Lead sur le projet OB Ecosystem. Ce projet vise à revoir la définition et la gestion des données manipulées par les équipes OB (Operated Buses) en charge de l'offre BlaBlaCar Bus, et à déployer les premiers PoC identifiés pour assurer la scalabilité de l'offre. Son rôle consiste à définir le Framework de documentation des processus et des flux de données, à aider les Solution Leads à définir l'architecture technique la plus appropriée, à coordonner les différents volets du projet, à assurer le reporting global et la gestion des risques, et à lancer une initiative d'outillage Data pour industrialiser la gestion des données.</w:t>
-      </w:r>
-    </w:p>
-    <w:p>
-      <w:pPr>
-        <w:spacing w:after="200" w:line="276" w:lineRule="auto"/>
-        <w:rPr>
-          <w:rFonts w:ascii="Century Gothic" w:cs="Century Gothic" w:eastAsia="Century Gothic" w:hAnsi="Century Gothic"/>
-          <w:color w:val="000000"/>
-        </w:rPr>
-      </w:pPr>
-      <w:r>
-        <w:rPr>
-          <w:rFonts w:ascii="Century Gothic" w:cs="Century Gothic" w:eastAsia="Century Gothic" w:hAnsi="Century Gothic"/>
-          <w:color w:val="000000"/>
-          <w:rtl w:val="0"/>
-        </w:rPr>
-        <w:t xml:space="preserve">- Projet OB Ecosystem chez Blablacar en tant que Product  Engineering Project Lead depuis juin 2023</w:t>
-        <w:br/>
-        <w:t xml:space="preserve">  - Définition du Framework de documentation des processus et des flux de données entre les outils OB</w:t>
-        <w:br/>
-        <w:t xml:space="preserve">  - Coordination de chaque volet du projet et assurer le reporting global et la gestion des risques</w:t>
-        <w:br/>
-        <w:t xml:space="preserve">  - Lancement d’une initiative d’outillage Data (DataGalaxy/Altan/Zeenea) afin d’industrialiser la gestion des données</w:t>
-        <w:br/>
-        <w:t xml:space="preserve">- Accompagnement stratégique au Chief Data Officer (CDO) de KPMG dans le cadre de sa feuille de route Data Governance depuis octobre 2023</w:t>
-        <w:br/>
-        <w:t xml:space="preserve">  - Déploiement de la Stratégie de gouvernance des données dans tout le groupe</w:t>
-        <w:br/>
-        <w:t xml:space="preserve">  - Élaboration de meilleures pratiques en matière de gestion et de confidentialités des données</w:t>
-        <w:br/>
-        <w:t xml:space="preserve">  - Aide à l'élaboration d'une maquette de tableau de bord de pilotage Data</w:t>
-        <w:br/>
-        <w:t xml:space="preserve">  - Sensibilisation aux enjeux de la gouvernance des données</w:t>
-        <w:br/>
-        <w:t xml:space="preserve">- Mission d'étude et cadrage stratégique pour la création d'un nouveau business BPCE pour ses affiliés chez Capteo en 2018</w:t>
-        <w:br/>
-        <w:t xml:space="preserve">  - Préparation du Kick-off et cadrage des différentes phases du projet</w:t>
-        <w:br/>
-        <w:t xml:space="preserve">  - Etude d'impact sur les ratios à optimiser</w:t>
-        <w:br/>
-        <w:t xml:space="preserve">  - Consolidation des données issues de l'investigation</w:t>
-        <w:br/>
-        <w:t xml:space="preserve">- Mission de Pilotage du programme de refonte de l'outil de versement des fonds de l'AFD et sa filiale Proparco chez AFD  Proparco en 2022-2023</w:t>
-        <w:br/>
-        <w:t xml:space="preserve">  - Gestion de projet en méthodologie AGILE avec les intégrateurs</w:t>
-        <w:br/>
-        <w:t xml:space="preserve">  - Gestion du Backlog, rédaction des Users Stories, tests et recette métier</w:t>
-        <w:br/>
-        <w:t xml:space="preserve">  - Suivi de l'avancement fonctionnel global de l'ensemble des chantiers et du respect du planning</w:t>
-      </w:r>
-    </w:p>
-    <w:p>
-      <w:pPr>
-        <w:spacing w:after="200" w:line="276" w:lineRule="auto"/>
-        <w:rPr>
-          <w:rFonts w:ascii="Century Gothic" w:cs="Century Gothic" w:eastAsia="Century Gothic" w:hAnsi="Century Gothic"/>
-          <w:color w:val="000000"/>
-        </w:rPr>
-      </w:pPr>
-      <w:r>
-        <w:rPr>
-          <w:rFonts w:ascii="Century Gothic" w:cs="Century Gothic" w:eastAsia="Century Gothic" w:hAnsi="Century Gothic"/>
-          <w:color w:val="000000"/>
-          <w:rtl w:val="0"/>
-        </w:rPr>
-        <w:t xml:space="preserve">Environnement technique pour la mission chez Blablacar :</w:t>
-        <w:br/>
-        <w:t xml:space="preserve"/>
-        <w:br/>
-        <w:t xml:space="preserve">- Outils collaboratifs : Slack, Confluence, Miro, Teams, JIRA</w:t>
-        <w:br/>
-        <w:t xml:space="preserve">- Outils Métier : Archer GRC, ServiceNow, DataGalaxy, Collibra, Bubble Platform, Suites Adobe, Salesforce</w:t>
-        <w:br/>
-        <w:t xml:space="preserve">- Langages et outils : VBA/Excel, SQL, Java, C#, C++, C, HTML/Javascript/PHP, Wordpress, Joomla, Meteor, Phalcon, ZendFramework, Symfony 2, CakePHP</w:t>
-      </w:r>
-      <w:r>
-        <w:rPr>
-          <w:rtl w:val="0"/>
-        </w:rPr>
-      </w:r>
-    </w:p>
-    <w:p>
-      <w:pPr>
-        <w:spacing w:after="200" w:line="276" w:lineRule="auto"/>
-        <w:rPr>
-          <w:rFonts w:ascii="Century Gothic" w:cs="Century Gothic" w:eastAsia="Century Gothic" w:hAnsi="Century Gothic"/>
-          <w:color w:val="000000"/>
-          <w:sz w:val="23"/>
-          <w:szCs w:val="23"/>
-        </w:rPr>
-      </w:pPr>
-      <w:r>
-        <w:rPr>
-          <w:rFonts w:ascii="Century Gothic" w:cs="Century Gothic" w:eastAsia="Century Gothic" w:hAnsi="Century Gothic"/>
-          <w:color w:val="000000"/>
-          <w:sz w:val="23"/>
-          <w:szCs w:val="23"/>
-          <w:rtl w:val="0"/>
-        </w:rPr>
-        <w:t xml:space="preserve"/>
-      </w:r>
-      <w:r>
-        <w:rPr>
-          <w:rtl w:val="0"/>
-        </w:rPr>
-      </w:r>
-    </w:p>
-    <w:p>
-      <w:pPr>
-        <w:spacing w:after="200" w:line="276" w:lineRule="auto"/>
-        <w:rPr>
-          <w:rFonts w:ascii="Century Gothic" w:cs="Century Gothic" w:eastAsia="Century Gothic" w:hAnsi="Century Gothic"/>
           <w:color w:val="000000"/>
           <w:sz w:val="22"/>
           <w:szCs w:val="22"/>
           <w:u w:val="single"/>
-        </w:rPr>
-      </w:pPr>
-      <w:r>
-        <w:rPr>
-          <w:rFonts w:ascii="Century Gothic" w:cs="Century Gothic" w:eastAsia="Century Gothic" w:hAnsi="Century Gothic"/>
-          <w:color w:val="2d68b4"/>
+          <w:rtl w:val="0"/>
+        </w:rPr>
+        <w:t xml:space="preserve">Manager Consultant Technology IT &amp; Digital Transformation</w:t>
+      </w:r>
+    </w:p>
+    <w:p>
+      <w:pPr>
+        <w:widowControl w:val="0"/>
+        <w:spacing w:before="72" w:line="276" w:lineRule="auto"/>
+        <w:ind w:right="283"/>
+        <w:jc w:val="both"/>
+        <w:rPr>
+          <w:rFonts w:ascii="Century Gothic" w:cs="Century Gothic" w:eastAsia="Century Gothic" w:hAnsi="Century Gothic"/>
+          <w:color w:val="0000ff"/>
+        </w:rPr>
+      </w:pPr>
+      <w:r>
+        <w:rPr>
+          <w:rFonts w:ascii="Century Gothic" w:cs="Century Gothic" w:eastAsia="Century Gothic" w:hAnsi="Century Gothic"/>
+          <w:color w:val="2d68b4"/>
+          <w:sz w:val="21"/>
+          <w:szCs w:val="21"/>
+          <w:rtl w:val="0"/>
+        </w:rPr>
+        <w:t xml:space="preserve">Contexte : </w:t>
+      </w:r>
+      <w:r>
+        <w:rPr>
+          <w:rtl w:val="0"/>
+        </w:rPr>
+      </w:r>
+    </w:p>
+    <w:p>
+      <w:pPr>
+        <w:spacing w:after="200" w:line="276" w:lineRule="auto"/>
+        <w:rPr>
+          <w:rFonts w:ascii="Century Gothic" w:cs="Century Gothic" w:eastAsia="Century Gothic" w:hAnsi="Century Gothic"/>
+          <w:color w:val="000000"/>
+        </w:rPr>
+      </w:pPr>
+      <w:r>
+        <w:rPr>
+          <w:rFonts w:ascii="Century Gothic" w:cs="Century Gothic" w:eastAsia="Century Gothic" w:hAnsi="Century Gothic"/>
+          <w:color w:val="000000"/>
+          <w:rtl w:val="0"/>
+        </w:rPr>
+        <w:t xml:space="preserve">Stratégie d'accompagnement pour le Chief Data Officer (CDO) de KPMG dans le cadre de sa feuille de route Data Governance, incluant le déploiement de la stratégie de gouvernance des données à travers le groupe, l'élaboration de meilleures pratiques en matière de gestion et de confidentialité des données, l'identification et la mise en œuvre de premiers livrables pour la résolution de problèmes et l'amélioration des données, la création d'un tableau de bord de pilotage Data et la mise en place d'un processus pour la gestion du cycle de vie des données.</w:t>
+      </w:r>
+    </w:p>
+    <w:p>
+      <w:pPr>
+        <w:widowControl w:val="0"/>
+        <w:spacing w:before="72" w:line="276" w:lineRule="auto"/>
+        <w:ind w:right="283"/>
+        <w:jc w:val="both"/>
+        <w:rPr>
+          <w:rFonts w:ascii="Century Gothic" w:cs="Century Gothic" w:eastAsia="Century Gothic" w:hAnsi="Century Gothic"/>
+          <w:color w:val="2d68b4"/>
+          <w:sz w:val="21"/>
+          <w:szCs w:val="21"/>
+        </w:rPr>
+      </w:pPr>
+      <w:r>
+        <w:rPr>
+          <w:rFonts w:ascii="Century Gothic" w:cs="Century Gothic" w:eastAsia="Century Gothic" w:hAnsi="Century Gothic"/>
+          <w:color w:val="2d68b4"/>
+          <w:sz w:val="21"/>
+          <w:szCs w:val="21"/>
+          <w:rtl w:val="0"/>
+        </w:rPr>
+        <w:t xml:space="preserve">Missions : </w:t>
+      </w:r>
+    </w:p>
+    <w:p>
+      <w:pPr>
+        <w:spacing w:after="200" w:line="276" w:lineRule="auto"/>
+        <w:rPr>
+          <w:rFonts w:ascii="Century Gothic" w:cs="Century Gothic" w:eastAsia="Century Gothic" w:hAnsi="Century Gothic"/>
+          <w:color w:val="000000"/>
+        </w:rPr>
+      </w:pPr>
+      <w:r>
+        <w:rPr>
+          <w:rFonts w:ascii="Century Gothic" w:cs="Century Gothic" w:eastAsia="Century Gothic" w:hAnsi="Century Gothic"/>
+          <w:color w:val="000000"/>
+          <w:rtl w:val="0"/>
+        </w:rPr>
+        <w:t xml:space="preserve">- Accompagnement stratégique au Chief Data Officer (CDO) de KPMG dans le cadre de sa feuille de route Data Governance</w:t>
+        <w:br/>
+        <w:t xml:space="preserve">- Déploiement de la Stratégie de gouvernance des données dans tout le groupe</w:t>
+        <w:br/>
+        <w:t xml:space="preserve">- Élaboration avec les partis prenants d'un premier set de meilleures pratiques en matière de gestion et de confidentialités des données</w:t>
+        <w:br/>
+        <w:t xml:space="preserve">- Quick Wins avec les Équipes Métier &amp; IT</w:t>
+        <w:br/>
+        <w:t xml:space="preserve">- Aide à l'élaboration d'une première maquette de tableau de bord de pilotage Data</w:t>
+        <w:br/>
+        <w:t xml:space="preserve">- Élaboration et mise en œuvre d'un processus pour la gestion du cycle de vie des données</w:t>
+        <w:br/>
+        <w:t xml:space="preserve">- Participation à la création d'une première session de sensibilisation aux enjeux de la gouvernance des données.</w:t>
+      </w:r>
+    </w:p>
+    <w:p>
+      <w:pPr>
+        <w:spacing w:after="200" w:line="276" w:lineRule="auto"/>
+        <w:rPr>
+          <w:rFonts w:ascii="Century Gothic" w:cs="Century Gothic" w:eastAsia="Century Gothic" w:hAnsi="Century Gothic"/>
+          <w:color w:val="2d68b4"/>
+          <w:sz w:val="21"/>
+          <w:szCs w:val="21"/>
+        </w:rPr>
+      </w:pPr>
+      <w:r>
+        <w:rPr>
+          <w:rFonts w:ascii="Century Gothic" w:cs="Century Gothic" w:eastAsia="Century Gothic" w:hAnsi="Century Gothic"/>
+          <w:color w:val="2d68b4"/>
+          <w:sz w:val="21"/>
+          <w:szCs w:val="21"/>
+          <w:rtl w:val="0"/>
+        </w:rPr>
+        <w:t xml:space="preserve"/>
+      </w:r>
+    </w:p>
+    <w:p>
+      <w:pPr>
+        <w:spacing w:after="200" w:line="276" w:lineRule="auto"/>
+        <w:rPr>
+          <w:rFonts w:ascii="Century Gothic" w:cs="Century Gothic" w:eastAsia="Century Gothic" w:hAnsi="Century Gothic"/>
+          <w:color w:val="000000"/>
+        </w:rPr>
+      </w:pPr>
+      <w:r>
+        <w:rPr>
+          <w:rFonts w:ascii="Century Gothic" w:cs="Century Gothic" w:eastAsia="Century Gothic" w:hAnsi="Century Gothic"/>
+          <w:color w:val="000000"/>
+          <w:rtl w:val="0"/>
+        </w:rPr>
+        <w:t xml:space="preserve"/>
+      </w:r>
+    </w:p>
+    <w:p>
+      <w:pPr>
+        <w:spacing w:after="200" w:line="276" w:lineRule="auto"/>
+        <w:rPr>
+          <w:rFonts w:ascii="Century Gothic" w:cs="Century Gothic" w:eastAsia="Century Gothic" w:hAnsi="Century Gothic"/>
+          <w:color w:val="000000"/>
           <w:sz w:val="23"/>
           <w:szCs w:val="23"/>
-          <w:rtl w:val="0"/>
-        </w:rPr>
-        <w:t xml:space="preserve">BNP Paribas CIB                                                                                          Début : 2018</w:t>
-        <w:br/>
-        <w:t xml:space="preserve">Fin : 2022</w:t>
-      </w:r>
-      <w:r>
-        <w:rPr>
-          <w:rtl w:val="0"/>
-        </w:rPr>
-      </w:r>
-    </w:p>
-    <w:p>
-      <w:pPr>
-        <w:spacing w:after="200" w:line="276" w:lineRule="auto"/>
-        <w:rPr>
-          <w:rFonts w:ascii="Century Gothic" w:cs="Century Gothic" w:eastAsia="Century Gothic" w:hAnsi="Century Gothic"/>
-          <w:color w:val="000000"/>
+        </w:rPr>
+      </w:pPr>
+      <w:r>
+        <w:rPr>
+          <w:rFonts w:ascii="Century Gothic" w:cs="Century Gothic" w:eastAsia="Century Gothic" w:hAnsi="Century Gothic"/>
+          <w:color w:val="000000"/>
+          <w:sz w:val="23"/>
+          <w:szCs w:val="23"/>
+          <w:rtl w:val="0"/>
+        </w:rPr>
+        <w:t xml:space="preserve"/>
+      </w:r>
+      <w:r>
+        <w:rPr>
+          <w:rtl w:val="0"/>
+        </w:rPr>
+      </w:r>
+    </w:p>
+    <w:p>
+      <w:pPr>
+        <w:spacing w:after="200" w:line="48.00000000000001" w:lineRule="auto"/>
+        <w:rPr>
+          <w:rFonts w:ascii="Century Gothic" w:cs="Century Gothic" w:eastAsia="Century Gothic" w:hAnsi="Century Gothic"/>
+          <w:color w:val="000000"/>
+          <w:sz w:val="22"/>
+          <w:szCs w:val="22"/>
           <w:u w:val="single"/>
         </w:rPr>
       </w:pPr>
       <w:r>
         <w:rPr>
           <w:rFonts w:ascii="Century Gothic" w:cs="Century Gothic" w:eastAsia="Century Gothic" w:hAnsi="Century Gothic"/>
-          <w:color w:val="000000"/>
+          <w:color w:val="2d68b4"/>
+          <w:sz w:val="23"/>
+          <w:szCs w:val="23"/>
+          <w:rtl w:val="0"/>
+        </w:rPr>
+        <w:t xml:space="preserve">Blablacar                                                                                                          Depuis Jui. 2023</w:t>
+      </w:r>
+      <w:r>
+        <w:rPr>
+          <w:rtl w:val="0"/>
+        </w:rPr>
+      </w:r>
+    </w:p>
+    <w:p>
+      <w:pPr>
+        <w:spacing w:after="200" w:line="276" w:lineRule="auto"/>
+        <w:rPr>
+          <w:rFonts w:ascii="Century Gothic" w:cs="Century Gothic" w:eastAsia="Century Gothic" w:hAnsi="Century Gothic"/>
+          <w:color w:val="000000"/>
+          <w:sz w:val="22"/>
+          <w:szCs w:val="22"/>
           <w:u w:val="single"/>
-          <w:rtl w:val="0"/>
-        </w:rPr>
-        <w:t xml:space="preserve">Le poste occupé chez BNP Paribas CIB était Product Manager pour le RSA Archer GRC Tool (Governance Risk  Compliance) pendant 3 ans.</w:t>
-      </w:r>
-    </w:p>
-    <w:p>
-      <w:pPr>
-        <w:spacing w:after="200" w:line="276" w:lineRule="auto"/>
-        <w:rPr>
-          <w:rFonts w:ascii="Century Gothic" w:cs="Century Gothic" w:eastAsia="Century Gothic" w:hAnsi="Century Gothic"/>
-          <w:color w:val="000000"/>
-        </w:rPr>
-      </w:pPr>
-      <w:r>
-        <w:rPr>
-          <w:rFonts w:ascii="Century Gothic" w:cs="Century Gothic" w:eastAsia="Century Gothic" w:hAnsi="Century Gothic"/>
-          <w:color w:val="000000"/>
-          <w:rtl w:val="0"/>
-        </w:rPr>
-        <w:t xml:space="preserve">David Lam a travaillé chez BNP Paribas CIB en tant que Product Manager pour le RSA Archer GRC Tool. Il était responsable de l'application dédiée à la gestion des risques technologiques et de la cybersécurité. Ses missions comprenaient l'onboarding de processus métiers, le pilotage de projets, la formalisation des supports de présentation, la revue des procédures et des mode opératoires, l'embarquement d'utilisateurs internationaux, la rédaction des études de besoins et des spécifications fonctionnelles, la gouvernance des données, la conduite de tests, la rédaction de cahiers de recettes, la qualification et la mise en production, ainsi que le déploiement de plans de contrôles sur plus de 50 entités dans le monde entier. Il a également piloté le programme de convergence vers un outil unique de GRC en tant que SPOC. En outre, il a travaillé sur un projet d'automatisation de la production centralisée des Dashboards et KPI des équipes CIB via l'outil ETL AB Initio et Power BI. Il a également été impliqué dans le business development, la réponse aux appels d'offres, la rédaction de propositions commerciales, l'étude des besoins, la définition des démarches méthodologiques, les soutenances, et l'acquisition de nouveaux talents.</w:t>
-      </w:r>
-    </w:p>
-    <w:p>
-      <w:pPr>
-        <w:spacing w:after="200" w:line="276" w:lineRule="auto"/>
-        <w:rPr>
-          <w:rFonts w:ascii="Century Gothic" w:cs="Century Gothic" w:eastAsia="Century Gothic" w:hAnsi="Century Gothic"/>
-          <w:color w:val="000000"/>
-        </w:rPr>
-      </w:pPr>
-      <w:r>
-        <w:rPr>
-          <w:rFonts w:ascii="Century Gothic" w:cs="Century Gothic" w:eastAsia="Century Gothic" w:hAnsi="Century Gothic"/>
-          <w:color w:val="000000"/>
-          <w:rtl w:val="0"/>
-        </w:rPr>
-        <w:t xml:space="preserve">- Pilotage du projet de déploiement de la Stratégie de gouvernance des données chez KPMG</w:t>
-        <w:br/>
-        <w:t xml:space="preserve">- Collaboration avec les équipes Metier  IT pour identifier et mettre en œuvre des premiers livrables en matière de résolution de problèmes et amélioration des données chez KPMG</w:t>
-        <w:br/>
-        <w:t xml:space="preserve">- Elaboration et mise en œuvre d'un processus pour la gestion du cycle de vie des données chez KPMG</w:t>
-        <w:br/>
-        <w:t xml:space="preserve">- Participation à la création d'une session de sensibilisation aux enjeux de la gouvernance des données chez KPMG</w:t>
-        <w:br/>
-        <w:t xml:space="preserve">- Définition du Framework de documentation des processus et des flux de données entre les outils OB chez Blablacar</w:t>
-        <w:br/>
-        <w:t xml:space="preserve">- Coordination de chaque volet du projet OB Ecosystem chez Blablacar</w:t>
-        <w:br/>
-        <w:t xml:space="preserve">- Pilotage du programme de refonte de l'outil de versement des fonds de l'AFD et sa filiale Proparco</w:t>
-        <w:br/>
-        <w:t xml:space="preserve">- Gestion de projet en méthodologie AGILE avec les intégrateurs et outil basé sur la solution de BPM Bonitasoft chez AFD et Proparco</w:t>
-        <w:br/>
-        <w:t xml:space="preserve">- Pilotage du projet d'implémentation des évolutions structurantes dans le cadre du déploiement de la nouvelle gouvernance Groupe chez BNP Paribas CIB</w:t>
-        <w:br/>
-        <w:t xml:space="preserve">- Gestion des anomalies, serveurs et bases de données, monitoring et optimisation des performances chez BNP Paribas CIB</w:t>
-        <w:br/>
-        <w:t xml:space="preserve">- Conduite de tests et rédaction de cahiers de recettes, qualification et mise en production chez BNP Paribas CIB</w:t>
-        <w:br/>
-        <w:t xml:space="preserve">- Pilotage du programme de Convergence Groupe vers un outil unique de GRC en tant que SPOC (Single Point Of Contact) CIB chez BNP Paribas CIB</w:t>
-        <w:br/>
-        <w:t xml:space="preserve">- Projet d'automatisation de la production centralisée des Dashboards et KPI des équipes CIB via un l'outil ETL AB Initio et de Power BI chez BNP Paribas CIB</w:t>
-        <w:br/>
-        <w:t xml:space="preserve">- Définition et déploiement du dispositif de gouvernance de données du 1er assureur français CNP Assurances dans le cadre de la directive Solvabilité 2 chez CNP Assurances.</w:t>
-      </w:r>
-    </w:p>
-    <w:p>
-      <w:pPr>
-        <w:spacing w:after="200" w:line="276" w:lineRule="auto"/>
-        <w:rPr>
-          <w:rFonts w:ascii="Century Gothic" w:cs="Century Gothic" w:eastAsia="Century Gothic" w:hAnsi="Century Gothic"/>
-          <w:color w:val="000000"/>
-        </w:rPr>
-      </w:pPr>
-      <w:r>
-        <w:rPr>
-          <w:rFonts w:ascii="Century Gothic" w:cs="Century Gothic" w:eastAsia="Century Gothic" w:hAnsi="Century Gothic"/>
-          <w:color w:val="000000"/>
-          <w:rtl w:val="0"/>
-        </w:rPr>
-        <w:t xml:space="preserve">Environnement technique pour la mission chez BNP Paribas CIB :</w:t>
-        <w:br/>
+        </w:rPr>
+      </w:pPr>
+      <w:r>
+        <w:rPr>
+          <w:rFonts w:ascii="Century Gothic" w:cs="Century Gothic" w:eastAsia="Century Gothic" w:hAnsi="Century Gothic"/>
+          <w:color w:val="000000"/>
+          <w:sz w:val="22"/>
+          <w:szCs w:val="22"/>
+          <w:u w:val="single"/>
+          <w:rtl w:val="0"/>
+        </w:rPr>
+        <w:t xml:space="preserve">Product &amp; Engineering Project Lead</w:t>
+      </w:r>
+    </w:p>
+    <w:p>
+      <w:pPr>
+        <w:widowControl w:val="0"/>
+        <w:spacing w:before="72" w:line="276" w:lineRule="auto"/>
+        <w:ind w:right="283"/>
+        <w:jc w:val="both"/>
+        <w:rPr>
+          <w:rFonts w:ascii="Century Gothic" w:cs="Century Gothic" w:eastAsia="Century Gothic" w:hAnsi="Century Gothic"/>
+          <w:color w:val="0000ff"/>
+        </w:rPr>
+      </w:pPr>
+      <w:r>
+        <w:rPr>
+          <w:rFonts w:ascii="Century Gothic" w:cs="Century Gothic" w:eastAsia="Century Gothic" w:hAnsi="Century Gothic"/>
+          <w:color w:val="2d68b4"/>
+          <w:sz w:val="21"/>
+          <w:szCs w:val="21"/>
+          <w:rtl w:val="0"/>
+        </w:rPr>
+        <w:t xml:space="preserve">Contexte : </w:t>
+      </w:r>
+      <w:r>
+        <w:rPr>
+          <w:rtl w:val="0"/>
+        </w:rPr>
+      </w:r>
+    </w:p>
+    <w:p>
+      <w:pPr>
+        <w:spacing w:after="200" w:line="276" w:lineRule="auto"/>
+        <w:rPr>
+          <w:rFonts w:ascii="Century Gothic" w:cs="Century Gothic" w:eastAsia="Century Gothic" w:hAnsi="Century Gothic"/>
+          <w:color w:val="000000"/>
+        </w:rPr>
+      </w:pPr>
+      <w:r>
+        <w:rPr>
+          <w:rFonts w:ascii="Century Gothic" w:cs="Century Gothic" w:eastAsia="Century Gothic" w:hAnsi="Century Gothic"/>
+          <w:color w:val="000000"/>
+          <w:rtl w:val="0"/>
+        </w:rPr>
+        <w:t xml:space="preserve">Mission de diagnostic de l’infrastructure existante, de révision de la gestion des données principales et de déploiement de premiers PoC pour industrialiser et garantir la scalabilité de l'offre Blablacar, avec une coordination de chaque aspect du projet, mise en place d'un cadre de documentation des processus et des flux de données, et lancement d'une initiative pour la gestion des données.</w:t>
+      </w:r>
+    </w:p>
+    <w:p>
+      <w:pPr>
+        <w:widowControl w:val="0"/>
+        <w:spacing w:before="72" w:line="276" w:lineRule="auto"/>
+        <w:ind w:right="283"/>
+        <w:jc w:val="both"/>
+        <w:rPr>
+          <w:rFonts w:ascii="Century Gothic" w:cs="Century Gothic" w:eastAsia="Century Gothic" w:hAnsi="Century Gothic"/>
+          <w:color w:val="2d68b4"/>
+          <w:sz w:val="21"/>
+          <w:szCs w:val="21"/>
+        </w:rPr>
+      </w:pPr>
+      <w:r>
+        <w:rPr>
+          <w:rFonts w:ascii="Century Gothic" w:cs="Century Gothic" w:eastAsia="Century Gothic" w:hAnsi="Century Gothic"/>
+          <w:color w:val="2d68b4"/>
+          <w:sz w:val="21"/>
+          <w:szCs w:val="21"/>
+          <w:rtl w:val="0"/>
+        </w:rPr>
+        <w:t xml:space="preserve">Missions : </w:t>
+      </w:r>
+    </w:p>
+    <w:p>
+      <w:pPr>
+        <w:spacing w:after="200" w:line="276" w:lineRule="auto"/>
+        <w:rPr>
+          <w:rFonts w:ascii="Century Gothic" w:cs="Century Gothic" w:eastAsia="Century Gothic" w:hAnsi="Century Gothic"/>
+          <w:color w:val="000000"/>
+        </w:rPr>
+      </w:pPr>
+      <w:r>
+        <w:rPr>
+          <w:rFonts w:ascii="Century Gothic" w:cs="Century Gothic" w:eastAsia="Century Gothic" w:hAnsi="Century Gothic"/>
+          <w:color w:val="000000"/>
+          <w:rtl w:val="0"/>
+        </w:rPr>
+        <w:t xml:space="preserve">- Définition du Framework de documentation des processus et des flux de données entre les outils OB</w:t>
+        <w:br/>
+        <w:t xml:space="preserve">- Challenger et aider les Solution Leads à définir l'architecture technique la plus appropriée</w:t>
+        <w:br/>
+        <w:t xml:space="preserve">- Coordination de chaque volet du projet et assurer le reporting global et la gestion des risques</w:t>
+        <w:br/>
+        <w:t xml:space="preserve">- Lancement d’une initiative d’outillage Data (DataGalaxy/Altan/Zeenea) afin d’industrialiser la gestion des données via la construction un Data Glossary, Dictionary et Lineage</w:t>
+      </w:r>
+    </w:p>
+    <w:p>
+      <w:pPr>
+        <w:spacing w:after="200" w:line="276" w:lineRule="auto"/>
+        <w:rPr>
+          <w:rFonts w:ascii="Century Gothic" w:cs="Century Gothic" w:eastAsia="Century Gothic" w:hAnsi="Century Gothic"/>
+          <w:color w:val="2d68b4"/>
+          <w:sz w:val="21"/>
+          <w:szCs w:val="21"/>
+        </w:rPr>
+      </w:pPr>
+      <w:r>
+        <w:rPr>
+          <w:rFonts w:ascii="Century Gothic" w:cs="Century Gothic" w:eastAsia="Century Gothic" w:hAnsi="Century Gothic"/>
+          <w:color w:val="2d68b4"/>
+          <w:sz w:val="21"/>
+          <w:szCs w:val="21"/>
+          <w:rtl w:val="0"/>
+        </w:rPr>
         <w:t xml:space="preserve"/>
-        <w:br/>
-        <w:t xml:space="preserve">- MS Pack Office / Google drive</w:t>
-        <w:br/>
-        <w:t xml:space="preserve">- Slack, Confluence, Miro, Teams, JIRA</w:t>
-        <w:br/>
-        <w:t xml:space="preserve">- Archer GRC, ServiceNow, DataGalaxy, Collibra, Bubble Platform, Suites Adobe, Salesforce</w:t>
-        <w:br/>
-        <w:t xml:space="preserve">- VBA/Excel, SQL, Java, C#, C++, C, HTML/Javascript/PHP, Wordpress, Joomla, Meteor, Phalcon, ZendFramework, Symfony 2, CakePHP</w:t>
-        <w:br/>
-        <w:t xml:space="preserve">- ETL AB Initio, Power BI</w:t>
-        <w:br/>
-        <w:t xml:space="preserve">- Pentaho, JavaScript, MariaDB, Qlikview</w:t>
-        <w:br/>
-        <w:t xml:space="preserve">- Documentum, Eclipse, Visual Basic, Apache Tomcat, Filezilla, PuTTY, VMWare, Redmine</w:t>
-        <w:br/>
-        <w:t xml:space="preserve">- VBA/Excel, Google Chart</w:t>
-        <w:br/>
-        <w:t xml:space="preserve">- CMS Spip, Modèle MVC, Yahoo UI</w:t>
-      </w:r>
-      <w:r>
-        <w:rPr>
-          <w:rtl w:val="0"/>
-        </w:rPr>
+      </w:r>
+    </w:p>
+    <w:p>
+      <w:pPr>
+        <w:spacing w:after="200" w:line="48.00000000000001" w:lineRule="auto"/>
+        <w:rPr>
+          <w:rFonts w:ascii="Century Gothic" w:cs="Century Gothic" w:eastAsia="Century Gothic" w:hAnsi="Century Gothic"/>
+          <w:color w:val="2d68b4"/>
+          <w:sz w:val="21"/>
+          <w:szCs w:val="21"/>
+        </w:rPr>
+      </w:pPr>
+      <w:r>
+        <w:rPr>
+          <w:rFonts w:ascii="Century Gothic" w:cs="Century Gothic" w:eastAsia="Century Gothic" w:hAnsi="Century Gothic"/>
+          <w:color w:val="2d68b4"/>
+          <w:sz w:val="21"/>
+          <w:szCs w:val="21"/>
+          <w:rtl w:val="0"/>
+        </w:rPr>
+        <w:t xml:space="preserve">Environnement technique : </w:t>
+      </w:r>
+    </w:p>
+    <w:p>
+      <w:pPr>
+        <w:spacing w:after="200" w:line="276" w:lineRule="auto"/>
+        <w:rPr>
+          <w:rFonts w:ascii="Century Gothic" w:cs="Century Gothic" w:eastAsia="Century Gothic" w:hAnsi="Century Gothic"/>
+          <w:color w:val="000000"/>
+        </w:rPr>
+      </w:pPr>
+      <w:r>
+        <w:rPr>
+          <w:rFonts w:ascii="Century Gothic" w:cs="Century Gothic" w:eastAsia="Century Gothic" w:hAnsi="Century Gothic"/>
+          <w:color w:val="2d68b4"/>
+          <w:sz w:val="21"/>
+          <w:szCs w:val="21"/>
+          <w:rtl w:val="0"/>
+        </w:rPr>
+        <w:t xml:space="preserve"> </w:t>
+      </w:r>
+      <w:r>
+        <w:rPr>
+          <w:rFonts w:ascii="Century Gothic" w:cs="Century Gothic" w:eastAsia="Century Gothic" w:hAnsi="Century Gothic"/>
+          <w:color w:val="000000"/>
+          <w:rtl w:val="0"/>
+        </w:rPr>
+        <w:t xml:space="preserve">- DataGalaxy</w:t>
+        <w:br/>
+        <w:t xml:space="preserve">- Altan</w:t>
+        <w:br/>
+        <w:t xml:space="preserve">- Zeenea</w:t>
+      </w:r>
+    </w:p>
+    <w:p>
+      <w:pPr>
+        <w:spacing w:after="200" w:line="276" w:lineRule="auto"/>
+        <w:rPr>
+          <w:rFonts w:ascii="Century Gothic" w:cs="Century Gothic" w:eastAsia="Century Gothic" w:hAnsi="Century Gothic"/>
+          <w:color w:val="000000"/>
+        </w:rPr>
+      </w:pPr>
+      <w:r>
+        <w:rPr>
+          <w:rFonts w:ascii="Century Gothic" w:cs="Century Gothic" w:eastAsia="Century Gothic" w:hAnsi="Century Gothic"/>
+          <w:color w:val="000000"/>
+          <w:rtl w:val="0"/>
+        </w:rPr>
+        <w:t xml:space="preserve"/>
+      </w:r>
+    </w:p>
+    <w:p>
+      <w:pPr>
+        <w:spacing w:after="200" w:line="276" w:lineRule="auto"/>
+        <w:rPr>
+          <w:rFonts w:ascii="Century Gothic" w:cs="Century Gothic" w:eastAsia="Century Gothic" w:hAnsi="Century Gothic"/>
+          <w:color w:val="000000"/>
+          <w:sz w:val="23"/>
+          <w:szCs w:val="23"/>
+        </w:rPr>
+      </w:pPr>
+      <w:r>
+        <w:rPr>
+          <w:rFonts w:ascii="Century Gothic" w:cs="Century Gothic" w:eastAsia="Century Gothic" w:hAnsi="Century Gothic"/>
+          <w:color w:val="000000"/>
+          <w:sz w:val="23"/>
+          <w:szCs w:val="23"/>
+          <w:rtl w:val="0"/>
+        </w:rPr>
+        <w:t xml:space="preserve"/>
+      </w:r>
+      <w:r>
+        <w:rPr>
+          <w:rtl w:val="0"/>
+        </w:rPr>
+      </w:r>
+    </w:p>
+    <w:p>
+      <w:pPr>
+        <w:spacing w:after="200" w:line="48.00000000000001" w:lineRule="auto"/>
+        <w:rPr>
+          <w:rFonts w:ascii="Century Gothic" w:cs="Century Gothic" w:eastAsia="Century Gothic" w:hAnsi="Century Gothic"/>
+          <w:color w:val="000000"/>
+          <w:sz w:val="22"/>
+          <w:szCs w:val="22"/>
+          <w:u w:val="single"/>
+        </w:rPr>
+      </w:pPr>
+      <w:r>
+        <w:rPr>
+          <w:rFonts w:ascii="Century Gothic" w:cs="Century Gothic" w:eastAsia="Century Gothic" w:hAnsi="Century Gothic"/>
+          <w:color w:val="2d68b4"/>
+          <w:sz w:val="23"/>
+          <w:szCs w:val="23"/>
+          <w:rtl w:val="0"/>
+        </w:rPr>
+        <w:t xml:space="preserve">AFD (Agence Française de Développement)                                                                                                          2022 - 2023 </w:t>
+        <w:br/>
+        <w:t xml:space="preserve">(6 mois)</w:t>
+      </w:r>
+      <w:r>
+        <w:rPr>
+          <w:rtl w:val="0"/>
+        </w:rPr>
+      </w:r>
+    </w:p>
+    <w:p>
+      <w:pPr>
+        <w:spacing w:after="200" w:line="276" w:lineRule="auto"/>
+        <w:rPr>
+          <w:rFonts w:ascii="Century Gothic" w:cs="Century Gothic" w:eastAsia="Century Gothic" w:hAnsi="Century Gothic"/>
+          <w:color w:val="000000"/>
+          <w:sz w:val="22"/>
+          <w:szCs w:val="22"/>
+          <w:u w:val="single"/>
+        </w:rPr>
+      </w:pPr>
+      <w:r>
+        <w:rPr>
+          <w:rFonts w:ascii="Century Gothic" w:cs="Century Gothic" w:eastAsia="Century Gothic" w:hAnsi="Century Gothic"/>
+          <w:color w:val="000000"/>
+          <w:sz w:val="22"/>
+          <w:szCs w:val="22"/>
+          <w:u w:val="single"/>
+          <w:rtl w:val="0"/>
+        </w:rPr>
+        <w:t xml:space="preserve">Consultant Product Manager &amp; Appui DSI Direction de Projet</w:t>
+      </w:r>
+    </w:p>
+    <w:p>
+      <w:pPr>
+        <w:widowControl w:val="0"/>
+        <w:spacing w:before="72" w:line="276" w:lineRule="auto"/>
+        <w:ind w:right="283"/>
+        <w:jc w:val="both"/>
+        <w:rPr>
+          <w:rFonts w:ascii="Century Gothic" w:cs="Century Gothic" w:eastAsia="Century Gothic" w:hAnsi="Century Gothic"/>
+          <w:color w:val="0000ff"/>
+        </w:rPr>
+      </w:pPr>
+      <w:r>
+        <w:rPr>
+          <w:rFonts w:ascii="Century Gothic" w:cs="Century Gothic" w:eastAsia="Century Gothic" w:hAnsi="Century Gothic"/>
+          <w:color w:val="2d68b4"/>
+          <w:sz w:val="21"/>
+          <w:szCs w:val="21"/>
+          <w:rtl w:val="0"/>
+        </w:rPr>
+        <w:t xml:space="preserve">Contexte : </w:t>
+      </w:r>
+      <w:r>
+        <w:rPr>
+          <w:rtl w:val="0"/>
+        </w:rPr>
+      </w:r>
+    </w:p>
+    <w:p>
+      <w:pPr>
+        <w:spacing w:after="200" w:line="276" w:lineRule="auto"/>
+        <w:rPr>
+          <w:rFonts w:ascii="Century Gothic" w:cs="Century Gothic" w:eastAsia="Century Gothic" w:hAnsi="Century Gothic"/>
+          <w:color w:val="000000"/>
+        </w:rPr>
+      </w:pPr>
+      <w:r>
+        <w:rPr>
+          <w:rFonts w:ascii="Century Gothic" w:cs="Century Gothic" w:eastAsia="Century Gothic" w:hAnsi="Century Gothic"/>
+          <w:color w:val="000000"/>
+          <w:rtl w:val="0"/>
+        </w:rPr>
+        <w:t xml:space="preserve">Refonte de l'outil de versement des fonds de l'AFD et de sa filiale Proparco, avec pour objectif l'optimisation des processus cibles liés aux versements, la conformité aux recommandations des commissaires aux comptes, de l'ACPR et de l'IGE, et la transformation numérique et l'urbanisation du Groupe, tout en assurant des tâches de gestion de projet en méthodologie AGILE et d'appui à la Direction de Projet pour le suivi de l'avancement fonctionnel.</w:t>
+      </w:r>
+    </w:p>
+    <w:p>
+      <w:pPr>
+        <w:widowControl w:val="0"/>
+        <w:spacing w:before="72" w:line="276" w:lineRule="auto"/>
+        <w:ind w:right="283"/>
+        <w:jc w:val="both"/>
+        <w:rPr>
+          <w:rFonts w:ascii="Century Gothic" w:cs="Century Gothic" w:eastAsia="Century Gothic" w:hAnsi="Century Gothic"/>
+          <w:color w:val="2d68b4"/>
+          <w:sz w:val="21"/>
+          <w:szCs w:val="21"/>
+        </w:rPr>
+      </w:pPr>
+      <w:r>
+        <w:rPr>
+          <w:rFonts w:ascii="Century Gothic" w:cs="Century Gothic" w:eastAsia="Century Gothic" w:hAnsi="Century Gothic"/>
+          <w:color w:val="2d68b4"/>
+          <w:sz w:val="21"/>
+          <w:szCs w:val="21"/>
+          <w:rtl w:val="0"/>
+        </w:rPr>
+        <w:t xml:space="preserve">Missions : </w:t>
+      </w:r>
+    </w:p>
+    <w:p>
+      <w:pPr>
+        <w:spacing w:after="200" w:line="276" w:lineRule="auto"/>
+        <w:rPr>
+          <w:rFonts w:ascii="Century Gothic" w:cs="Century Gothic" w:eastAsia="Century Gothic" w:hAnsi="Century Gothic"/>
+          <w:color w:val="000000"/>
+        </w:rPr>
+      </w:pPr>
+      <w:r>
+        <w:rPr>
+          <w:rFonts w:ascii="Century Gothic" w:cs="Century Gothic" w:eastAsia="Century Gothic" w:hAnsi="Century Gothic"/>
+          <w:color w:val="000000"/>
+          <w:rtl w:val="0"/>
+        </w:rPr>
+        <w:t xml:space="preserve">- Gestion de projet en méthodologie AGILE avec les intégrateurs pour le projet NewVersement chez AFD &amp; Proparco</w:t>
+        <w:br/>
+        <w:t xml:space="preserve">- Gestion du Backlog, rédaction des Users Stories, tests et recette métier des Users Stories et corrections des anomalies</w:t>
+        <w:br/>
+        <w:t xml:space="preserve">- Préparation et démonstration des fonctionnalités avec les équipes métiers, qualification des besoins fonctionnelles</w:t>
+        <w:br/>
+        <w:t xml:space="preserve">- Participation aux cérémonies agiles </w:t>
+        <w:br/>
+        <w:t xml:space="preserve">- Suivi de l’avancement fonctionnel global de l’ensemble des chantiers et du respect du planning pour le projet NewVersement</w:t>
+        <w:br/>
+        <w:t xml:space="preserve">- Préparation et participation aux instances de pilotage </w:t>
+        <w:br/>
+        <w:t xml:space="preserve">- Pilotage des sujets transverses DSI : Interfaçage avec les applications, Reportings, scénario transitoire, reprise de données.</w:t>
+      </w:r>
+    </w:p>
+    <w:p>
+      <w:pPr>
+        <w:spacing w:after="200" w:line="276" w:lineRule="auto"/>
+        <w:rPr>
+          <w:rFonts w:ascii="Century Gothic" w:cs="Century Gothic" w:eastAsia="Century Gothic" w:hAnsi="Century Gothic"/>
+          <w:color w:val="2d68b4"/>
+          <w:sz w:val="21"/>
+          <w:szCs w:val="21"/>
+        </w:rPr>
+      </w:pPr>
+      <w:r>
+        <w:rPr>
+          <w:rFonts w:ascii="Century Gothic" w:cs="Century Gothic" w:eastAsia="Century Gothic" w:hAnsi="Century Gothic"/>
+          <w:color w:val="2d68b4"/>
+          <w:sz w:val="21"/>
+          <w:szCs w:val="21"/>
+          <w:rtl w:val="0"/>
+        </w:rPr>
+        <w:t xml:space="preserve"/>
+      </w:r>
+    </w:p>
+    <w:p>
+      <w:pPr>
+        <w:spacing w:after="200" w:line="48.00000000000001" w:lineRule="auto"/>
+        <w:rPr>
+          <w:rFonts w:ascii="Century Gothic" w:cs="Century Gothic" w:eastAsia="Century Gothic" w:hAnsi="Century Gothic"/>
+          <w:color w:val="2d68b4"/>
+          <w:sz w:val="21"/>
+          <w:szCs w:val="21"/>
+        </w:rPr>
+      </w:pPr>
+      <w:r>
+        <w:rPr>
+          <w:rFonts w:ascii="Century Gothic" w:cs="Century Gothic" w:eastAsia="Century Gothic" w:hAnsi="Century Gothic"/>
+          <w:color w:val="2d68b4"/>
+          <w:sz w:val="21"/>
+          <w:szCs w:val="21"/>
+          <w:rtl w:val="0"/>
+        </w:rPr>
+        <w:t xml:space="preserve">Environnement technique : </w:t>
+      </w:r>
+    </w:p>
+    <w:p>
+      <w:pPr>
+        <w:spacing w:after="200" w:line="276" w:lineRule="auto"/>
+        <w:rPr>
+          <w:rFonts w:ascii="Century Gothic" w:cs="Century Gothic" w:eastAsia="Century Gothic" w:hAnsi="Century Gothic"/>
+          <w:color w:val="000000"/>
+        </w:rPr>
+      </w:pPr>
+      <w:r>
+        <w:rPr>
+          <w:rFonts w:ascii="Century Gothic" w:cs="Century Gothic" w:eastAsia="Century Gothic" w:hAnsi="Century Gothic"/>
+          <w:color w:val="2d68b4"/>
+          <w:sz w:val="21"/>
+          <w:szCs w:val="21"/>
+          <w:rtl w:val="0"/>
+        </w:rPr>
+        <w:t xml:space="preserve"> </w:t>
+      </w:r>
+      <w:r>
+        <w:rPr>
+          <w:rFonts w:ascii="Century Gothic" w:cs="Century Gothic" w:eastAsia="Century Gothic" w:hAnsi="Century Gothic"/>
+          <w:color w:val="000000"/>
+          <w:rtl w:val="0"/>
+        </w:rPr>
+        <w:t xml:space="preserve">- JIRA</w:t>
+        <w:br/>
+        <w:t xml:space="preserve">- BPM Bonitasoft</w:t>
+      </w:r>
+    </w:p>
+    <w:p>
+      <w:pPr>
+        <w:spacing w:after="200" w:line="276" w:lineRule="auto"/>
+        <w:rPr>
+          <w:rFonts w:ascii="Century Gothic" w:cs="Century Gothic" w:eastAsia="Century Gothic" w:hAnsi="Century Gothic"/>
+          <w:color w:val="000000"/>
+        </w:rPr>
+      </w:pPr>
+      <w:r>
+        <w:rPr>
+          <w:rFonts w:ascii="Century Gothic" w:cs="Century Gothic" w:eastAsia="Century Gothic" w:hAnsi="Century Gothic"/>
+          <w:color w:val="000000"/>
+          <w:rtl w:val="0"/>
+        </w:rPr>
+        <w:t xml:space="preserve"/>
+      </w:r>
+    </w:p>
+    <w:p>
+      <w:pPr>
+        <w:spacing w:after="200" w:line="276" w:lineRule="auto"/>
+        <w:rPr>
+          <w:rFonts w:ascii="Century Gothic" w:cs="Century Gothic" w:eastAsia="Century Gothic" w:hAnsi="Century Gothic"/>
+          <w:color w:val="000000"/>
+          <w:sz w:val="23"/>
+          <w:szCs w:val="23"/>
+        </w:rPr>
+      </w:pPr>
+      <w:r>
+        <w:rPr>
+          <w:rFonts w:ascii="Century Gothic" w:cs="Century Gothic" w:eastAsia="Century Gothic" w:hAnsi="Century Gothic"/>
+          <w:color w:val="000000"/>
+          <w:sz w:val="23"/>
+          <w:szCs w:val="23"/>
+          <w:rtl w:val="0"/>
+        </w:rPr>
+        <w:t xml:space="preserve"/>
+      </w:r>
+      <w:r>
+        <w:rPr>
+          <w:rtl w:val="0"/>
+        </w:rPr>
+      </w:r>
+    </w:p>
+    <w:p>
+      <w:pPr>
+        <w:spacing w:after="200" w:line="48.00000000000001" w:lineRule="auto"/>
+        <w:rPr>
+          <w:rFonts w:ascii="Century Gothic" w:cs="Century Gothic" w:eastAsia="Century Gothic" w:hAnsi="Century Gothic"/>
+          <w:color w:val="000000"/>
+          <w:sz w:val="22"/>
+          <w:szCs w:val="22"/>
+          <w:u w:val="single"/>
+        </w:rPr>
+      </w:pPr>
+      <w:r>
+        <w:rPr>
+          <w:rFonts w:ascii="Century Gothic" w:cs="Century Gothic" w:eastAsia="Century Gothic" w:hAnsi="Century Gothic"/>
+          <w:color w:val="2d68b4"/>
+          <w:sz w:val="23"/>
+          <w:szCs w:val="23"/>
+          <w:rtl w:val="0"/>
+        </w:rPr>
+        <w:t xml:space="preserve">Proparco                                                                                                          2022 - 2023 (6 mois)</w:t>
+      </w:r>
+      <w:r>
+        <w:rPr>
+          <w:rtl w:val="0"/>
+        </w:rPr>
+      </w:r>
+    </w:p>
+    <w:p>
+      <w:pPr>
+        <w:spacing w:after="200" w:line="276" w:lineRule="auto"/>
+        <w:rPr>
+          <w:rFonts w:ascii="Century Gothic" w:cs="Century Gothic" w:eastAsia="Century Gothic" w:hAnsi="Century Gothic"/>
+          <w:color w:val="000000"/>
+          <w:sz w:val="22"/>
+          <w:szCs w:val="22"/>
+          <w:u w:val="single"/>
+        </w:rPr>
+      </w:pPr>
+      <w:r>
+        <w:rPr>
+          <w:rFonts w:ascii="Century Gothic" w:cs="Century Gothic" w:eastAsia="Century Gothic" w:hAnsi="Century Gothic"/>
+          <w:color w:val="000000"/>
+          <w:sz w:val="22"/>
+          <w:szCs w:val="22"/>
+          <w:u w:val="single"/>
+          <w:rtl w:val="0"/>
+        </w:rPr>
+        <w:t xml:space="preserve">Consultant Product Manager &amp; Appui DSI Direction de Projet</w:t>
+      </w:r>
+    </w:p>
+    <w:p>
+      <w:pPr>
+        <w:widowControl w:val="0"/>
+        <w:spacing w:before="72" w:line="276" w:lineRule="auto"/>
+        <w:ind w:right="283"/>
+        <w:jc w:val="both"/>
+        <w:rPr>
+          <w:rFonts w:ascii="Century Gothic" w:cs="Century Gothic" w:eastAsia="Century Gothic" w:hAnsi="Century Gothic"/>
+          <w:color w:val="0000ff"/>
+        </w:rPr>
+      </w:pPr>
+      <w:r>
+        <w:rPr>
+          <w:rFonts w:ascii="Century Gothic" w:cs="Century Gothic" w:eastAsia="Century Gothic" w:hAnsi="Century Gothic"/>
+          <w:color w:val="2d68b4"/>
+          <w:sz w:val="21"/>
+          <w:szCs w:val="21"/>
+          <w:rtl w:val="0"/>
+        </w:rPr>
+        <w:t xml:space="preserve">Contexte : </w:t>
+      </w:r>
+      <w:r>
+        <w:rPr>
+          <w:rtl w:val="0"/>
+        </w:rPr>
+      </w:r>
+    </w:p>
+    <w:p>
+      <w:pPr>
+        <w:spacing w:after="200" w:line="276" w:lineRule="auto"/>
+        <w:rPr>
+          <w:rFonts w:ascii="Century Gothic" w:cs="Century Gothic" w:eastAsia="Century Gothic" w:hAnsi="Century Gothic"/>
+          <w:color w:val="000000"/>
+        </w:rPr>
+      </w:pPr>
+      <w:r>
+        <w:rPr>
+          <w:rFonts w:ascii="Century Gothic" w:cs="Century Gothic" w:eastAsia="Century Gothic" w:hAnsi="Century Gothic"/>
+          <w:color w:val="000000"/>
+          <w:rtl w:val="0"/>
+        </w:rPr>
+        <w:t xml:space="preserve">Refonte de l'outil de versement des fonds de l'Agence Française de Développement (AFD) et de sa filiale Proparco, visant à optimiser l'efficience des processus liés aux versements et à assurer la conformité aux recommandations des commissaires aux comptes, de l'ACPR et de l'IGE, tout en favorisant la transformation numérique et l'urbanisation du Groupe.</w:t>
+      </w:r>
+    </w:p>
+    <w:p>
+      <w:pPr>
+        <w:widowControl w:val="0"/>
+        <w:spacing w:before="72" w:line="276" w:lineRule="auto"/>
+        <w:ind w:right="283"/>
+        <w:jc w:val="both"/>
+        <w:rPr>
+          <w:rFonts w:ascii="Century Gothic" w:cs="Century Gothic" w:eastAsia="Century Gothic" w:hAnsi="Century Gothic"/>
+          <w:color w:val="2d68b4"/>
+          <w:sz w:val="21"/>
+          <w:szCs w:val="21"/>
+        </w:rPr>
+      </w:pPr>
+      <w:r>
+        <w:rPr>
+          <w:rFonts w:ascii="Century Gothic" w:cs="Century Gothic" w:eastAsia="Century Gothic" w:hAnsi="Century Gothic"/>
+          <w:color w:val="2d68b4"/>
+          <w:sz w:val="21"/>
+          <w:szCs w:val="21"/>
+          <w:rtl w:val="0"/>
+        </w:rPr>
+        <w:t xml:space="preserve">Missions : </w:t>
+      </w:r>
+    </w:p>
+    <w:p>
+      <w:pPr>
+        <w:spacing w:after="200" w:line="276" w:lineRule="auto"/>
+        <w:rPr>
+          <w:rFonts w:ascii="Century Gothic" w:cs="Century Gothic" w:eastAsia="Century Gothic" w:hAnsi="Century Gothic"/>
+          <w:color w:val="000000"/>
+        </w:rPr>
+      </w:pPr>
+      <w:r>
+        <w:rPr>
+          <w:rFonts w:ascii="Century Gothic" w:cs="Century Gothic" w:eastAsia="Century Gothic" w:hAnsi="Century Gothic"/>
+          <w:color w:val="000000"/>
+          <w:rtl w:val="0"/>
+        </w:rPr>
+        <w:t xml:space="preserve">- Gestion de projet en méthodologie AGILE avec les intégrateurs pour le projet NewVersement de Proparco</w:t>
+        <w:br/>
+        <w:t xml:space="preserve">- Gestion du Backlog, rédaction des Users Stories, tests et recette métier des Users Stories et corrections des anomalies</w:t>
+        <w:br/>
+        <w:t xml:space="preserve">- Préparation et démonstration des fonctionnalités avec les équipes métiers, qualification des besoins fonctionnelles</w:t>
+        <w:br/>
+        <w:t xml:space="preserve">- Participation aux cérémonies agiles </w:t>
+        <w:br/>
+        <w:t xml:space="preserve">- Suivi de l’avancement fonctionnel global de l’ensemble des chantiers et du respect du planning</w:t>
+        <w:br/>
+        <w:t xml:space="preserve">- Préparation et participation aux instances de pilotage (supports, compte-rendu, comités)</w:t>
+        <w:br/>
+        <w:t xml:space="preserve">- Pilotage des sujets transverses DSI : Interfaçage avec les applications, Reportings, scénario transitoire, reprise de données.</w:t>
+      </w:r>
+    </w:p>
+    <w:p>
+      <w:pPr>
+        <w:spacing w:after="200" w:line="276" w:lineRule="auto"/>
+        <w:rPr>
+          <w:rFonts w:ascii="Century Gothic" w:cs="Century Gothic" w:eastAsia="Century Gothic" w:hAnsi="Century Gothic"/>
+          <w:color w:val="2d68b4"/>
+          <w:sz w:val="21"/>
+          <w:szCs w:val="21"/>
+        </w:rPr>
+      </w:pPr>
+      <w:r>
+        <w:rPr>
+          <w:rFonts w:ascii="Century Gothic" w:cs="Century Gothic" w:eastAsia="Century Gothic" w:hAnsi="Century Gothic"/>
+          <w:color w:val="2d68b4"/>
+          <w:sz w:val="21"/>
+          <w:szCs w:val="21"/>
+          <w:rtl w:val="0"/>
+        </w:rPr>
+        <w:t xml:space="preserve"/>
+      </w:r>
+    </w:p>
+    <w:p>
+      <w:pPr>
+        <w:spacing w:after="200" w:line="276" w:lineRule="auto"/>
+        <w:rPr>
+          <w:rFonts w:ascii="Century Gothic" w:cs="Century Gothic" w:eastAsia="Century Gothic" w:hAnsi="Century Gothic"/>
+          <w:color w:val="000000"/>
+        </w:rPr>
+      </w:pPr>
+      <w:r>
+        <w:rPr>
+          <w:rFonts w:ascii="Century Gothic" w:cs="Century Gothic" w:eastAsia="Century Gothic" w:hAnsi="Century Gothic"/>
+          <w:color w:val="000000"/>
+          <w:rtl w:val="0"/>
+        </w:rPr>
+        <w:t xml:space="preserve"/>
+      </w:r>
+    </w:p>
+    <w:p>
+      <w:pPr>
+        <w:spacing w:after="200" w:line="276" w:lineRule="auto"/>
+        <w:rPr>
+          <w:rFonts w:ascii="Century Gothic" w:cs="Century Gothic" w:eastAsia="Century Gothic" w:hAnsi="Century Gothic"/>
+          <w:color w:val="000000"/>
+          <w:sz w:val="23"/>
+          <w:szCs w:val="23"/>
+        </w:rPr>
+      </w:pPr>
+      <w:r>
+        <w:rPr>
+          <w:rFonts w:ascii="Century Gothic" w:cs="Century Gothic" w:eastAsia="Century Gothic" w:hAnsi="Century Gothic"/>
+          <w:color w:val="000000"/>
+          <w:sz w:val="23"/>
+          <w:szCs w:val="23"/>
+          <w:rtl w:val="0"/>
+        </w:rPr>
+        <w:t xml:space="preserve"/>
+      </w:r>
+      <w:r>
+        <w:rPr>
+          <w:rtl w:val="0"/>
+        </w:rPr>
+      </w:r>
+    </w:p>
+    <w:p>
+      <w:pPr>
+        <w:spacing w:after="200" w:line="48.00000000000001" w:lineRule="auto"/>
+        <w:rPr>
+          <w:rFonts w:ascii="Century Gothic" w:cs="Century Gothic" w:eastAsia="Century Gothic" w:hAnsi="Century Gothic"/>
+          <w:color w:val="000000"/>
+          <w:sz w:val="22"/>
+          <w:szCs w:val="22"/>
+          <w:u w:val="single"/>
+        </w:rPr>
+      </w:pPr>
+      <w:r>
+        <w:rPr>
+          <w:rFonts w:ascii="Century Gothic" w:cs="Century Gothic" w:eastAsia="Century Gothic" w:hAnsi="Century Gothic"/>
+          <w:color w:val="2d68b4"/>
+          <w:sz w:val="23"/>
+          <w:szCs w:val="23"/>
+          <w:rtl w:val="0"/>
+        </w:rPr>
+        <w:t xml:space="preserve">Natixis                                                                                                          3 mois</w:t>
+      </w:r>
+      <w:r>
+        <w:rPr>
+          <w:rtl w:val="0"/>
+        </w:rPr>
+      </w:r>
+    </w:p>
+    <w:p>
+      <w:pPr>
+        <w:spacing w:after="200" w:line="276" w:lineRule="auto"/>
+        <w:rPr>
+          <w:rFonts w:ascii="Century Gothic" w:cs="Century Gothic" w:eastAsia="Century Gothic" w:hAnsi="Century Gothic"/>
+          <w:color w:val="000000"/>
+          <w:sz w:val="22"/>
+          <w:szCs w:val="22"/>
+          <w:u w:val="single"/>
+        </w:rPr>
+      </w:pPr>
+      <w:r>
+        <w:rPr>
+          <w:rFonts w:ascii="Century Gothic" w:cs="Century Gothic" w:eastAsia="Century Gothic" w:hAnsi="Century Gothic"/>
+          <w:color w:val="000000"/>
+          <w:sz w:val="22"/>
+          <w:szCs w:val="22"/>
+          <w:u w:val="single"/>
+          <w:rtl w:val="0"/>
+        </w:rPr>
+        <w:t xml:space="preserve">Manager Consultant Technology IT &amp; Digital Transformation</w:t>
+      </w:r>
+    </w:p>
+    <w:p>
+      <w:pPr>
+        <w:widowControl w:val="0"/>
+        <w:spacing w:before="72" w:line="276" w:lineRule="auto"/>
+        <w:ind w:right="283"/>
+        <w:jc w:val="both"/>
+        <w:rPr>
+          <w:rFonts w:ascii="Century Gothic" w:cs="Century Gothic" w:eastAsia="Century Gothic" w:hAnsi="Century Gothic"/>
+          <w:color w:val="0000ff"/>
+        </w:rPr>
+      </w:pPr>
+      <w:r>
+        <w:rPr>
+          <w:rFonts w:ascii="Century Gothic" w:cs="Century Gothic" w:eastAsia="Century Gothic" w:hAnsi="Century Gothic"/>
+          <w:color w:val="2d68b4"/>
+          <w:sz w:val="21"/>
+          <w:szCs w:val="21"/>
+          <w:rtl w:val="0"/>
+        </w:rPr>
+        <w:t xml:space="preserve">Contexte : </w:t>
+      </w:r>
+      <w:r>
+        <w:rPr>
+          <w:rtl w:val="0"/>
+        </w:rPr>
+      </w:r>
+    </w:p>
+    <w:p>
+      <w:pPr>
+        <w:spacing w:after="200" w:line="276" w:lineRule="auto"/>
+        <w:rPr>
+          <w:rFonts w:ascii="Century Gothic" w:cs="Century Gothic" w:eastAsia="Century Gothic" w:hAnsi="Century Gothic"/>
+          <w:color w:val="000000"/>
+        </w:rPr>
+      </w:pPr>
+      <w:r>
+        <w:rPr>
+          <w:rFonts w:ascii="Century Gothic" w:cs="Century Gothic" w:eastAsia="Century Gothic" w:hAnsi="Century Gothic"/>
+          <w:color w:val="000000"/>
+          <w:rtl w:val="0"/>
+        </w:rPr>
+        <w:t xml:space="preserve">Étude et cadrage stratégique pour la mise en place d'un nouveau service de Reverse Repo pour optimiser le bilan du groupe, impliquant des calculs d'optimisation bilanciels, des entretiens avec diverses équipes métiers, et la consolidation des données pour préparer une présentation pour le top management de Natixis.</w:t>
+      </w:r>
+    </w:p>
+    <w:p>
+      <w:pPr>
+        <w:widowControl w:val="0"/>
+        <w:spacing w:before="72" w:line="276" w:lineRule="auto"/>
+        <w:ind w:right="283"/>
+        <w:jc w:val="both"/>
+        <w:rPr>
+          <w:rFonts w:ascii="Century Gothic" w:cs="Century Gothic" w:eastAsia="Century Gothic" w:hAnsi="Century Gothic"/>
+          <w:color w:val="2d68b4"/>
+          <w:sz w:val="21"/>
+          <w:szCs w:val="21"/>
+        </w:rPr>
+      </w:pPr>
+      <w:r>
+        <w:rPr>
+          <w:rFonts w:ascii="Century Gothic" w:cs="Century Gothic" w:eastAsia="Century Gothic" w:hAnsi="Century Gothic"/>
+          <w:color w:val="2d68b4"/>
+          <w:sz w:val="21"/>
+          <w:szCs w:val="21"/>
+          <w:rtl w:val="0"/>
+        </w:rPr>
+        <w:t xml:space="preserve">Missions : </w:t>
+      </w:r>
+    </w:p>
+    <w:p>
+      <w:pPr>
+        <w:spacing w:after="200" w:line="276" w:lineRule="auto"/>
+        <w:rPr>
+          <w:rFonts w:ascii="Century Gothic" w:cs="Century Gothic" w:eastAsia="Century Gothic" w:hAnsi="Century Gothic"/>
+          <w:color w:val="000000"/>
+        </w:rPr>
+      </w:pPr>
+      <w:r>
+        <w:rPr>
+          <w:rFonts w:ascii="Century Gothic" w:cs="Century Gothic" w:eastAsia="Century Gothic" w:hAnsi="Century Gothic"/>
+          <w:color w:val="000000"/>
+          <w:rtl w:val="0"/>
+        </w:rPr>
+        <w:t xml:space="preserve">- Préparation et cadrage des différentes phases du projet, définition du planning, organisation de la comitologie </w:t>
+        <w:br/>
+        <w:t xml:space="preserve">- Etude d’impact sur les ratios-objets de l'étude - à optimiser (RWA, Leverage Ratio)</w:t>
+        <w:br/>
+        <w:t xml:space="preserve">- Calcul d’optimisation bilanciel pour évaluer l’impact de l’opération de reverse Repo (20 Md€ de liquidité contre prêt de titres)</w:t>
+        <w:br/>
+        <w:t xml:space="preserve">- Conduite d’entretiens avec les équipes métiers Legal, Compliance, Finance, Compta, IT &amp; Ops, etc.</w:t>
+        <w:br/>
+        <w:t xml:space="preserve">- Consolidation des données issues de l’investigation auprès des équipes métiers dans un document de Deep Dive</w:t>
+        <w:br/>
+        <w:t xml:space="preserve">- Préparation du support d’Executive Summary à présenter au Top Management Natixis pour validation de la faisabilité.</w:t>
+      </w:r>
+    </w:p>
+    <w:p>
+      <w:pPr>
+        <w:spacing w:after="200" w:line="276" w:lineRule="auto"/>
+        <w:rPr>
+          <w:rFonts w:ascii="Century Gothic" w:cs="Century Gothic" w:eastAsia="Century Gothic" w:hAnsi="Century Gothic"/>
+          <w:color w:val="2d68b4"/>
+          <w:sz w:val="21"/>
+          <w:szCs w:val="21"/>
+        </w:rPr>
+      </w:pPr>
+      <w:r>
+        <w:rPr>
+          <w:rFonts w:ascii="Century Gothic" w:cs="Century Gothic" w:eastAsia="Century Gothic" w:hAnsi="Century Gothic"/>
+          <w:color w:val="2d68b4"/>
+          <w:sz w:val="21"/>
+          <w:szCs w:val="21"/>
+          <w:rtl w:val="0"/>
+        </w:rPr>
+        <w:t xml:space="preserve"/>
+      </w:r>
+    </w:p>
+    <w:p>
+      <w:pPr>
+        <w:spacing w:after="200" w:line="276" w:lineRule="auto"/>
+        <w:rPr>
+          <w:rFonts w:ascii="Century Gothic" w:cs="Century Gothic" w:eastAsia="Century Gothic" w:hAnsi="Century Gothic"/>
+          <w:color w:val="000000"/>
+        </w:rPr>
+      </w:pPr>
+      <w:r>
+        <w:rPr>
+          <w:rFonts w:ascii="Century Gothic" w:cs="Century Gothic" w:eastAsia="Century Gothic" w:hAnsi="Century Gothic"/>
+          <w:color w:val="000000"/>
+          <w:rtl w:val="0"/>
+        </w:rPr>
+        <w:t xml:space="preserve"/>
+      </w:r>
+    </w:p>
+    <w:p>
+      <w:pPr>
+        <w:spacing w:after="200" w:line="276" w:lineRule="auto"/>
+        <w:rPr>
+          <w:rFonts w:ascii="Century Gothic" w:cs="Century Gothic" w:eastAsia="Century Gothic" w:hAnsi="Century Gothic"/>
+          <w:color w:val="000000"/>
+          <w:sz w:val="23"/>
+          <w:szCs w:val="23"/>
+        </w:rPr>
+      </w:pPr>
+      <w:r>
+        <w:rPr>
+          <w:rFonts w:ascii="Century Gothic" w:cs="Century Gothic" w:eastAsia="Century Gothic" w:hAnsi="Century Gothic"/>
+          <w:color w:val="000000"/>
+          <w:sz w:val="23"/>
+          <w:szCs w:val="23"/>
+          <w:rtl w:val="0"/>
+        </w:rPr>
+        <w:t xml:space="preserve"/>
+      </w:r>
+      <w:r>
+        <w:rPr>
+          <w:rtl w:val="0"/>
+        </w:rPr>
+      </w:r>
+    </w:p>
+    <w:p>
+      <w:pPr>
+        <w:spacing w:after="200" w:line="48.00000000000001" w:lineRule="auto"/>
+        <w:rPr>
+          <w:rFonts w:ascii="Century Gothic" w:cs="Century Gothic" w:eastAsia="Century Gothic" w:hAnsi="Century Gothic"/>
+          <w:color w:val="000000"/>
+          <w:sz w:val="22"/>
+          <w:szCs w:val="22"/>
+          <w:u w:val="single"/>
+        </w:rPr>
+      </w:pPr>
+      <w:r>
+        <w:rPr>
+          <w:rFonts w:ascii="Century Gothic" w:cs="Century Gothic" w:eastAsia="Century Gothic" w:hAnsi="Century Gothic"/>
+          <w:color w:val="2d68b4"/>
+          <w:sz w:val="23"/>
+          <w:szCs w:val="23"/>
+          <w:rtl w:val="0"/>
+        </w:rPr>
+        <w:t xml:space="preserve">BNP Paribas CIB                                                                                                          3 ans</w:t>
+      </w:r>
+      <w:r>
+        <w:rPr>
+          <w:rtl w:val="0"/>
+        </w:rPr>
+      </w:r>
+    </w:p>
+    <w:p>
+      <w:pPr>
+        <w:spacing w:after="200" w:line="276" w:lineRule="auto"/>
+        <w:rPr>
+          <w:rFonts w:ascii="Century Gothic" w:cs="Century Gothic" w:eastAsia="Century Gothic" w:hAnsi="Century Gothic"/>
+          <w:color w:val="000000"/>
+          <w:sz w:val="22"/>
+          <w:szCs w:val="22"/>
+          <w:u w:val="single"/>
+        </w:rPr>
+      </w:pPr>
+      <w:r>
+        <w:rPr>
+          <w:rFonts w:ascii="Century Gothic" w:cs="Century Gothic" w:eastAsia="Century Gothic" w:hAnsi="Century Gothic"/>
+          <w:color w:val="000000"/>
+          <w:sz w:val="22"/>
+          <w:szCs w:val="22"/>
+          <w:u w:val="single"/>
+          <w:rtl w:val="0"/>
+        </w:rPr>
+        <w:t xml:space="preserve">Product Manager</w:t>
+      </w:r>
+    </w:p>
+    <w:p>
+      <w:pPr>
+        <w:widowControl w:val="0"/>
+        <w:spacing w:before="72" w:line="276" w:lineRule="auto"/>
+        <w:ind w:right="283"/>
+        <w:jc w:val="both"/>
+        <w:rPr>
+          <w:rFonts w:ascii="Century Gothic" w:cs="Century Gothic" w:eastAsia="Century Gothic" w:hAnsi="Century Gothic"/>
+          <w:color w:val="0000ff"/>
+        </w:rPr>
+      </w:pPr>
+      <w:r>
+        <w:rPr>
+          <w:rFonts w:ascii="Century Gothic" w:cs="Century Gothic" w:eastAsia="Century Gothic" w:hAnsi="Century Gothic"/>
+          <w:color w:val="2d68b4"/>
+          <w:sz w:val="21"/>
+          <w:szCs w:val="21"/>
+          <w:rtl w:val="0"/>
+        </w:rPr>
+        <w:t xml:space="preserve">Contexte : </w:t>
+      </w:r>
+      <w:r>
+        <w:rPr>
+          <w:rtl w:val="0"/>
+        </w:rPr>
+      </w:r>
+    </w:p>
+    <w:p>
+      <w:pPr>
+        <w:spacing w:after="200" w:line="276" w:lineRule="auto"/>
+        <w:rPr>
+          <w:rFonts w:ascii="Century Gothic" w:cs="Century Gothic" w:eastAsia="Century Gothic" w:hAnsi="Century Gothic"/>
+          <w:color w:val="000000"/>
+        </w:rPr>
+      </w:pPr>
+      <w:r>
+        <w:rPr>
+          <w:rFonts w:ascii="Century Gothic" w:cs="Century Gothic" w:eastAsia="Century Gothic" w:hAnsi="Century Gothic"/>
+          <w:color w:val="000000"/>
+          <w:rtl w:val="0"/>
+        </w:rPr>
+        <w:t xml:space="preserve">Implémentation d'évolutions structurantes pour l'application Archer dédiée à la gestion des risques technologiques et de cybersécurité de BNP Paribas CIB, incluant l'embarquement de processus métiers, le pilotage de projet, la formalisation des procédures, la gestion des anomalies et la gouvernance des données, ainsi que le déploiement de plans de contrôles Groupe sur plus de 50 entités au niveau mondial.</w:t>
+      </w:r>
+    </w:p>
+    <w:p>
+      <w:pPr>
+        <w:widowControl w:val="0"/>
+        <w:spacing w:before="72" w:line="276" w:lineRule="auto"/>
+        <w:ind w:right="283"/>
+        <w:jc w:val="both"/>
+        <w:rPr>
+          <w:rFonts w:ascii="Century Gothic" w:cs="Century Gothic" w:eastAsia="Century Gothic" w:hAnsi="Century Gothic"/>
+          <w:color w:val="2d68b4"/>
+          <w:sz w:val="21"/>
+          <w:szCs w:val="21"/>
+        </w:rPr>
+      </w:pPr>
+      <w:r>
+        <w:rPr>
+          <w:rFonts w:ascii="Century Gothic" w:cs="Century Gothic" w:eastAsia="Century Gothic" w:hAnsi="Century Gothic"/>
+          <w:color w:val="2d68b4"/>
+          <w:sz w:val="21"/>
+          <w:szCs w:val="21"/>
+          <w:rtl w:val="0"/>
+        </w:rPr>
+        <w:t xml:space="preserve">Missions : </w:t>
+      </w:r>
+    </w:p>
+    <w:p>
+      <w:pPr>
+        <w:spacing w:after="200" w:line="276" w:lineRule="auto"/>
+        <w:rPr>
+          <w:rFonts w:ascii="Century Gothic" w:cs="Century Gothic" w:eastAsia="Century Gothic" w:hAnsi="Century Gothic"/>
+          <w:color w:val="000000"/>
+        </w:rPr>
+      </w:pPr>
+      <w:r>
+        <w:rPr>
+          <w:rFonts w:ascii="Century Gothic" w:cs="Century Gothic" w:eastAsia="Century Gothic" w:hAnsi="Century Gothic"/>
+          <w:color w:val="000000"/>
+          <w:rtl w:val="0"/>
+        </w:rPr>
+        <w:t xml:space="preserve">- Onboarding d’une dizaine de processus métiers.</w:t>
+        <w:br/>
+        <w:t xml:space="preserve">- Pilotage de projet, reportings, formalisation des supports de présentation de comités, définition de Roadmap.</w:t>
+        <w:br/>
+        <w:t xml:space="preserve">- Revue et formalisation des procédures et mode opératoires.</w:t>
+        <w:br/>
+        <w:t xml:space="preserve">- Embarquement de plus de 1000 utilisateurs internationaux.</w:t>
+        <w:br/>
+        <w:t xml:space="preserve">- Rédaction des études de besoins et spécifications fonctionnelles avec les équipes métiers et opérationnelles internationales.</w:t>
+        <w:br/>
+        <w:t xml:space="preserve">- Cadrage et implémentation de nouvelles fonctionnalités et encadrement de 3 consultants.</w:t>
+        <w:br/>
+        <w:t xml:space="preserve">- Gestion des anomalies, serveurs et bases de données, monitoring et optimisation des performances.</w:t>
+        <w:br/>
+        <w:t xml:space="preserve">- Conduite de tests et rédaction de cahiers de recettes, qualification et mise en production.</w:t>
+        <w:br/>
+        <w:t xml:space="preserve">- Gouvernance des données, imports, revue de la qualité, historisation et pistes d’audit.</w:t>
+        <w:br/>
+        <w:t xml:space="preserve">- Marketing de services dans le cadre de la réorganisation stratégique des équipes Risques et Cybersécurité CIB.</w:t>
+        <w:br/>
+        <w:t xml:space="preserve">- Déploiement de plans de contrôles Groupe sur plus de 50 entités Worldwide, suivi d’activité.</w:t>
+        <w:br/>
+        <w:t xml:space="preserve">- Pilotage du programme de Convergence Groupe vers un outil unique de GRC en tant que SPOC.</w:t>
+        <w:br/>
+        <w:t xml:space="preserve">- Réconciliation de référentiels, processus de gouvernance et procédures.</w:t>
+        <w:br/>
+        <w:t xml:space="preserve">- Analyses d’impact, conduites d’ateliers, tests et recettes, accompagnement au changement.</w:t>
+        <w:br/>
+        <w:t xml:space="preserve">- Organisation des comités, production des supports, « lobbying » auprès du Groupe.</w:t>
+        <w:br/>
+        <w:t xml:space="preserve">- Projet d’automatisation de la production centralisée des Dashboards et KPI des équipes CIB via un l’outil ETL AB Initio et de Power BI.</w:t>
+        <w:br/>
+        <w:t xml:space="preserve">- Assistance à la mise en place d’un entrepôt de données avec système de Business Intelligence.</w:t>
+        <w:br/>
+        <w:t xml:space="preserve">- Collecte et analyse des données en provenance de multiples sources hétérogènes provenant de CIB et de tout le Groupe.</w:t>
+        <w:br/>
+        <w:t xml:space="preserve">- Fiabilisation des données et unification et de la production de reportings pour les comités.</w:t>
+      </w:r>
+    </w:p>
+    <w:p>
+      <w:pPr>
+        <w:spacing w:after="200" w:line="276" w:lineRule="auto"/>
+        <w:rPr>
+          <w:rFonts w:ascii="Century Gothic" w:cs="Century Gothic" w:eastAsia="Century Gothic" w:hAnsi="Century Gothic"/>
+          <w:color w:val="2d68b4"/>
+          <w:sz w:val="21"/>
+          <w:szCs w:val="21"/>
+        </w:rPr>
+      </w:pPr>
+      <w:r>
+        <w:rPr>
+          <w:rFonts w:ascii="Century Gothic" w:cs="Century Gothic" w:eastAsia="Century Gothic" w:hAnsi="Century Gothic"/>
+          <w:color w:val="2d68b4"/>
+          <w:sz w:val="21"/>
+          <w:szCs w:val="21"/>
+          <w:rtl w:val="0"/>
+        </w:rPr>
+        <w:t xml:space="preserve"/>
+      </w:r>
+    </w:p>
+    <w:p>
+      <w:pPr>
+        <w:spacing w:after="200" w:line="48.00000000000001" w:lineRule="auto"/>
+        <w:rPr>
+          <w:rFonts w:ascii="Century Gothic" w:cs="Century Gothic" w:eastAsia="Century Gothic" w:hAnsi="Century Gothic"/>
+          <w:color w:val="2d68b4"/>
+          <w:sz w:val="21"/>
+          <w:szCs w:val="21"/>
+        </w:rPr>
+      </w:pPr>
+      <w:r>
+        <w:rPr>
+          <w:rFonts w:ascii="Century Gothic" w:cs="Century Gothic" w:eastAsia="Century Gothic" w:hAnsi="Century Gothic"/>
+          <w:color w:val="2d68b4"/>
+          <w:sz w:val="21"/>
+          <w:szCs w:val="21"/>
+          <w:rtl w:val="0"/>
+        </w:rPr>
+        <w:t xml:space="preserve">Environnement technique : </w:t>
+      </w:r>
+    </w:p>
+    <w:p>
+      <w:pPr>
+        <w:spacing w:after="200" w:line="276" w:lineRule="auto"/>
+        <w:rPr>
+          <w:rFonts w:ascii="Century Gothic" w:cs="Century Gothic" w:eastAsia="Century Gothic" w:hAnsi="Century Gothic"/>
+          <w:color w:val="000000"/>
+        </w:rPr>
+      </w:pPr>
+      <w:r>
+        <w:rPr>
+          <w:rFonts w:ascii="Century Gothic" w:cs="Century Gothic" w:eastAsia="Century Gothic" w:hAnsi="Century Gothic"/>
+          <w:color w:val="2d68b4"/>
+          <w:sz w:val="21"/>
+          <w:szCs w:val="21"/>
+          <w:rtl w:val="0"/>
+        </w:rPr>
+        <w:t xml:space="preserve"> </w:t>
+      </w:r>
+      <w:r>
+        <w:rPr>
+          <w:rFonts w:ascii="Century Gothic" w:cs="Century Gothic" w:eastAsia="Century Gothic" w:hAnsi="Century Gothic"/>
+          <w:color w:val="000000"/>
+          <w:rtl w:val="0"/>
+        </w:rPr>
+        <w:t xml:space="preserve">- Archer GRC</w:t>
+        <w:br/>
+        <w:t xml:space="preserve">- SQL, Java, C#, C++, C</w:t>
+        <w:br/>
+        <w:t xml:space="preserve">- HTML/Javascript/PHP</w:t>
+        <w:br/>
+        <w:t xml:space="preserve">- Power BI</w:t>
+        <w:br/>
+        <w:t xml:space="preserve">- VBA/Excel</w:t>
+        <w:br/>
+        <w:t xml:space="preserve">- AB Initio</w:t>
+        <w:br/>
+        <w:t xml:space="preserve">- ETL</w:t>
+      </w:r>
+    </w:p>
+    <w:p>
+      <w:pPr>
+        <w:spacing w:after="200" w:line="276" w:lineRule="auto"/>
+        <w:rPr>
+          <w:rFonts w:ascii="Century Gothic" w:cs="Century Gothic" w:eastAsia="Century Gothic" w:hAnsi="Century Gothic"/>
+          <w:color w:val="000000"/>
+        </w:rPr>
+      </w:pPr>
+      <w:r>
+        <w:rPr>
+          <w:rFonts w:ascii="Century Gothic" w:cs="Century Gothic" w:eastAsia="Century Gothic" w:hAnsi="Century Gothic"/>
+          <w:color w:val="000000"/>
+          <w:rtl w:val="0"/>
+        </w:rPr>
+        <w:t xml:space="preserve"/>
+      </w:r>
+    </w:p>
+    <w:p>
+      <w:pPr>
+        <w:spacing w:after="200" w:line="276" w:lineRule="auto"/>
+        <w:rPr>
+          <w:rFonts w:ascii="Century Gothic" w:cs="Century Gothic" w:eastAsia="Century Gothic" w:hAnsi="Century Gothic"/>
+          <w:color w:val="000000"/>
+          <w:sz w:val="23"/>
+          <w:szCs w:val="23"/>
+        </w:rPr>
+      </w:pPr>
+      <w:r>
+        <w:rPr>
+          <w:rFonts w:ascii="Century Gothic" w:cs="Century Gothic" w:eastAsia="Century Gothic" w:hAnsi="Century Gothic"/>
+          <w:color w:val="000000"/>
+          <w:sz w:val="23"/>
+          <w:szCs w:val="23"/>
+          <w:rtl w:val="0"/>
+        </w:rPr>
+        <w:t xml:space="preserve"/>
+      </w:r>
+      <w:r>
+        <w:rPr>
+          <w:rtl w:val="0"/>
+        </w:rPr>
+      </w:r>
+    </w:p>
+    <w:p>
+      <w:pPr>
+        <w:spacing w:after="200" w:line="48.00000000000001" w:lineRule="auto"/>
+        <w:rPr>
+          <w:rFonts w:ascii="Century Gothic" w:cs="Century Gothic" w:eastAsia="Century Gothic" w:hAnsi="Century Gothic"/>
+          <w:color w:val="000000"/>
+          <w:sz w:val="22"/>
+          <w:szCs w:val="22"/>
+          <w:u w:val="single"/>
+        </w:rPr>
+      </w:pPr>
+      <w:r>
+        <w:rPr>
+          <w:rFonts w:ascii="Century Gothic" w:cs="Century Gothic" w:eastAsia="Century Gothic" w:hAnsi="Century Gothic"/>
+          <w:color w:val="2d68b4"/>
+          <w:sz w:val="23"/>
+          <w:szCs w:val="23"/>
+          <w:rtl w:val="0"/>
+        </w:rPr>
+        <w:t xml:space="preserve">CNP Assurances                                                                                                          3 ans</w:t>
+      </w:r>
+      <w:r>
+        <w:rPr>
+          <w:rtl w:val="0"/>
+        </w:rPr>
+      </w:r>
+    </w:p>
+    <w:p>
+      <w:pPr>
+        <w:spacing w:after="200" w:line="276" w:lineRule="auto"/>
+        <w:rPr>
+          <w:rFonts w:ascii="Century Gothic" w:cs="Century Gothic" w:eastAsia="Century Gothic" w:hAnsi="Century Gothic"/>
+          <w:color w:val="000000"/>
+          <w:sz w:val="22"/>
+          <w:szCs w:val="22"/>
+          <w:u w:val="single"/>
+        </w:rPr>
+      </w:pPr>
+      <w:r>
+        <w:rPr>
+          <w:rFonts w:ascii="Century Gothic" w:cs="Century Gothic" w:eastAsia="Century Gothic" w:hAnsi="Century Gothic"/>
+          <w:color w:val="000000"/>
+          <w:sz w:val="22"/>
+          <w:szCs w:val="22"/>
+          <w:u w:val="single"/>
+          <w:rtl w:val="0"/>
+        </w:rPr>
+        <w:t xml:space="preserve">Data Governance Officer</w:t>
+      </w:r>
+    </w:p>
+    <w:p>
+      <w:pPr>
+        <w:widowControl w:val="0"/>
+        <w:spacing w:before="72" w:line="276" w:lineRule="auto"/>
+        <w:ind w:right="283"/>
+        <w:jc w:val="both"/>
+        <w:rPr>
+          <w:rFonts w:ascii="Century Gothic" w:cs="Century Gothic" w:eastAsia="Century Gothic" w:hAnsi="Century Gothic"/>
+          <w:color w:val="0000ff"/>
+        </w:rPr>
+      </w:pPr>
+      <w:r>
+        <w:rPr>
+          <w:rFonts w:ascii="Century Gothic" w:cs="Century Gothic" w:eastAsia="Century Gothic" w:hAnsi="Century Gothic"/>
+          <w:color w:val="2d68b4"/>
+          <w:sz w:val="21"/>
+          <w:szCs w:val="21"/>
+          <w:rtl w:val="0"/>
+        </w:rPr>
+        <w:t xml:space="preserve">Contexte : </w:t>
+      </w:r>
+      <w:r>
+        <w:rPr>
+          <w:rtl w:val="0"/>
+        </w:rPr>
+      </w:r>
+    </w:p>
+    <w:p>
+      <w:pPr>
+        <w:spacing w:after="200" w:line="276" w:lineRule="auto"/>
+        <w:rPr>
+          <w:rFonts w:ascii="Century Gothic" w:cs="Century Gothic" w:eastAsia="Century Gothic" w:hAnsi="Century Gothic"/>
+          <w:color w:val="000000"/>
+        </w:rPr>
+      </w:pPr>
+      <w:r>
+        <w:rPr>
+          <w:rFonts w:ascii="Century Gothic" w:cs="Century Gothic" w:eastAsia="Century Gothic" w:hAnsi="Century Gothic"/>
+          <w:color w:val="000000"/>
+          <w:rtl w:val="0"/>
+        </w:rPr>
+        <w:t xml:space="preserve">Définition et déploiement du dispositif de gouvernance de données du premier assureur français dans le cadre de la directive Solvabilité 2 en conformité avec les exigences du régulateur (ACPR), incluant le calcul de sensibilité et l'identification de variables critiques en collaboration avec les équipes actuaires, la définition et l'implémentation d’un Framework complet de gouvernance de données sur plusieurs domaines assurantiels, la cartographie des processus, flux et systèmes d'informations, l'identification des contrôles, le pilotage des campagnes, le suivi des plans d'actions et recommandations, et la proposition de nouveaux contrôles conformes aux exigences réglementaires.</w:t>
+      </w:r>
+    </w:p>
+    <w:p>
+      <w:pPr>
+        <w:widowControl w:val="0"/>
+        <w:spacing w:before="72" w:line="276" w:lineRule="auto"/>
+        <w:ind w:right="283"/>
+        <w:jc w:val="both"/>
+        <w:rPr>
+          <w:rFonts w:ascii="Century Gothic" w:cs="Century Gothic" w:eastAsia="Century Gothic" w:hAnsi="Century Gothic"/>
+          <w:color w:val="2d68b4"/>
+          <w:sz w:val="21"/>
+          <w:szCs w:val="21"/>
+        </w:rPr>
+      </w:pPr>
+      <w:r>
+        <w:rPr>
+          <w:rFonts w:ascii="Century Gothic" w:cs="Century Gothic" w:eastAsia="Century Gothic" w:hAnsi="Century Gothic"/>
+          <w:color w:val="2d68b4"/>
+          <w:sz w:val="21"/>
+          <w:szCs w:val="21"/>
+          <w:rtl w:val="0"/>
+        </w:rPr>
+        <w:t xml:space="preserve">Missions : </w:t>
+      </w:r>
+    </w:p>
+    <w:p>
+      <w:pPr>
+        <w:spacing w:after="200" w:line="276" w:lineRule="auto"/>
+        <w:rPr>
+          <w:rFonts w:ascii="Century Gothic" w:cs="Century Gothic" w:eastAsia="Century Gothic" w:hAnsi="Century Gothic"/>
+          <w:color w:val="000000"/>
+        </w:rPr>
+      </w:pPr>
+      <w:r>
+        <w:rPr>
+          <w:rFonts w:ascii="Century Gothic" w:cs="Century Gothic" w:eastAsia="Century Gothic" w:hAnsi="Century Gothic"/>
+          <w:color w:val="000000"/>
+          <w:rtl w:val="0"/>
+        </w:rPr>
+        <w:t xml:space="preserve">- Calcul de sensibilité et identification de variables critiques en collaboration avec les équipes actuaires</w:t>
+        <w:br/>
+        <w:t xml:space="preserve">- Définition et implémentation d’un Framework complet de gouvernance de données sur une dizaine de domaine assurantiel</w:t>
+        <w:br/>
+        <w:t xml:space="preserve">- Cartographie des processus flux et systèmes d’informations, conduite d'ateliers pour chacun des domaines fonctionnels</w:t>
+        <w:br/>
+        <w:t xml:space="preserve">- Identification des contrôles, pilotage des campagnes, suivi des plans d'actions et recommandations</w:t>
+        <w:br/>
+        <w:t xml:space="preserve">- Design du Framework (Registre/dictionnaire de données, Certificat de contrôles, tableau de synthèse)</w:t>
+        <w:br/>
+        <w:t xml:space="preserve">- Proposition de nouveaux contrôles conformes aux exigences réglementaires d’ exhaustivité (données manquantes), exactitude (valeur aberrantes), et pertinence (données à jour, etc.)</w:t>
+      </w:r>
+    </w:p>
+    <w:p>
+      <w:pPr>
+        <w:spacing w:after="200" w:line="276" w:lineRule="auto"/>
+        <w:rPr>
+          <w:rFonts w:ascii="Century Gothic" w:cs="Century Gothic" w:eastAsia="Century Gothic" w:hAnsi="Century Gothic"/>
+          <w:color w:val="2d68b4"/>
+          <w:sz w:val="21"/>
+          <w:szCs w:val="21"/>
+        </w:rPr>
+      </w:pPr>
+      <w:r>
+        <w:rPr>
+          <w:rFonts w:ascii="Century Gothic" w:cs="Century Gothic" w:eastAsia="Century Gothic" w:hAnsi="Century Gothic"/>
+          <w:color w:val="2d68b4"/>
+          <w:sz w:val="21"/>
+          <w:szCs w:val="21"/>
+          <w:rtl w:val="0"/>
+        </w:rPr>
+        <w:t xml:space="preserve"/>
+      </w:r>
+    </w:p>
+    <w:p>
+      <w:pPr>
+        <w:spacing w:after="200" w:line="48.00000000000001" w:lineRule="auto"/>
+        <w:rPr>
+          <w:rFonts w:ascii="Century Gothic" w:cs="Century Gothic" w:eastAsia="Century Gothic" w:hAnsi="Century Gothic"/>
+          <w:color w:val="2d68b4"/>
+          <w:sz w:val="21"/>
+          <w:szCs w:val="21"/>
+        </w:rPr>
+      </w:pPr>
+      <w:r>
+        <w:rPr>
+          <w:rFonts w:ascii="Century Gothic" w:cs="Century Gothic" w:eastAsia="Century Gothic" w:hAnsi="Century Gothic"/>
+          <w:color w:val="2d68b4"/>
+          <w:sz w:val="21"/>
+          <w:szCs w:val="21"/>
+          <w:rtl w:val="0"/>
+        </w:rPr>
+        <w:t xml:space="preserve">Environnement technique : </w:t>
+      </w:r>
+    </w:p>
+    <w:p>
+      <w:pPr>
+        <w:spacing w:after="200" w:line="276" w:lineRule="auto"/>
+        <w:rPr>
+          <w:rFonts w:ascii="Century Gothic" w:cs="Century Gothic" w:eastAsia="Century Gothic" w:hAnsi="Century Gothic"/>
+          <w:color w:val="000000"/>
+        </w:rPr>
+      </w:pPr>
+      <w:r>
+        <w:rPr>
+          <w:rFonts w:ascii="Century Gothic" w:cs="Century Gothic" w:eastAsia="Century Gothic" w:hAnsi="Century Gothic"/>
+          <w:color w:val="2d68b4"/>
+          <w:sz w:val="21"/>
+          <w:szCs w:val="21"/>
+          <w:rtl w:val="0"/>
+        </w:rPr>
+        <w:t xml:space="preserve"> </w:t>
+      </w:r>
+      <w:r>
+        <w:rPr>
+          <w:rFonts w:ascii="Century Gothic" w:cs="Century Gothic" w:eastAsia="Century Gothic" w:hAnsi="Century Gothic"/>
+          <w:color w:val="000000"/>
+          <w:rtl w:val="0"/>
+        </w:rPr>
+        <w:t xml:space="preserve">- RIEN</w:t>
+      </w:r>
+    </w:p>
+    <w:p>
+      <w:pPr>
+        <w:spacing w:after="200" w:line="276" w:lineRule="auto"/>
+        <w:rPr>
+          <w:rFonts w:ascii="Century Gothic" w:cs="Century Gothic" w:eastAsia="Century Gothic" w:hAnsi="Century Gothic"/>
+          <w:color w:val="000000"/>
+        </w:rPr>
+      </w:pPr>
+      <w:r>
+        <w:rPr>
+          <w:rFonts w:ascii="Century Gothic" w:cs="Century Gothic" w:eastAsia="Century Gothic" w:hAnsi="Century Gothic"/>
+          <w:color w:val="000000"/>
+          <w:rtl w:val="0"/>
+        </w:rPr>
+        <w:t xml:space="preserve"/>
+      </w:r>
+    </w:p>
+    <w:p>
+      <w:pPr>
+        <w:spacing w:after="200" w:line="276" w:lineRule="auto"/>
+        <w:rPr>
+          <w:rFonts w:ascii="Century Gothic" w:cs="Century Gothic" w:eastAsia="Century Gothic" w:hAnsi="Century Gothic"/>
+          <w:color w:val="000000"/>
+          <w:sz w:val="23"/>
+          <w:szCs w:val="23"/>
+        </w:rPr>
+      </w:pPr>
+      <w:r>
+        <w:rPr>
+          <w:rFonts w:ascii="Century Gothic" w:cs="Century Gothic" w:eastAsia="Century Gothic" w:hAnsi="Century Gothic"/>
+          <w:color w:val="000000"/>
+          <w:sz w:val="23"/>
+          <w:szCs w:val="23"/>
+          <w:rtl w:val="0"/>
+        </w:rPr>
+        <w:t xml:space="preserve"/>
+      </w:r>
+      <w:r>
+        <w:rPr>
+          <w:rtl w:val="0"/>
+        </w:rPr>
+      </w:r>
+    </w:p>
+    <w:p>
+      <w:pPr>
+        <w:spacing w:after="200" w:line="48.00000000000001" w:lineRule="auto"/>
+        <w:rPr>
+          <w:rFonts w:ascii="Century Gothic" w:cs="Century Gothic" w:eastAsia="Century Gothic" w:hAnsi="Century Gothic"/>
+          <w:color w:val="000000"/>
+          <w:sz w:val="22"/>
+          <w:szCs w:val="22"/>
+          <w:u w:val="single"/>
+        </w:rPr>
+      </w:pPr>
+      <w:r>
+        <w:rPr>
+          <w:rFonts w:ascii="Century Gothic" w:cs="Century Gothic" w:eastAsia="Century Gothic" w:hAnsi="Century Gothic"/>
+          <w:color w:val="2d68b4"/>
+          <w:sz w:val="23"/>
+          <w:szCs w:val="23"/>
+          <w:rtl w:val="0"/>
+        </w:rPr>
+        <w:t xml:space="preserve">Crédit Agricole SA                                                                                                          1 an</w:t>
+      </w:r>
+      <w:r>
+        <w:rPr>
+          <w:rtl w:val="0"/>
+        </w:rPr>
+      </w:r>
+    </w:p>
+    <w:p>
+      <w:pPr>
+        <w:spacing w:after="200" w:line="276" w:lineRule="auto"/>
+        <w:rPr>
+          <w:rFonts w:ascii="Century Gothic" w:cs="Century Gothic" w:eastAsia="Century Gothic" w:hAnsi="Century Gothic"/>
+          <w:color w:val="000000"/>
+          <w:sz w:val="22"/>
+          <w:szCs w:val="22"/>
+          <w:u w:val="single"/>
+        </w:rPr>
+      </w:pPr>
+      <w:r>
+        <w:rPr>
+          <w:rFonts w:ascii="Century Gothic" w:cs="Century Gothic" w:eastAsia="Century Gothic" w:hAnsi="Century Gothic"/>
+          <w:color w:val="000000"/>
+          <w:sz w:val="22"/>
+          <w:szCs w:val="22"/>
+          <w:u w:val="single"/>
+          <w:rtl w:val="0"/>
+        </w:rPr>
+        <w:t xml:space="preserve">PMO Central (Project Management Officer)</w:t>
+      </w:r>
+    </w:p>
+    <w:p>
+      <w:pPr>
+        <w:widowControl w:val="0"/>
+        <w:spacing w:before="72" w:line="276" w:lineRule="auto"/>
+        <w:ind w:right="283"/>
+        <w:jc w:val="both"/>
+        <w:rPr>
+          <w:rFonts w:ascii="Century Gothic" w:cs="Century Gothic" w:eastAsia="Century Gothic" w:hAnsi="Century Gothic"/>
+          <w:color w:val="0000ff"/>
+        </w:rPr>
+      </w:pPr>
+      <w:r>
+        <w:rPr>
+          <w:rFonts w:ascii="Century Gothic" w:cs="Century Gothic" w:eastAsia="Century Gothic" w:hAnsi="Century Gothic"/>
+          <w:color w:val="2d68b4"/>
+          <w:sz w:val="21"/>
+          <w:szCs w:val="21"/>
+          <w:rtl w:val="0"/>
+        </w:rPr>
+        <w:t xml:space="preserve">Contexte : </w:t>
+      </w:r>
+      <w:r>
+        <w:rPr>
+          <w:rtl w:val="0"/>
+        </w:rPr>
+      </w:r>
+    </w:p>
+    <w:p>
+      <w:pPr>
+        <w:spacing w:after="200" w:line="276" w:lineRule="auto"/>
+        <w:rPr>
+          <w:rFonts w:ascii="Century Gothic" w:cs="Century Gothic" w:eastAsia="Century Gothic" w:hAnsi="Century Gothic"/>
+          <w:color w:val="000000"/>
+        </w:rPr>
+      </w:pPr>
+      <w:r>
+        <w:rPr>
+          <w:rFonts w:ascii="Century Gothic" w:cs="Century Gothic" w:eastAsia="Century Gothic" w:hAnsi="Century Gothic"/>
+          <w:color w:val="000000"/>
+          <w:rtl w:val="0"/>
+        </w:rPr>
+        <w:t xml:space="preserve">Conseil et gestion du programme de remédiation OFAC (Office Of Foreign Assets Control) pour mise en conformité réglementaire en matière de sanctions internationales US, incluant la définition du plan de contrôle permanent, le suivi du programme structuré en plusieurs chantiers et jalons, la mise en conformité des procédures et la gestion de la qualité des données.</w:t>
+      </w:r>
+    </w:p>
+    <w:p>
+      <w:pPr>
+        <w:widowControl w:val="0"/>
+        <w:spacing w:before="72" w:line="276" w:lineRule="auto"/>
+        <w:ind w:right="283"/>
+        <w:jc w:val="both"/>
+        <w:rPr>
+          <w:rFonts w:ascii="Century Gothic" w:cs="Century Gothic" w:eastAsia="Century Gothic" w:hAnsi="Century Gothic"/>
+          <w:color w:val="2d68b4"/>
+          <w:sz w:val="21"/>
+          <w:szCs w:val="21"/>
+        </w:rPr>
+      </w:pPr>
+      <w:r>
+        <w:rPr>
+          <w:rFonts w:ascii="Century Gothic" w:cs="Century Gothic" w:eastAsia="Century Gothic" w:hAnsi="Century Gothic"/>
+          <w:color w:val="2d68b4"/>
+          <w:sz w:val="21"/>
+          <w:szCs w:val="21"/>
+          <w:rtl w:val="0"/>
+        </w:rPr>
+        <w:t xml:space="preserve">Missions : </w:t>
+      </w:r>
+    </w:p>
+    <w:p>
+      <w:pPr>
+        <w:spacing w:after="200" w:line="276" w:lineRule="auto"/>
+        <w:rPr>
+          <w:rFonts w:ascii="Century Gothic" w:cs="Century Gothic" w:eastAsia="Century Gothic" w:hAnsi="Century Gothic"/>
+          <w:color w:val="000000"/>
+        </w:rPr>
+      </w:pPr>
+      <w:r>
+        <w:rPr>
+          <w:rFonts w:ascii="Century Gothic" w:cs="Century Gothic" w:eastAsia="Century Gothic" w:hAnsi="Century Gothic"/>
+          <w:color w:val="000000"/>
+          <w:rtl w:val="0"/>
+        </w:rPr>
+        <w:t xml:space="preserve">- Définition du plan de contrôle permanent basé sur les procédures Groupe et déploiement sur les entités et caisse régionales</w:t>
+        <w:br/>
+        <w:t xml:space="preserve">- Suivi du programme structuré en 7 chantiers (Data, RH, Gouvernance, etc.) et 143 jalons dont 66 clôturés en 2 ans</w:t>
+        <w:br/>
+        <w:t xml:space="preserve">- Définition du RACI au sein de la structure organisationnelle cible des équipes Sanctions et Compliance</w:t>
+        <w:br/>
+        <w:t xml:space="preserve">- Mise en conformité des procédures Groupes en alignement avec les exigences de sanctions</w:t>
+        <w:br/>
+        <w:t xml:space="preserve">- Revue de la qualité des données et enrichissement, remédiation des données clients, KYC</w:t>
+        <w:br/>
+        <w:t xml:space="preserve">- Implémentation d’un outil de screening des transactions pour identifier celles sous sanctions</w:t>
+        <w:br/>
+        <w:t xml:space="preserve">- Analyse de faisabilité de migration des plateformes de messagerie SWIFT vers la plateforme centrale Groupe</w:t>
+        <w:br/>
+        <w:t xml:space="preserve">- Gestion de ressources, plannings, reporting, coordination d’équipes banque, avocats et Deloitte.</w:t>
+      </w:r>
+    </w:p>
+    <w:p>
+      <w:pPr>
+        <w:spacing w:after="200" w:line="276" w:lineRule="auto"/>
+        <w:rPr>
+          <w:rFonts w:ascii="Century Gothic" w:cs="Century Gothic" w:eastAsia="Century Gothic" w:hAnsi="Century Gothic"/>
+          <w:color w:val="2d68b4"/>
+          <w:sz w:val="21"/>
+          <w:szCs w:val="21"/>
+        </w:rPr>
+      </w:pPr>
+      <w:r>
+        <w:rPr>
+          <w:rFonts w:ascii="Century Gothic" w:cs="Century Gothic" w:eastAsia="Century Gothic" w:hAnsi="Century Gothic"/>
+          <w:color w:val="2d68b4"/>
+          <w:sz w:val="21"/>
+          <w:szCs w:val="21"/>
+          <w:rtl w:val="0"/>
+        </w:rPr>
+        <w:t xml:space="preserve"/>
+      </w:r>
+    </w:p>
+    <w:p>
+      <w:pPr>
+        <w:spacing w:after="200" w:line="276" w:lineRule="auto"/>
+        <w:rPr>
+          <w:rFonts w:ascii="Century Gothic" w:cs="Century Gothic" w:eastAsia="Century Gothic" w:hAnsi="Century Gothic"/>
+          <w:color w:val="000000"/>
+        </w:rPr>
+      </w:pPr>
+      <w:r>
+        <w:rPr>
+          <w:rFonts w:ascii="Century Gothic" w:cs="Century Gothic" w:eastAsia="Century Gothic" w:hAnsi="Century Gothic"/>
+          <w:color w:val="000000"/>
+          <w:rtl w:val="0"/>
+        </w:rPr>
+        <w:t xml:space="preserve"/>
+      </w:r>
+    </w:p>
+    <w:p>
+      <w:pPr>
+        <w:spacing w:after="200" w:line="276" w:lineRule="auto"/>
+        <w:rPr>
+          <w:rFonts w:ascii="Century Gothic" w:cs="Century Gothic" w:eastAsia="Century Gothic" w:hAnsi="Century Gothic"/>
+          <w:color w:val="000000"/>
+          <w:sz w:val="23"/>
+          <w:szCs w:val="23"/>
+        </w:rPr>
+      </w:pPr>
+      <w:r>
+        <w:rPr>
+          <w:rFonts w:ascii="Century Gothic" w:cs="Century Gothic" w:eastAsia="Century Gothic" w:hAnsi="Century Gothic"/>
+          <w:color w:val="000000"/>
+          <w:sz w:val="23"/>
+          <w:szCs w:val="23"/>
+          <w:rtl w:val="0"/>
+        </w:rPr>
+        <w:t xml:space="preserve"/>
+      </w:r>
+      <w:r>
+        <w:rPr>
+          <w:rtl w:val="0"/>
+        </w:rPr>
+      </w:r>
+    </w:p>
+    <w:p>
+      <w:pPr>
+        <w:spacing w:after="200" w:line="48.00000000000001" w:lineRule="auto"/>
+        <w:rPr>
+          <w:rFonts w:ascii="Century Gothic" w:cs="Century Gothic" w:eastAsia="Century Gothic" w:hAnsi="Century Gothic"/>
+          <w:color w:val="000000"/>
+          <w:sz w:val="22"/>
+          <w:szCs w:val="22"/>
+          <w:u w:val="single"/>
+        </w:rPr>
+      </w:pPr>
+      <w:r>
+        <w:rPr>
+          <w:rFonts w:ascii="Century Gothic" w:cs="Century Gothic" w:eastAsia="Century Gothic" w:hAnsi="Century Gothic"/>
+          <w:color w:val="2d68b4"/>
+          <w:sz w:val="23"/>
+          <w:szCs w:val="23"/>
+          <w:rtl w:val="0"/>
+        </w:rPr>
+        <w:t xml:space="preserve">Banque de France                                                                                                          Il a travaillé à la Banque de France pendant 9 mois.</w:t>
+      </w:r>
+      <w:r>
+        <w:rPr>
+          <w:rtl w:val="0"/>
+        </w:rPr>
+      </w:r>
+    </w:p>
+    <w:p>
+      <w:pPr>
+        <w:spacing w:after="200" w:line="276" w:lineRule="auto"/>
+        <w:rPr>
+          <w:rFonts w:ascii="Century Gothic" w:cs="Century Gothic" w:eastAsia="Century Gothic" w:hAnsi="Century Gothic"/>
+          <w:color w:val="000000"/>
+          <w:sz w:val="22"/>
+          <w:szCs w:val="22"/>
+          <w:u w:val="single"/>
+        </w:rPr>
+      </w:pPr>
+      <w:r>
+        <w:rPr>
+          <w:rFonts w:ascii="Century Gothic" w:cs="Century Gothic" w:eastAsia="Century Gothic" w:hAnsi="Century Gothic"/>
+          <w:color w:val="000000"/>
+          <w:sz w:val="22"/>
+          <w:szCs w:val="22"/>
+          <w:u w:val="single"/>
+          <w:rtl w:val="0"/>
+        </w:rPr>
+        <w:t xml:space="preserve">Auditeur</w:t>
+      </w:r>
+    </w:p>
+    <w:p>
+      <w:pPr>
+        <w:widowControl w:val="0"/>
+        <w:spacing w:before="72" w:line="276" w:lineRule="auto"/>
+        <w:ind w:right="283"/>
+        <w:jc w:val="both"/>
+        <w:rPr>
+          <w:rFonts w:ascii="Century Gothic" w:cs="Century Gothic" w:eastAsia="Century Gothic" w:hAnsi="Century Gothic"/>
+          <w:color w:val="0000ff"/>
+        </w:rPr>
+      </w:pPr>
+      <w:r>
+        <w:rPr>
+          <w:rFonts w:ascii="Century Gothic" w:cs="Century Gothic" w:eastAsia="Century Gothic" w:hAnsi="Century Gothic"/>
+          <w:color w:val="2d68b4"/>
+          <w:sz w:val="21"/>
+          <w:szCs w:val="21"/>
+          <w:rtl w:val="0"/>
+        </w:rPr>
+        <w:t xml:space="preserve">Contexte : </w:t>
+      </w:r>
+      <w:r>
+        <w:rPr>
+          <w:rtl w:val="0"/>
+        </w:rPr>
+      </w:r>
+    </w:p>
+    <w:p>
+      <w:pPr>
+        <w:spacing w:after="200" w:line="276" w:lineRule="auto"/>
+        <w:rPr>
+          <w:rFonts w:ascii="Century Gothic" w:cs="Century Gothic" w:eastAsia="Century Gothic" w:hAnsi="Century Gothic"/>
+          <w:color w:val="000000"/>
+        </w:rPr>
+      </w:pPr>
+      <w:r>
+        <w:rPr>
+          <w:rFonts w:ascii="Century Gothic" w:cs="Century Gothic" w:eastAsia="Century Gothic" w:hAnsi="Century Gothic"/>
+          <w:color w:val="000000"/>
+          <w:rtl w:val="0"/>
+        </w:rPr>
+        <w:t xml:space="preserve">Revue des contrôles généraux informatiques dans le cadre des audits IT en support aux auditeurs financiers pour la certification des bilans comptables de la Banque de France, comprenant l'audit du processus d’alimentation des valorisation et revalorisation des Garanties, la revue des habilitations, la recertification des comptes génériques et de service, la modélisation, description et cartographie des flux et identification des contrôles, l'identification de la chaine d’applications du système d’information, le traçage du cheminement d’échantillon de données à travers la chaine d’applications et l'émission et suivi des recommandations et plans d’actions.</w:t>
+      </w:r>
+    </w:p>
+    <w:p>
+      <w:pPr>
+        <w:widowControl w:val="0"/>
+        <w:spacing w:before="72" w:line="276" w:lineRule="auto"/>
+        <w:ind w:right="283"/>
+        <w:jc w:val="both"/>
+        <w:rPr>
+          <w:rFonts w:ascii="Century Gothic" w:cs="Century Gothic" w:eastAsia="Century Gothic" w:hAnsi="Century Gothic"/>
+          <w:color w:val="2d68b4"/>
+          <w:sz w:val="21"/>
+          <w:szCs w:val="21"/>
+        </w:rPr>
+      </w:pPr>
+      <w:r>
+        <w:rPr>
+          <w:rFonts w:ascii="Century Gothic" w:cs="Century Gothic" w:eastAsia="Century Gothic" w:hAnsi="Century Gothic"/>
+          <w:color w:val="2d68b4"/>
+          <w:sz w:val="21"/>
+          <w:szCs w:val="21"/>
+          <w:rtl w:val="0"/>
+        </w:rPr>
+        <w:t xml:space="preserve">Missions : </w:t>
+      </w:r>
+    </w:p>
+    <w:p>
+      <w:pPr>
+        <w:spacing w:after="200" w:line="276" w:lineRule="auto"/>
+        <w:rPr>
+          <w:rFonts w:ascii="Century Gothic" w:cs="Century Gothic" w:eastAsia="Century Gothic" w:hAnsi="Century Gothic"/>
+          <w:color w:val="000000"/>
+        </w:rPr>
+      </w:pPr>
+      <w:r>
+        <w:rPr>
+          <w:rFonts w:ascii="Century Gothic" w:cs="Century Gothic" w:eastAsia="Century Gothic" w:hAnsi="Century Gothic"/>
+          <w:color w:val="000000"/>
+          <w:rtl w:val="0"/>
+        </w:rPr>
+        <w:t xml:space="preserve">- Revue des contrôles généraux informatiques dans le cadre des audits IT en support aux auditeurs financiers pour la certification des bilans comptables de la Banque de France</w:t>
+        <w:br/>
+        <w:t xml:space="preserve">- Audit du processus d’alimentation des valorisation et revalorisation des Garanties</w:t>
+        <w:br/>
+        <w:t xml:space="preserve">- Revue des habilitations, recertification des comptes génériques et de service</w:t>
+        <w:br/>
+        <w:t xml:space="preserve">- Modélisation, description et cartographie des flux et identification des contrôles</w:t>
+        <w:br/>
+        <w:t xml:space="preserve">- Identification de la chaine d’applications du système d’information</w:t>
+        <w:br/>
+        <w:t xml:space="preserve">- Traçage du cheminement d’échantillon de données à travers la chaine d’applications</w:t>
+        <w:br/>
+        <w:t xml:space="preserve">- Emission et suivi des recommandations et plans d’actions.</w:t>
+      </w:r>
+    </w:p>
+    <w:p>
+      <w:pPr>
+        <w:spacing w:after="200" w:line="276" w:lineRule="auto"/>
+        <w:rPr>
+          <w:rFonts w:ascii="Century Gothic" w:cs="Century Gothic" w:eastAsia="Century Gothic" w:hAnsi="Century Gothic"/>
+          <w:color w:val="2d68b4"/>
+          <w:sz w:val="21"/>
+          <w:szCs w:val="21"/>
+        </w:rPr>
+      </w:pPr>
+      <w:r>
+        <w:rPr>
+          <w:rFonts w:ascii="Century Gothic" w:cs="Century Gothic" w:eastAsia="Century Gothic" w:hAnsi="Century Gothic"/>
+          <w:color w:val="2d68b4"/>
+          <w:sz w:val="21"/>
+          <w:szCs w:val="21"/>
+          <w:rtl w:val="0"/>
+        </w:rPr>
+        <w:t xml:space="preserve"/>
+      </w:r>
+    </w:p>
+    <w:p>
+      <w:pPr>
+        <w:spacing w:after="200" w:line="276" w:lineRule="auto"/>
+        <w:rPr>
+          <w:rFonts w:ascii="Century Gothic" w:cs="Century Gothic" w:eastAsia="Century Gothic" w:hAnsi="Century Gothic"/>
+          <w:color w:val="000000"/>
+        </w:rPr>
+      </w:pPr>
+      <w:r>
+        <w:rPr>
+          <w:rFonts w:ascii="Century Gothic" w:cs="Century Gothic" w:eastAsia="Century Gothic" w:hAnsi="Century Gothic"/>
+          <w:color w:val="000000"/>
+          <w:rtl w:val="0"/>
+        </w:rPr>
+        <w:t xml:space="preserve"/>
+      </w:r>
+    </w:p>
+    <w:p>
+      <w:pPr>
+        <w:spacing w:after="200" w:line="276" w:lineRule="auto"/>
+        <w:rPr>
+          <w:rFonts w:ascii="Century Gothic" w:cs="Century Gothic" w:eastAsia="Century Gothic" w:hAnsi="Century Gothic"/>
+          <w:color w:val="000000"/>
+          <w:sz w:val="23"/>
+          <w:szCs w:val="23"/>
+        </w:rPr>
+      </w:pPr>
+      <w:r>
+        <w:rPr>
+          <w:rFonts w:ascii="Century Gothic" w:cs="Century Gothic" w:eastAsia="Century Gothic" w:hAnsi="Century Gothic"/>
+          <w:color w:val="000000"/>
+          <w:sz w:val="23"/>
+          <w:szCs w:val="23"/>
+          <w:rtl w:val="0"/>
+        </w:rPr>
+        <w:t xml:space="preserve"/>
+      </w:r>
+      <w:r>
+        <w:rPr>
+          <w:rtl w:val="0"/>
+        </w:rPr>
+      </w:r>
+    </w:p>
+    <w:p>
+      <w:pPr>
+        <w:spacing w:after="200" w:line="48.00000000000001" w:lineRule="auto"/>
+        <w:rPr>
+          <w:rFonts w:ascii="Century Gothic" w:cs="Century Gothic" w:eastAsia="Century Gothic" w:hAnsi="Century Gothic"/>
+          <w:color w:val="000000"/>
+          <w:sz w:val="22"/>
+          <w:szCs w:val="22"/>
+          <w:u w:val="single"/>
+        </w:rPr>
+      </w:pPr>
+      <w:r>
+        <w:rPr>
+          <w:rFonts w:ascii="Century Gothic" w:cs="Century Gothic" w:eastAsia="Century Gothic" w:hAnsi="Century Gothic"/>
+          <w:color w:val="2d68b4"/>
+          <w:sz w:val="23"/>
+          <w:szCs w:val="23"/>
+          <w:rtl w:val="0"/>
+        </w:rPr>
+        <w:t xml:space="preserve">Sogecap                                                                                                          9 mois</w:t>
+      </w:r>
+      <w:r>
+        <w:rPr>
+          <w:rtl w:val="0"/>
+        </w:rPr>
+      </w:r>
+    </w:p>
+    <w:p>
+      <w:pPr>
+        <w:spacing w:after="200" w:line="276" w:lineRule="auto"/>
+        <w:rPr>
+          <w:rFonts w:ascii="Century Gothic" w:cs="Century Gothic" w:eastAsia="Century Gothic" w:hAnsi="Century Gothic"/>
+          <w:color w:val="000000"/>
+          <w:sz w:val="22"/>
+          <w:szCs w:val="22"/>
+          <w:u w:val="single"/>
+        </w:rPr>
+      </w:pPr>
+      <w:r>
+        <w:rPr>
+          <w:rFonts w:ascii="Century Gothic" w:cs="Century Gothic" w:eastAsia="Century Gothic" w:hAnsi="Century Gothic"/>
+          <w:color w:val="000000"/>
+          <w:sz w:val="22"/>
+          <w:szCs w:val="22"/>
+          <w:u w:val="single"/>
+          <w:rtl w:val="0"/>
+        </w:rPr>
+        <w:t xml:space="preserve">Auditeur</w:t>
+      </w:r>
+    </w:p>
+    <w:p>
+      <w:pPr>
+        <w:widowControl w:val="0"/>
+        <w:spacing w:before="72" w:line="276" w:lineRule="auto"/>
+        <w:ind w:right="283"/>
+        <w:jc w:val="both"/>
+        <w:rPr>
+          <w:rFonts w:ascii="Century Gothic" w:cs="Century Gothic" w:eastAsia="Century Gothic" w:hAnsi="Century Gothic"/>
+          <w:color w:val="0000ff"/>
+        </w:rPr>
+      </w:pPr>
+      <w:r>
+        <w:rPr>
+          <w:rFonts w:ascii="Century Gothic" w:cs="Century Gothic" w:eastAsia="Century Gothic" w:hAnsi="Century Gothic"/>
+          <w:color w:val="2d68b4"/>
+          <w:sz w:val="21"/>
+          <w:szCs w:val="21"/>
+          <w:rtl w:val="0"/>
+        </w:rPr>
+        <w:t xml:space="preserve">Contexte : </w:t>
+      </w:r>
+      <w:r>
+        <w:rPr>
+          <w:rtl w:val="0"/>
+        </w:rPr>
+      </w:r>
+    </w:p>
+    <w:p>
+      <w:pPr>
+        <w:spacing w:after="200" w:line="276" w:lineRule="auto"/>
+        <w:rPr>
+          <w:rFonts w:ascii="Century Gothic" w:cs="Century Gothic" w:eastAsia="Century Gothic" w:hAnsi="Century Gothic"/>
+          <w:color w:val="000000"/>
+        </w:rPr>
+      </w:pPr>
+      <w:r>
+        <w:rPr>
+          <w:rFonts w:ascii="Century Gothic" w:cs="Century Gothic" w:eastAsia="Century Gothic" w:hAnsi="Century Gothic"/>
+          <w:color w:val="000000"/>
+          <w:rtl w:val="0"/>
+        </w:rPr>
+        <w:t xml:space="preserve">Audit des processus d’alimentation des valorisations et revalorisations des Garanties, revue des habilitations, certification des comptes génériques et de service, modélisation, description et cartographie des flux, identification des contrôles, identification de la chaîne d'applications du système d'information, traçage du cheminement d'échantillon de données à travers la chaîne d'applications, émission et suivi des recommandations et plans d'actions.</w:t>
+      </w:r>
+    </w:p>
+    <w:p>
+      <w:pPr>
+        <w:widowControl w:val="0"/>
+        <w:spacing w:before="72" w:line="276" w:lineRule="auto"/>
+        <w:ind w:right="283"/>
+        <w:jc w:val="both"/>
+        <w:rPr>
+          <w:rFonts w:ascii="Century Gothic" w:cs="Century Gothic" w:eastAsia="Century Gothic" w:hAnsi="Century Gothic"/>
+          <w:color w:val="2d68b4"/>
+          <w:sz w:val="21"/>
+          <w:szCs w:val="21"/>
+        </w:rPr>
+      </w:pPr>
+      <w:r>
+        <w:rPr>
+          <w:rFonts w:ascii="Century Gothic" w:cs="Century Gothic" w:eastAsia="Century Gothic" w:hAnsi="Century Gothic"/>
+          <w:color w:val="2d68b4"/>
+          <w:sz w:val="21"/>
+          <w:szCs w:val="21"/>
+          <w:rtl w:val="0"/>
+        </w:rPr>
+        <w:t xml:space="preserve">Missions : </w:t>
+      </w:r>
+    </w:p>
+    <w:p>
+      <w:pPr>
+        <w:spacing w:after="200" w:line="276" w:lineRule="auto"/>
+        <w:rPr>
+          <w:rFonts w:ascii="Century Gothic" w:cs="Century Gothic" w:eastAsia="Century Gothic" w:hAnsi="Century Gothic"/>
+          <w:color w:val="000000"/>
+        </w:rPr>
+      </w:pPr>
+      <w:r>
+        <w:rPr>
+          <w:rFonts w:ascii="Century Gothic" w:cs="Century Gothic" w:eastAsia="Century Gothic" w:hAnsi="Century Gothic"/>
+          <w:color w:val="000000"/>
+          <w:rtl w:val="0"/>
+        </w:rPr>
+        <w:t xml:space="preserve">- Revue des contrôles généraux informatiques dans le cadre des audits IT en soutien aux auditeurs financiers pour la certification des bilans comptables de la Banque de France</w:t>
+        <w:br/>
+        <w:t xml:space="preserve">- Audit du processus d’alimentation des valorisations et revalorisations des Garanties</w:t>
+        <w:br/>
+        <w:t xml:space="preserve">- Revue des habilitations, recertification des comptes génériques et de service</w:t>
+        <w:br/>
+        <w:t xml:space="preserve">- Modélisation, description et cartographie des flux et identification des contrôles</w:t>
+        <w:br/>
+        <w:t xml:space="preserve">- Identification de la chaîne d'applications du système d'information</w:t>
+        <w:br/>
+        <w:t xml:space="preserve">- Traçage du cheminement d'échantillon de données à travers la chaîne d'applications</w:t>
+        <w:br/>
+        <w:t xml:space="preserve">- Émission et suivi des recommandations et plans d'actions.</w:t>
+      </w:r>
+    </w:p>
+    <w:p>
+      <w:pPr>
+        <w:spacing w:after="200" w:line="276" w:lineRule="auto"/>
+        <w:rPr>
+          <w:rFonts w:ascii="Century Gothic" w:cs="Century Gothic" w:eastAsia="Century Gothic" w:hAnsi="Century Gothic"/>
+          <w:color w:val="2d68b4"/>
+          <w:sz w:val="21"/>
+          <w:szCs w:val="21"/>
+        </w:rPr>
+      </w:pPr>
+      <w:r>
+        <w:rPr>
+          <w:rFonts w:ascii="Century Gothic" w:cs="Century Gothic" w:eastAsia="Century Gothic" w:hAnsi="Century Gothic"/>
+          <w:color w:val="2d68b4"/>
+          <w:sz w:val="21"/>
+          <w:szCs w:val="21"/>
+          <w:rtl w:val="0"/>
+        </w:rPr>
+        <w:t xml:space="preserve"/>
+      </w:r>
+    </w:p>
+    <w:p>
+      <w:pPr>
+        <w:spacing w:after="200" w:line="276" w:lineRule="auto"/>
+        <w:rPr>
+          <w:rFonts w:ascii="Century Gothic" w:cs="Century Gothic" w:eastAsia="Century Gothic" w:hAnsi="Century Gothic"/>
+          <w:color w:val="000000"/>
+        </w:rPr>
+      </w:pPr>
+      <w:r>
+        <w:rPr>
+          <w:rFonts w:ascii="Century Gothic" w:cs="Century Gothic" w:eastAsia="Century Gothic" w:hAnsi="Century Gothic"/>
+          <w:color w:val="000000"/>
+          <w:rtl w:val="0"/>
+        </w:rPr>
+        <w:t xml:space="preserve"/>
+      </w:r>
+    </w:p>
+    <w:p>
+      <w:pPr>
+        <w:spacing w:after="200" w:line="276" w:lineRule="auto"/>
+        <w:rPr>
+          <w:rFonts w:ascii="Century Gothic" w:cs="Century Gothic" w:eastAsia="Century Gothic" w:hAnsi="Century Gothic"/>
+          <w:color w:val="000000"/>
+          <w:sz w:val="23"/>
+          <w:szCs w:val="23"/>
+        </w:rPr>
+      </w:pPr>
+      <w:r>
+        <w:rPr>
+          <w:rFonts w:ascii="Century Gothic" w:cs="Century Gothic" w:eastAsia="Century Gothic" w:hAnsi="Century Gothic"/>
+          <w:color w:val="000000"/>
+          <w:sz w:val="23"/>
+          <w:szCs w:val="23"/>
+          <w:rtl w:val="0"/>
+        </w:rPr>
+        <w:t xml:space="preserve"/>
+      </w:r>
+      <w:r>
+        <w:rPr>
+          <w:rtl w:val="0"/>
+        </w:rPr>
+      </w:r>
+    </w:p>
+    <w:p>
+      <w:pPr>
+        <w:spacing w:after="200" w:line="48.00000000000001" w:lineRule="auto"/>
+        <w:rPr>
+          <w:rFonts w:ascii="Century Gothic" w:cs="Century Gothic" w:eastAsia="Century Gothic" w:hAnsi="Century Gothic"/>
+          <w:color w:val="000000"/>
+          <w:sz w:val="22"/>
+          <w:szCs w:val="22"/>
+          <w:u w:val="single"/>
+        </w:rPr>
+      </w:pPr>
+      <w:r>
+        <w:rPr>
+          <w:rFonts w:ascii="Century Gothic" w:cs="Century Gothic" w:eastAsia="Century Gothic" w:hAnsi="Century Gothic"/>
+          <w:color w:val="2d68b4"/>
+          <w:sz w:val="23"/>
+          <w:szCs w:val="23"/>
+          <w:rtl w:val="0"/>
+        </w:rPr>
+        <w:t xml:space="preserve">Banque Privée Edmond de Rothschild                                                                                                          1 an</w:t>
+      </w:r>
+      <w:r>
+        <w:rPr>
+          <w:rtl w:val="0"/>
+        </w:rPr>
+      </w:r>
+    </w:p>
+    <w:p>
+      <w:pPr>
+        <w:spacing w:after="200" w:line="276" w:lineRule="auto"/>
+        <w:rPr>
+          <w:rFonts w:ascii="Century Gothic" w:cs="Century Gothic" w:eastAsia="Century Gothic" w:hAnsi="Century Gothic"/>
+          <w:color w:val="000000"/>
+          <w:sz w:val="22"/>
+          <w:szCs w:val="22"/>
+          <w:u w:val="single"/>
+        </w:rPr>
+      </w:pPr>
+      <w:r>
+        <w:rPr>
+          <w:rFonts w:ascii="Century Gothic" w:cs="Century Gothic" w:eastAsia="Century Gothic" w:hAnsi="Century Gothic"/>
+          <w:color w:val="000000"/>
+          <w:sz w:val="22"/>
+          <w:szCs w:val="22"/>
+          <w:u w:val="single"/>
+          <w:rtl w:val="0"/>
+        </w:rPr>
+        <w:t xml:space="preserve">Data Analyst</w:t>
+      </w:r>
+    </w:p>
+    <w:p>
+      <w:pPr>
+        <w:widowControl w:val="0"/>
+        <w:spacing w:before="72" w:line="276" w:lineRule="auto"/>
+        <w:ind w:right="283"/>
+        <w:jc w:val="both"/>
+        <w:rPr>
+          <w:rFonts w:ascii="Century Gothic" w:cs="Century Gothic" w:eastAsia="Century Gothic" w:hAnsi="Century Gothic"/>
+          <w:color w:val="0000ff"/>
+        </w:rPr>
+      </w:pPr>
+      <w:r>
+        <w:rPr>
+          <w:rFonts w:ascii="Century Gothic" w:cs="Century Gothic" w:eastAsia="Century Gothic" w:hAnsi="Century Gothic"/>
+          <w:color w:val="2d68b4"/>
+          <w:sz w:val="21"/>
+          <w:szCs w:val="21"/>
+          <w:rtl w:val="0"/>
+        </w:rPr>
+        <w:t xml:space="preserve">Contexte : </w:t>
+      </w:r>
+      <w:r>
+        <w:rPr>
+          <w:rtl w:val="0"/>
+        </w:rPr>
+      </w:r>
+    </w:p>
+    <w:p>
+      <w:pPr>
+        <w:spacing w:after="200" w:line="276" w:lineRule="auto"/>
+        <w:rPr>
+          <w:rFonts w:ascii="Century Gothic" w:cs="Century Gothic" w:eastAsia="Century Gothic" w:hAnsi="Century Gothic"/>
+          <w:color w:val="000000"/>
+        </w:rPr>
+      </w:pPr>
+      <w:r>
+        <w:rPr>
+          <w:rFonts w:ascii="Century Gothic" w:cs="Century Gothic" w:eastAsia="Century Gothic" w:hAnsi="Century Gothic"/>
+          <w:color w:val="000000"/>
+          <w:rtl w:val="0"/>
+        </w:rPr>
+        <w:t xml:space="preserve">Pilotage du dispositif de management de données bancaire et des investigations dans le cadre de la loi extraterritoriale FATCA du Department Of Justice américain visant à mettre fin au secret bancaire suisse, avec des tâches comprenant la coordination des équipes d'avocats US/suisses et des équipes bancaires, l'analyse et l'investigation pour l'identification des "US Persons", la gestion d'un entrepôt de données conçu ad hoc, et la construction de scripts d'analyses en langage SQL, PL/SQL, Python.</w:t>
+      </w:r>
+    </w:p>
+    <w:p>
+      <w:pPr>
+        <w:widowControl w:val="0"/>
+        <w:spacing w:before="72" w:line="276" w:lineRule="auto"/>
+        <w:ind w:right="283"/>
+        <w:jc w:val="both"/>
+        <w:rPr>
+          <w:rFonts w:ascii="Century Gothic" w:cs="Century Gothic" w:eastAsia="Century Gothic" w:hAnsi="Century Gothic"/>
+          <w:color w:val="2d68b4"/>
+          <w:sz w:val="21"/>
+          <w:szCs w:val="21"/>
+        </w:rPr>
+      </w:pPr>
+      <w:r>
+        <w:rPr>
+          <w:rFonts w:ascii="Century Gothic" w:cs="Century Gothic" w:eastAsia="Century Gothic" w:hAnsi="Century Gothic"/>
+          <w:color w:val="2d68b4"/>
+          <w:sz w:val="21"/>
+          <w:szCs w:val="21"/>
+          <w:rtl w:val="0"/>
+        </w:rPr>
+        <w:t xml:space="preserve">Missions : </w:t>
+      </w:r>
+    </w:p>
+    <w:p>
+      <w:pPr>
+        <w:spacing w:after="200" w:line="276" w:lineRule="auto"/>
+        <w:rPr>
+          <w:rFonts w:ascii="Century Gothic" w:cs="Century Gothic" w:eastAsia="Century Gothic" w:hAnsi="Century Gothic"/>
+          <w:color w:val="000000"/>
+        </w:rPr>
+      </w:pPr>
+      <w:r>
+        <w:rPr>
+          <w:rFonts w:ascii="Century Gothic" w:cs="Century Gothic" w:eastAsia="Century Gothic" w:hAnsi="Century Gothic"/>
+          <w:color w:val="000000"/>
+          <w:rtl w:val="0"/>
+        </w:rPr>
+        <w:t xml:space="preserve">- Coordination des équipes d'avocats US / suisses et des équipes bancaires</w:t>
+        <w:br/>
+        <w:t xml:space="preserve">- Analyse et investigation pour l'identification des « US Persons », revue documentaire</w:t>
+        <w:br/>
+        <w:t xml:space="preserve">- Gestion d'un entrepôt de données conçu ad hoc, et alimenté par des sources de données hétérogènes (physique et numérique)</w:t>
+        <w:br/>
+        <w:t xml:space="preserve">- Construction de scripts d'analyses en langage SQL, PL/SQL, Python</w:t>
+      </w:r>
+    </w:p>
+    <w:p>
+      <w:pPr>
+        <w:spacing w:after="200" w:line="276" w:lineRule="auto"/>
+        <w:rPr>
+          <w:rFonts w:ascii="Century Gothic" w:cs="Century Gothic" w:eastAsia="Century Gothic" w:hAnsi="Century Gothic"/>
+          <w:color w:val="2d68b4"/>
+          <w:sz w:val="21"/>
+          <w:szCs w:val="21"/>
+        </w:rPr>
+      </w:pPr>
+      <w:r>
+        <w:rPr>
+          <w:rFonts w:ascii="Century Gothic" w:cs="Century Gothic" w:eastAsia="Century Gothic" w:hAnsi="Century Gothic"/>
+          <w:color w:val="2d68b4"/>
+          <w:sz w:val="21"/>
+          <w:szCs w:val="21"/>
+          <w:rtl w:val="0"/>
+        </w:rPr>
+        <w:t xml:space="preserve"/>
+      </w:r>
+    </w:p>
+    <w:p>
+      <w:pPr>
+        <w:spacing w:after="200" w:line="276" w:lineRule="auto"/>
+        <w:rPr>
+          <w:rFonts w:ascii="Century Gothic" w:cs="Century Gothic" w:eastAsia="Century Gothic" w:hAnsi="Century Gothic"/>
+          <w:color w:val="000000"/>
+        </w:rPr>
+      </w:pPr>
+      <w:r>
+        <w:rPr>
+          <w:rFonts w:ascii="Century Gothic" w:cs="Century Gothic" w:eastAsia="Century Gothic" w:hAnsi="Century Gothic"/>
+          <w:color w:val="000000"/>
+          <w:rtl w:val="0"/>
+        </w:rPr>
+        <w:t xml:space="preserve"/>
+      </w:r>
+    </w:p>
+    <w:p>
+      <w:pPr>
+        <w:spacing w:after="200" w:line="276" w:lineRule="auto"/>
+        <w:rPr>
+          <w:rFonts w:ascii="Century Gothic" w:cs="Century Gothic" w:eastAsia="Century Gothic" w:hAnsi="Century Gothic"/>
+          <w:color w:val="000000"/>
+          <w:sz w:val="23"/>
+          <w:szCs w:val="23"/>
+        </w:rPr>
+      </w:pPr>
+      <w:r>
+        <w:rPr>
+          <w:rFonts w:ascii="Century Gothic" w:cs="Century Gothic" w:eastAsia="Century Gothic" w:hAnsi="Century Gothic"/>
+          <w:color w:val="000000"/>
+          <w:sz w:val="23"/>
+          <w:szCs w:val="23"/>
+          <w:rtl w:val="0"/>
+        </w:rPr>
+        <w:t xml:space="preserve"/>
+      </w:r>
+      <w:r>
+        <w:rPr>
+          <w:rtl w:val="0"/>
+        </w:rPr>
+      </w:r>
+    </w:p>
+    <w:p>
+      <w:pPr>
+        <w:spacing w:after="200" w:line="48.00000000000001" w:lineRule="auto"/>
+        <w:rPr>
+          <w:rFonts w:ascii="Century Gothic" w:cs="Century Gothic" w:eastAsia="Century Gothic" w:hAnsi="Century Gothic"/>
+          <w:color w:val="000000"/>
+          <w:sz w:val="22"/>
+          <w:szCs w:val="22"/>
+          <w:u w:val="single"/>
+        </w:rPr>
+      </w:pPr>
+      <w:r>
+        <w:rPr>
+          <w:rFonts w:ascii="Century Gothic" w:cs="Century Gothic" w:eastAsia="Century Gothic" w:hAnsi="Century Gothic"/>
+          <w:color w:val="2d68b4"/>
+          <w:sz w:val="23"/>
+          <w:szCs w:val="23"/>
+          <w:rtl w:val="0"/>
+        </w:rPr>
+        <w:t xml:space="preserve">Crédit Mutuel Arkea                                                                                                          2014-2018 (4 ans)</w:t>
+      </w:r>
+      <w:r>
+        <w:rPr>
+          <w:rtl w:val="0"/>
+        </w:rPr>
+      </w:r>
+    </w:p>
+    <w:p>
+      <w:pPr>
+        <w:spacing w:after="200" w:line="276" w:lineRule="auto"/>
+        <w:rPr>
+          <w:rFonts w:ascii="Century Gothic" w:cs="Century Gothic" w:eastAsia="Century Gothic" w:hAnsi="Century Gothic"/>
+          <w:color w:val="000000"/>
+          <w:sz w:val="22"/>
+          <w:szCs w:val="22"/>
+          <w:u w:val="single"/>
+        </w:rPr>
+      </w:pPr>
+      <w:r>
+        <w:rPr>
+          <w:rFonts w:ascii="Century Gothic" w:cs="Century Gothic" w:eastAsia="Century Gothic" w:hAnsi="Century Gothic"/>
+          <w:color w:val="000000"/>
+          <w:sz w:val="22"/>
+          <w:szCs w:val="22"/>
+          <w:u w:val="single"/>
+          <w:rtl w:val="0"/>
+        </w:rPr>
+        <w:t xml:space="preserve">Asset Quality Review</w:t>
+        <w:br/>
+        <w:t xml:space="preserve"/>
+      </w:r>
+    </w:p>
+    <w:p>
+      <w:pPr>
+        <w:widowControl w:val="0"/>
+        <w:spacing w:before="72" w:line="276" w:lineRule="auto"/>
+        <w:ind w:right="283"/>
+        <w:jc w:val="both"/>
+        <w:rPr>
+          <w:rFonts w:ascii="Century Gothic" w:cs="Century Gothic" w:eastAsia="Century Gothic" w:hAnsi="Century Gothic"/>
+          <w:color w:val="0000ff"/>
+        </w:rPr>
+      </w:pPr>
+      <w:r>
+        <w:rPr>
+          <w:rFonts w:ascii="Century Gothic" w:cs="Century Gothic" w:eastAsia="Century Gothic" w:hAnsi="Century Gothic"/>
+          <w:color w:val="2d68b4"/>
+          <w:sz w:val="21"/>
+          <w:szCs w:val="21"/>
+          <w:rtl w:val="0"/>
+        </w:rPr>
+        <w:t xml:space="preserve">Contexte : </w:t>
+      </w:r>
+      <w:r>
+        <w:rPr>
+          <w:rtl w:val="0"/>
+        </w:rPr>
+      </w:r>
+    </w:p>
+    <w:p>
+      <w:pPr>
+        <w:spacing w:after="200" w:line="276" w:lineRule="auto"/>
+        <w:rPr>
+          <w:rFonts w:ascii="Century Gothic" w:cs="Century Gothic" w:eastAsia="Century Gothic" w:hAnsi="Century Gothic"/>
+          <w:color w:val="000000"/>
+        </w:rPr>
+      </w:pPr>
+      <w:r>
+        <w:rPr>
+          <w:rFonts w:ascii="Century Gothic" w:cs="Century Gothic" w:eastAsia="Century Gothic" w:hAnsi="Century Gothic"/>
+          <w:color w:val="000000"/>
+          <w:rtl w:val="0"/>
+        </w:rPr>
+        <w:t xml:space="preserve">Mission d'examen de la qualité des actifs des principales banques de l'Union européenne mise en œuvre par la Banque centrale européenne et l’Autorité bancaire européenne, incluant une étude exhaustive de bilan, la définition et mise en œuvre de contrôles, analyse de risques, et automatisation en VBA.</w:t>
+      </w:r>
+    </w:p>
+    <w:p>
+      <w:pPr>
+        <w:widowControl w:val="0"/>
+        <w:spacing w:before="72" w:line="276" w:lineRule="auto"/>
+        <w:ind w:right="283"/>
+        <w:jc w:val="both"/>
+        <w:rPr>
+          <w:rFonts w:ascii="Century Gothic" w:cs="Century Gothic" w:eastAsia="Century Gothic" w:hAnsi="Century Gothic"/>
+          <w:color w:val="2d68b4"/>
+          <w:sz w:val="21"/>
+          <w:szCs w:val="21"/>
+        </w:rPr>
+      </w:pPr>
+      <w:r>
+        <w:rPr>
+          <w:rFonts w:ascii="Century Gothic" w:cs="Century Gothic" w:eastAsia="Century Gothic" w:hAnsi="Century Gothic"/>
+          <w:color w:val="2d68b4"/>
+          <w:sz w:val="21"/>
+          <w:szCs w:val="21"/>
+          <w:rtl w:val="0"/>
+        </w:rPr>
+        <w:t xml:space="preserve">Missions : </w:t>
+      </w:r>
+    </w:p>
+    <w:p>
+      <w:pPr>
+        <w:spacing w:after="200" w:line="276" w:lineRule="auto"/>
+        <w:rPr>
+          <w:rFonts w:ascii="Century Gothic" w:cs="Century Gothic" w:eastAsia="Century Gothic" w:hAnsi="Century Gothic"/>
+          <w:color w:val="000000"/>
+        </w:rPr>
+      </w:pPr>
+      <w:r>
+        <w:rPr>
+          <w:rFonts w:ascii="Century Gothic" w:cs="Century Gothic" w:eastAsia="Century Gothic" w:hAnsi="Century Gothic"/>
+          <w:color w:val="000000"/>
+          <w:rtl w:val="0"/>
+        </w:rPr>
+        <w:t xml:space="preserve">- Examen de la qualité des actifs des principales banques de l’Union européenne</w:t>
+        <w:br/>
+        <w:t xml:space="preserve">- Étude exhaustive de bilan </w:t>
+        <w:br/>
+        <w:t xml:space="preserve">- Définition et mise en œuvre de contrôles</w:t>
+        <w:br/>
+        <w:t xml:space="preserve">- Analyse de risques</w:t>
+        <w:br/>
+        <w:t xml:space="preserve">- Automatisation VBA</w:t>
+      </w:r>
+    </w:p>
+    <w:p>
+      <w:pPr>
+        <w:spacing w:after="200" w:line="276" w:lineRule="auto"/>
+        <w:rPr>
+          <w:rFonts w:ascii="Century Gothic" w:cs="Century Gothic" w:eastAsia="Century Gothic" w:hAnsi="Century Gothic"/>
+          <w:color w:val="2d68b4"/>
+          <w:sz w:val="21"/>
+          <w:szCs w:val="21"/>
+        </w:rPr>
+      </w:pPr>
+      <w:r>
+        <w:rPr>
+          <w:rFonts w:ascii="Century Gothic" w:cs="Century Gothic" w:eastAsia="Century Gothic" w:hAnsi="Century Gothic"/>
+          <w:color w:val="2d68b4"/>
+          <w:sz w:val="21"/>
+          <w:szCs w:val="21"/>
+          <w:rtl w:val="0"/>
+        </w:rPr>
+        <w:t xml:space="preserve"/>
+      </w:r>
+    </w:p>
+    <w:p>
+      <w:pPr>
+        <w:spacing w:after="200" w:line="276" w:lineRule="auto"/>
+        <w:rPr>
+          <w:rFonts w:ascii="Century Gothic" w:cs="Century Gothic" w:eastAsia="Century Gothic" w:hAnsi="Century Gothic"/>
+          <w:color w:val="000000"/>
+        </w:rPr>
+      </w:pPr>
+      <w:r>
+        <w:rPr>
+          <w:rFonts w:ascii="Century Gothic" w:cs="Century Gothic" w:eastAsia="Century Gothic" w:hAnsi="Century Gothic"/>
+          <w:color w:val="000000"/>
+          <w:rtl w:val="0"/>
+        </w:rPr>
+        <w:t xml:space="preserve"/>
       </w:r>
     </w:p>
     <w:p>
@@ -1566,12 +3861,12 @@
           <wp:extent cx="2655128" cy="842963"/>
           <wp:effectExtent b="0" l="0" r="0" t="0"/>
           <wp:wrapNone/>
-          <wp:docPr id="24" name="image3.png"/>
+          <wp:docPr id="24" name="image4.png"/>
           <a:graphic>
             <a:graphicData uri="http://schemas.openxmlformats.org/drawingml/2006/picture">
               <pic:pic>
                 <pic:nvPicPr>
-                  <pic:cNvPr id="0" name="image3.png"/>
+                  <pic:cNvPr id="0" name="image4.png"/>
                   <pic:cNvPicPr preferRelativeResize="0"/>
                 </pic:nvPicPr>
                 <pic:blipFill>
@@ -1689,7 +3984,7 @@
         <w:color w:val="457cbf"/>
         <w:rtl w:val="0"/>
       </w:rPr>
-      <w:t xml:space="preserve">Manager Consultant Technology IT  Digital Transformation</w:t>
+      <w:t xml:space="preserve">Manager Consultant en Technology IT &amp; Digital Transformation</w:t>
     </w:r>
   </w:p>
 </w:hdr>

</xml_diff>

<commit_message>
Add logs functionality, v1
</commit_message>
<xml_diff>
--- a/data/results/cv-silamir.docx
+++ b/data/results/cv-silamir.docx
@@ -83,7 +83,7 @@
           <w:szCs w:val="30"/>
           <w:rtl w:val="0"/>
         </w:rPr>
-        <w:t xml:space="preserve">Manager Consultant en Technologie IT &amp; Transformation Digitale</w:t>
+        <w:t xml:space="preserve">Manager Consultant en Technology IT &amp; Digital Transformation</w:t>
       </w:r>
     </w:p>
     <w:p>
@@ -109,7 +109,7 @@
           <w:szCs w:val="24"/>
           <w:rtl w:val="0"/>
         </w:rPr>
-        <w:t xml:space="preserve">14 ans d'expérience</w:t>
+        <w:t xml:space="preserve">13 ans d'expérience</w:t>
       </w:r>
     </w:p>
     <w:p>
@@ -613,7 +613,7 @@
         <w:br/>
         <w:t xml:space="preserve">- Outils métiers : Archer GRC, ServiceNow, DataGalaxy, Collibra, Bubble Platform, Suites Adobe, Salesforce</w:t>
         <w:br/>
-        <w:t xml:space="preserve">- Langages : VBA, SQL, Java, C#, C++, C, HTML, Javascript, PHP</w:t>
+        <w:t xml:space="preserve">- Langages : VBA/Excel, SQL, Java, C#, C++, C, HTML/Javascript/PHP, Wordpress, Joomla, Meteor, Phalcon, ZendFramework, Symfony 2, CakePHP</w:t>
       </w:r>
       <w:r>
         <w:rPr>
@@ -684,13 +684,13 @@
         </w:rPr>
         <w:t xml:space="preserve">- Gestion de projet et leadership</w:t>
         <w:br/>
-        <w:t xml:space="preserve">- Analyse stratégique et capacité de décision</w:t>
-        <w:br/>
-        <w:t xml:space="preserve">- Gouvernance et gestion des données</w:t>
-        <w:br/>
-        <w:t xml:space="preserve">- Conduite du changement et innovation</w:t>
-        <w:br/>
-        <w:t xml:space="preserve">- Communication interculturelle et compétences linguistiques</w:t>
+        <w:t xml:space="preserve">- Gouvernance et stratégie des données</w:t>
+        <w:br/>
+        <w:t xml:space="preserve">- Optimisation des processus et excellence opérationnelle</w:t>
+        <w:br/>
+        <w:t xml:space="preserve">- Conduite du changement et gestion des parties prenantes</w:t>
+        <w:br/>
+        <w:t xml:space="preserve">- Analyse de marché et benchmarking</w:t>
       </w:r>
     </w:p>
     <w:p>
@@ -796,7 +796,7 @@
         </w:rPr>
         <w:t xml:space="preserve">- 2022 : Certification Data Governance Lead | Collibra</w:t>
         <w:br/>
-        <w:t xml:space="preserve">- 2018 : The Family | JOIN LION | Paris</w:t>
+        <w:t xml:space="preserve">- 2018 : Programme entrepreneurial JOIN LION | The Family | Paris</w:t>
         <w:br/>
         <w:t xml:space="preserve">- 2016 : Certification ITIL</w:t>
         <w:br/>
@@ -804,9 +804,9 @@
         <w:br/>
         <w:t xml:space="preserve">- 2011 - 2013 : Master Technologies de l'Information | Centre d’Enseignement et Recherche Informatique (CERI) Université d’Avignon | Avignon</w:t>
         <w:br/>
-        <w:t xml:space="preserve">- 2010 - 2011 : Licence Informatique | Université Claude Bernard Lyon I | Lyon</w:t>
-        <w:br/>
-        <w:t xml:space="preserve">- 2008 - 2010 : DUT Informatique | Institut Universitaire de Technologie Lyon I | Lyon</w:t>
+        <w:t xml:space="preserve">- 2010 - 2011 : Licence Informatique | Université Claude Bernard Lyon 1 | Lyon</w:t>
+        <w:br/>
+        <w:t xml:space="preserve">- 2008 - 2010 : DUT Informatique | Institut Universitaire de Technologie Lyon 1 | Lyon</w:t>
       </w:r>
     </w:p>
     <w:p>
@@ -972,7 +972,7 @@
           <w:szCs w:val="23"/>
           <w:rtl w:val="0"/>
         </w:rPr>
-        <w:t xml:space="preserve">                                                                        Depuis Oct. 2023</w:t>
+        <w:t xml:space="preserve">                                                                        Depuis Oct. 2023.</w:t>
       </w:r>
       <w:r>
         <w:rPr>
@@ -1044,7 +1044,7 @@
           <w:color w:val="000000"/>
           <w:rtl w:val="0"/>
         </w:rPr>
-        <w:t xml:space="preserve">Accompagnement stratégique au Chief Data Officer dans l'établissement de la gouvernance des données du groupe, impliquant l'élaboration de meilleures pratiques en matière de gestion et confidentialité des données, la mise en œuvre de quick wins avec les équipes métier et IT, la création d'un tableau de bord de pilotage Data, et la participation à la sensibilisation aux enjeux de la gouvernance des données.</w:t>
+        <w:t xml:space="preserve">Accompagnement stratégique au Chief Data Officer dans le déploiement de la stratégie de gouvernance des données, élaboration de pratiques en gestion et confidentialité des données, identification et mise en œuvre de livrables pour la résolution de problèmes et amélioration des données, aide à l'élaboration d'une maquette de tableau de bord de pilotage Data, mise en place d'un processus de gestion du cycle de vie des données et participation à la création de sessions de sensibilisation sur la gouvernance des données.</w:t>
       </w:r>
     </w:p>
     <w:p>
@@ -1085,17 +1085,19 @@
           <w:color w:val="000000"/>
           <w:rtl w:val="0"/>
         </w:rPr>
-        <w:t xml:space="preserve">- Déploiement de la Stratégie de gouvernance des données dans tout le groupe</w:t>
-        <w:br/>
-        <w:t xml:space="preserve">- Élaboration avec les parties prenantes d'un premier ensemble de meilleures pratiques en matière de gestion et de confidentialité des données</w:t>
-        <w:br/>
-        <w:t xml:space="preserve">- Identification et mise en œuvre de Quick Wins avec les Équipes Métier &amp; IT en matière de résolution de problèmes et d'amélioration des données</w:t>
+        <w:t xml:space="preserve">- Accompagnement stratégique au Chief Data Officer (CDO) dans le cadre de la feuille de route Data Governance</w:t>
+        <w:br/>
+        <w:t xml:space="preserve">- Déploiement de la stratégie de gouvernance des données dans le groupe</w:t>
+        <w:br/>
+        <w:t xml:space="preserve">- Élaboration d'un premier set de meilleures pratiques en gestion et confidentialité des données</w:t>
+        <w:br/>
+        <w:t xml:space="preserve">- Identification et mise en œuvre de quick wins avec les équipes métier &amp; IT</w:t>
         <w:br/>
         <w:t xml:space="preserve">- Aide à l'élaboration d'une première maquette de tableau de bord de pilotage Data</w:t>
         <w:br/>
-        <w:t xml:space="preserve">- Mise en place d'un processus pour la gestion du cycle de vie des données</w:t>
-        <w:br/>
-        <w:t xml:space="preserve">- Participation à la création d'une première session de sensibilisation aux enjeux de la gouvernance des données</w:t>
+        <w:t xml:space="preserve">- Mise en œuvre d'un processus pour la gestion du cycle de vie des données</w:t>
+        <w:br/>
+        <w:t xml:space="preserve">- Participation à la création d'une session de sensibilisation aux enjeux de la gouvernance des données</w:t>
       </w:r>
     </w:p>
     <w:p>
@@ -1203,7 +1205,7 @@
           <w:szCs w:val="23"/>
           <w:rtl w:val="0"/>
         </w:rPr>
-        <w:t xml:space="preserve">                                                                        Depuis Juillet 2023</w:t>
+        <w:t xml:space="preserve">                                                                        Depuis Juin 2023</w:t>
       </w:r>
       <w:r>
         <w:rPr>
@@ -1275,7 +1277,7 @@
           <w:color w:val="000000"/>
           <w:rtl w:val="0"/>
         </w:rPr>
-        <w:t xml:space="preserve">Mission de diagnostic de l'existant, révision de la définition et de la gestion des principales données manipulées, et déploiement des premiers PoC pour industrialiser et assurer la scalabilité de l'offre.</w:t>
+        <w:t xml:space="preserve">Mission visant l'établissement d'un diagnostic de l'existant, la révision de la définition et de la gestion des principales données manipulées, et le déploiement des premiers Proof of Concept (PoC) pour industrialiser et garantir la scalabilité de l'offre, incluant la définition d'un framework de documentation des processus, l'assistance technique, la coordination de projet et l'initiative d'outillage Data pour la construction d'un Data Glossary, Dictionary et Lineage.</w:t>
       </w:r>
     </w:p>
     <w:p>
@@ -1322,7 +1324,7 @@
         <w:br/>
         <w:t xml:space="preserve">- Coordination de chaque volet du projet et assurer le reporting global et la gestion des risques</w:t>
         <w:br/>
-        <w:t xml:space="preserve">- Lancement d’une initiative d’outillage Data (DataGalaxy/Altan/Zeenea) afin d’industrialiser la gestion des données via la construction d'un Data Glossary, Dictionary et Lineage</w:t>
+        <w:t xml:space="preserve">- Lancement d’une initiative d’outillage Data (DataGalaxy/Altan/Zeenea) pour industrialiser la gestion des données via la construction d'un Data Glossary, Dictionary et Lineage</w:t>
       </w:r>
     </w:p>
     <w:p>
@@ -1459,7 +1461,7 @@
           <w:szCs w:val="23"/>
           <w:rtl w:val="0"/>
         </w:rPr>
-        <w:t xml:space="preserve">AFD (Agence Française de Développement)            </w:t>
+        <w:t xml:space="preserve">AFD            </w:t>
       </w:r>
     </w:p>
     <w:p>
@@ -1554,7 +1556,7 @@
           <w:color w:val="000000"/>
           <w:rtl w:val="0"/>
         </w:rPr>
-        <w:t xml:space="preserve">Accompagnement pour la refonte de l'outil de versement des fonds, visant l'optimisation des processus, la conformité réglementaire et la transformation numérique.</w:t>
+        <w:t xml:space="preserve">Refonte de l'outil de versement des fonds pour optimisation de l'efficience des processus cibles, conformité aux recommandations réglementaires et transformation numérique et urbanisation du groupe.</w:t>
       </w:r>
     </w:p>
     <w:p>
@@ -1595,19 +1597,29 @@
           <w:color w:val="000000"/>
           <w:rtl w:val="0"/>
         </w:rPr>
-        <w:t xml:space="preserve">- Gestion de projet en méthodologie AGILE avec les intégrateurs (via JIRA), outil basé sur la solution de BPM Bonitasoft</w:t>
-        <w:br/>
-        <w:t xml:space="preserve">- Gestion du Backlog, rédaction des Users Stories, tests et recette métier des Users Stories et corrections des anomalies</w:t>
-        <w:br/>
-        <w:t xml:space="preserve">- Préparation et démonstration des fonctionnalités avec les équipes métiers, qualification des besoins fonctionnelles</w:t>
-        <w:br/>
-        <w:t xml:space="preserve">- Participation aux cérémonies agiles (Daily, Sprint Planning, Sprint Review, affinage backlog, Retrospective, etc.)</w:t>
-        <w:br/>
-        <w:t xml:space="preserve">- Suivi de l’avancement fonctionnel global de l’ensemble des chantiers et du respect du planning</w:t>
-        <w:br/>
-        <w:t xml:space="preserve">- Préparation et participation aux instances de pilotage (supports, compte-rendu, comités)</w:t>
-        <w:br/>
-        <w:t xml:space="preserve">- Pilotage des sujets transverses DSI : Interfaçage avec les applications, Reportings, scénario transitoire, reprise de données, etc.</w:t>
+        <w:t xml:space="preserve">- Pilotage du programme de refonte de l'outil de versement des fonds</w:t>
+        <w:br/>
+        <w:t xml:space="preserve">- Optimisation de l'efficience des processus cibles liés aux versements</w:t>
+        <w:br/>
+        <w:t xml:space="preserve">- Conformité aux recommandations des commissaires aux comptes, de l'ACPR et de l'IGE</w:t>
+        <w:br/>
+        <w:t xml:space="preserve">- Transformation numérique et urbanisation du Groupe</w:t>
+        <w:br/>
+        <w:t xml:space="preserve">- Gestion de projet en méthodologie AGILE avec les intégrateurs</w:t>
+        <w:br/>
+        <w:t xml:space="preserve">- Gestion du Backlog, rédaction des Users Stories, tests et recette métier</w:t>
+        <w:br/>
+        <w:t xml:space="preserve">- Préparation et démonstration des fonctionnalités avec les équipes métiers</w:t>
+        <w:br/>
+        <w:t xml:space="preserve">- Qualification des besoins fonctionnels</w:t>
+        <w:br/>
+        <w:t xml:space="preserve">- Participation aux cérémonies agiles</w:t>
+        <w:br/>
+        <w:t xml:space="preserve">- Suivi de l'avancement fonctionnel global</w:t>
+        <w:br/>
+        <w:t xml:space="preserve">- Préparation et participation aux instances de pilotage</w:t>
+        <w:br/>
+        <w:t xml:space="preserve">- Pilotage des sujets transverses DSI : Interfaçage avec les applications, Reportings, scénario transitoire, reprise de données</w:t>
       </w:r>
     </w:p>
     <w:p>
@@ -1676,11 +1688,9 @@
           <w:color w:val="000000"/>
           <w:rtl w:val="0"/>
         </w:rPr>
-        <w:t xml:space="preserve">- JIRA</w:t>
-        <w:br/>
         <w:t xml:space="preserve">- BPM Bonitasoft</w:t>
         <w:br/>
-        <w:t xml:space="preserve">- AGILE (méthodologie)</w:t>
+        <w:t xml:space="preserve">- AGILE (via JIRA)</w:t>
       </w:r>
     </w:p>
     <w:p>
@@ -1839,7 +1849,7 @@
           <w:color w:val="000000"/>
           <w:rtl w:val="0"/>
         </w:rPr>
-        <w:t xml:space="preserve">Refonte de l'outil de versement des fonds, optimisation des processus cibles, conformité aux recommandations des commissaires aux comptes et des autorités de régulation, transformation numérique et urbanisation du groupe.</w:t>
+        <w:t xml:space="preserve">Refonte de l'outil de versement des fonds pour optimisation de l'efficience des processus cibles, conformité aux recommandations réglementaires et transformation numérique et urbanisation du groupe.</w:t>
       </w:r>
     </w:p>
     <w:p>
@@ -1880,11 +1890,13 @@
           <w:color w:val="000000"/>
           <w:rtl w:val="0"/>
         </w:rPr>
-        <w:t xml:space="preserve">- Gestion de projet en méthodologie AGILE avec les intégrateurs (via JIRA), outil basé sur la solution de BPM Bonitasoft</w:t>
+        <w:t xml:space="preserve">- Pilotage du programme de refonte de l'outil de versement des fonds</w:t>
+        <w:br/>
+        <w:t xml:space="preserve">- Gestion de projet en méthodologie AGILE avec intégrateurs (via JIRA), outil basé sur la solution de BPM Bonitasoft</w:t>
         <w:br/>
         <w:t xml:space="preserve">- Gestion du Backlog, rédaction des Users Stories, tests et recette métier des Users Stories et corrections des anomalies</w:t>
         <w:br/>
-        <w:t xml:space="preserve">- Préparation et démonstration des fonctionnalités avec les équipes métiers, qualification des besoins fonctionnelles</w:t>
+        <w:t xml:space="preserve">- Préparation et démonstration des fonctionnalités avec les équipes métiers, qualification des besoins fonctionnels</w:t>
         <w:br/>
         <w:t xml:space="preserve">- Participation aux cérémonies agiles (Daily, Sprint Planning, Sprint Review, affinage backlog, Retrospective, etc.)</w:t>
         <w:br/>
@@ -1892,7 +1904,7 @@
         <w:br/>
         <w:t xml:space="preserve">- Préparation et participation aux instances de pilotage (supports, compte-rendu, comités)</w:t>
         <w:br/>
-        <w:t xml:space="preserve">- Pilotage des sujets transverses DSI : Interfaçage avec les applications, Reportings, scénario transitoire, reprise de données, etc.</w:t>
+        <w:t xml:space="preserve">- Pilotage des sujets transverses DSI: Interfaçage avec les applications, Reportings, scénario transitoire, reprise de données, etc.</w:t>
       </w:r>
     </w:p>
     <w:p>
@@ -2028,7 +2040,7 @@
           <w:u w:val="single"/>
           <w:rtl w:val="0"/>
         </w:rPr>
-        <w:t xml:space="preserve">Manager I Technology, Finance &amp; Digital transformation</w:t>
+        <w:t xml:space="preserve">Manager Consultant</w:t>
       </w:r>
     </w:p>
     <w:p>
@@ -2072,7 +2084,7 @@
           <w:color w:val="000000"/>
           <w:rtl w:val="0"/>
         </w:rPr>
-        <w:t xml:space="preserve">Étude et cadrage stratégique pour la création d'un service de Reverse Repo optimisant le bilan du groupe par la fourniture d'un service aux filiales avec Natixis en tant qu'agent emprunteur entre ces filiales et des contreparties de marché externe, avec un focus sur le renforcement de la position sur le marché des pensions livrées et l'amélioration de la compétitivité groupe face aux grandes banques.</w:t>
+        <w:t xml:space="preserve">Étude et cadrage stratégique pour la création d’un nouveau service de Reverse Repo permettant d'optimiser le bilan du groupe par le prêt de titres contre liquidité, incluant la préparation du kick-off, l'étude d'impact sur les ratios financiers, la consolidation des données pour un document de deep dive, et la présentation de l'exécutive summary au top management.</w:t>
       </w:r>
     </w:p>
     <w:p>
@@ -2113,7 +2125,7 @@
           <w:color w:val="000000"/>
           <w:rtl w:val="0"/>
         </w:rPr>
-        <w:t xml:space="preserve">- Préparation du Kick-off et cadrage des différentes phases du projet pour Natixis</w:t>
+        <w:t xml:space="preserve">- Préparation du Kick-off et cadrage des différentes phases du projet</w:t>
         <w:br/>
         <w:t xml:space="preserve">- Étude d'impact sur les ratios à optimiser (RWA, Leverage Ratio)</w:t>
         <w:br/>
@@ -2123,7 +2135,11 @@
         <w:br/>
         <w:t xml:space="preserve">- Consolidation des données issues de l'investigation auprès des équipes métiers dans un document de Deep Dive</w:t>
         <w:br/>
-        <w:t xml:space="preserve">- Préparation du support d'Executive Summary pour présentation au Top Management de Natixis pour validation de la faisabilité</w:t>
+        <w:t xml:space="preserve">- Préparation du support d'Executive Summary à présenter au Top Management pour validation de la faisabilité</w:t>
+        <w:br/>
+        <w:t xml:space="preserve">- Marketing de services dans le cadre de la réorganisation stratégique des équipes Risques et Cybersécurité, refacturation de budget développement, offshoring de ressources</w:t>
+        <w:br/>
+        <w:t xml:space="preserve">- Déploiement de plans de contrôles Groupe sur plus de 50 entités Worldwide, suivi d'activité</w:t>
       </w:r>
     </w:p>
     <w:p>
@@ -2303,7 +2319,7 @@
           <w:color w:val="000000"/>
           <w:rtl w:val="0"/>
         </w:rPr>
-        <w:t xml:space="preserve">Implémentation d'évolutions structurantes dans le cadre du déploiement de la nouvelle gouvernance Groupe et maintenance de l'application Archer dédiée à la gestion des risques technologiques et cybersécurité, onboarding de processus métiers, pilotage de projet, embarquement d'utilisateurs internationaux, rédaction de spécifications fonctionnelles avec équipes métiers et opérationnelles internationales, gestion des anomalies, serveurs et bases de données, conduite de tests et recettes, gouvernance des données, et pilotage de la convergence vers un outil unique de GRC en tant que SPOC CIB.</w:t>
+        <w:t xml:space="preserve">Assistance à la gestion des risques technologiques et cybersécurité, mise en œuvre d'évolutions structurantes dans le cadre de la nouvelle gouvernance Groupe, onboarding de processus métiers, formation et support de plus de 1000 utilisateurs internationaux, rédaction de spécifications fonctionnelles avec des équipes internationales, gestion d'anomalies et de performances, gouvernance des données, et pilotage de la convergence vers un outil de GRC unique pour l'entité.</w:t>
       </w:r>
     </w:p>
     <w:p>
@@ -2344,7 +2360,7 @@
           <w:color w:val="000000"/>
           <w:rtl w:val="0"/>
         </w:rPr>
-        <w:t xml:space="preserve">- Onboarding d'une dizaine de processus métiers</w:t>
+        <w:t xml:space="preserve">- Onboarding d’une dizaine de processus métiers</w:t>
         <w:br/>
         <w:t xml:space="preserve">- Pilotage de projet, reportings, formalisation des supports de présentation de comités, définition de Roadmap</w:t>
         <w:br/>
@@ -2360,25 +2376,25 @@
         <w:br/>
         <w:t xml:space="preserve">- Conduite de tests et rédaction de cahiers de recettes, qualification et mise en production</w:t>
         <w:br/>
-        <w:t xml:space="preserve">- Gouvernance des données, imports, revue de la qualité, historisation et pistes d'audit</w:t>
+        <w:t xml:space="preserve">- Gouvernance des données, imports, revue de la qualité, historisation et pistes d’audit</w:t>
         <w:br/>
         <w:t xml:space="preserve">- Marketing de services dans le cadre de la réorganisation stratégique des équipes Risques et Cybersécurité CIB, refacturation de 500k de budget développement, offshoring de 3 ressources</w:t>
         <w:br/>
-        <w:t xml:space="preserve">- Déploiement de plans de contrôles Groupe sur plus de 50 entités Worldwide, suivi d'activité</w:t>
+        <w:t xml:space="preserve">- Déploiement de plans de contrôles Groupe sur plus de 50 entités Worldwide, suivi d’activité</w:t>
         <w:br/>
         <w:t xml:space="preserve">- Pilotage du programme de Convergence Groupe vers un outil unique de GRC en tant que SPOC (Single Point Of Contact) CIB</w:t>
         <w:br/>
         <w:t xml:space="preserve">- Réconciliation de référentiels, processus de gouvernance et procédures</w:t>
         <w:br/>
-        <w:t xml:space="preserve">- Analyses d'impact, conduites d'ateliers, tests et recettes, accompagnement au changement</w:t>
-        <w:br/>
-        <w:t xml:space="preserve">- Organisation des comités, production des supports, "lobbying" auprès du Groupe</w:t>
-        <w:br/>
-        <w:t xml:space="preserve">- Projet d'automatisation de la production centralisée des Dashboards et KPI des équipes CIB via un l'outil ETL AB Initio et de Power BI, conduite d'ateliers, création des jobs</w:t>
-        <w:br/>
-        <w:t xml:space="preserve">- Assistance à la mise en place d'un entrepôt de données avec système de Business Intelligence</w:t>
-        <w:br/>
-        <w:t xml:space="preserve">- Revue de l'organisation de l'entrepôt, alimentation et flux de données</w:t>
+        <w:t xml:space="preserve">- Analyses d’impact, conduites d’ateliers, tests et recettes, accompagnement au changement</w:t>
+        <w:br/>
+        <w:t xml:space="preserve">- Organisation des comités, production des supports, « lobbying » auprès du Groupe</w:t>
+        <w:br/>
+        <w:t xml:space="preserve">- Projet d’automatisation de la production centralisée des Dashboards et KPI des équipes CIB via un outil ETL AB Initio et de Power BI, conduite d’ateliers, création des jobs</w:t>
+        <w:br/>
+        <w:t xml:space="preserve">- Assistance à la mise en place d’un entrepôt de données avec système de Business Intelligence</w:t>
+        <w:br/>
+        <w:t xml:space="preserve">- Revue de l’organisation de l’entrepôt, alimentation et flux de données</w:t>
         <w:br/>
         <w:t xml:space="preserve">- Collecte et analyse des données en provenance de multiples sources hétérogènes provenant de CIB et de tout le Groupe, automatisation via des API</w:t>
         <w:br/>
@@ -2616,7 +2632,7 @@
           <w:color w:val="000000"/>
           <w:rtl w:val="0"/>
         </w:rPr>
-        <w:t xml:space="preserve">Mise en conformité réglementaire avec les sanctions internationales US en matière de lutte contre le blanchiment de capitaux et le financement du terrorisme, incluant la définition d'un plan de contrôle permanent, le suivi de chantiers multiples et la gestion de la qualité des données.</w:t>
+        <w:t xml:space="preserve">Remédiation OFAC pour mise en conformité réglementaire, sanctions internationales US, blanchiment de capitaux, financement du terrorisme, plan de contrôle permanent, suivi de programme, définition RACI, conformité procédures, qualité données, outil screening transactions, migration plateformes SWIFT.</w:t>
       </w:r>
     </w:p>
     <w:p>
@@ -2851,7 +2867,7 @@
           <w:color w:val="000000"/>
           <w:rtl w:val="0"/>
         </w:rPr>
-        <w:t xml:space="preserve">Définition et déploiement du dispositif de gouvernance de données en conformité avec la directive Solvabilité II et les exigences de l'ACPR, incluant le calcul de sensibilité, l'identification de variables critiques, la cartographie des processus, flux et systèmes d'information, et la proposition de nouveaux contrôles réglementaires.</w:t>
+        <w:t xml:space="preserve">Définition et déploiement d'un dispositif de gouvernance des données en conformité avec les exigences de la directive Solvabilité 2 et du régulateur ACPR, incluant la cartographie des processus, la mise en place d'un framework complet de gouvernance pour divers domaines assurantiels, et la proposition de nouveaux contrôles réglementaires.</w:t>
       </w:r>
     </w:p>
     <w:p>
@@ -2894,15 +2910,15 @@
         </w:rPr>
         <w:t xml:space="preserve">- Calcul de sensibilité et identification de variables critiques en collaboration avec les équipes actuaires</w:t>
         <w:br/>
-        <w:t xml:space="preserve">- Définition et implémentation d’un Framework complet de gouvernance de données sur une dizaine de domaines assurantiels</w:t>
-        <w:br/>
-        <w:t xml:space="preserve">- Cartographie des processus, flux et systèmes d’informations et conduite d'ateliers pour chacun des domaines fonctionnels</w:t>
+        <w:t xml:space="preserve">- Définition et implémentation d’un Framework complet de gouvernance de données sur une dizaine de domaine assurantiel</w:t>
+        <w:br/>
+        <w:t xml:space="preserve">- Cartographie des processus flux et systèmes d’informations, conduite d'ateliers pour chacun des domaines fonctionnels</w:t>
         <w:br/>
         <w:t xml:space="preserve">- Identification des contrôles, pilotage des campagnes, suivi des plans d'actions et recommandations</w:t>
         <w:br/>
         <w:t xml:space="preserve">- Design du Framework (Registre/dictionnaire de données, Certificat de contrôles, tableau de synthèse)</w:t>
         <w:br/>
-        <w:t xml:space="preserve">- Proposition de nouveaux contrôles conformes aux exigences réglementaires d’exhaustivité, exactitude et pertinence</w:t>
+        <w:t xml:space="preserve">- Proposition de nouveaux contrôles conformes aux exigences réglementaires d’exhaustivité (données manquantes), exactitude (valeurs aberrantes), et pertinence (données à jour, etc.)</w:t>
       </w:r>
     </w:p>
     <w:p>
@@ -3038,7 +3054,7 @@
           <w:u w:val="single"/>
           <w:rtl w:val="0"/>
         </w:rPr>
-        <w:t xml:space="preserve">Auditeur</w:t>
+        <w:t xml:space="preserve">Commissaire aux comptes – Auditeur</w:t>
       </w:r>
     </w:p>
     <w:p>
@@ -3082,7 +3098,7 @@
           <w:color w:val="000000"/>
           <w:rtl w:val="0"/>
         </w:rPr>
-        <w:t xml:space="preserve">Revue des contrôles généraux informatiques en support aux auditeurs financiers pour certification des bilans comptables, audit du processus d’alimentation des valorisations et revalorisations des garanties, re-certification des comptes génériques et de service, modélisation et cartographie des flux, identification des contrôles, traçage de cheminement d’échantillon de données à travers la chaine d’applications, émission et suivi des recommandations et plans d’actions.</w:t>
+        <w:t xml:space="preserve">Revue des contrôles généraux informatiques pour l'audit IT en support aux auditeurs financiers pour la certification des bilans comptables.</w:t>
       </w:r>
     </w:p>
     <w:p>
@@ -3133,7 +3149,7 @@
         <w:br/>
         <w:t xml:space="preserve">- Traçage du cheminement d’échantillon de données à travers la chaîne d’applications</w:t>
         <w:br/>
-        <w:t xml:space="preserve">- Émission et suivi des recommandations et plans d'actions</w:t>
+        <w:t xml:space="preserve">- Émission et suivi des recommandations et plans d’actions</w:t>
       </w:r>
     </w:p>
     <w:p>
@@ -3313,7 +3329,7 @@
           <w:color w:val="000000"/>
           <w:rtl w:val="0"/>
         </w:rPr>
-        <w:t xml:space="preserve">Mission d'audit des contrôles généraux informatiques en support aux auditeurs financiers pour la certification des bilans comptables.</w:t>
+        <w:t xml:space="preserve">Audit des contrôles généraux informatiques pour certification des bilans comptables, revue des processus d’alimentation, revalorisation des garanties, gestion des habilitations, recertification des comptes, modélisation et cartographie des flux, identification des contrôles, traçage du cheminement d’échantillon de données et émission de recommandations.</w:t>
       </w:r>
     </w:p>
     <w:p>
@@ -3354,19 +3370,17 @@
           <w:color w:val="000000"/>
           <w:rtl w:val="0"/>
         </w:rPr>
-        <w:t xml:space="preserve">- Revue des contrôles généraux informatiques</w:t>
-        <w:br/>
         <w:t xml:space="preserve">- Audit du processus d’alimentation des valorisation et revalorisation des Garanties</w:t>
         <w:br/>
-        <w:t xml:space="preserve">- Revue des habilitations et recertification des comptes génériques et de service</w:t>
-        <w:br/>
-        <w:t xml:space="preserve">- Modélisation, description et cartographie des flux</w:t>
-        <w:br/>
-        <w:t xml:space="preserve">- Identification de la chaîne d'applications du système d'information</w:t>
-        <w:br/>
-        <w:t xml:space="preserve">- Traçage du cheminement d'échantillon de données à travers la chaîne d'applications</w:t>
-        <w:br/>
-        <w:t xml:space="preserve">- Émission et suivi des recommandations et plans d'actions</w:t>
+        <w:t xml:space="preserve">- Revue des habilitations, recertification des comptes génériques et de service</w:t>
+        <w:br/>
+        <w:t xml:space="preserve">- Modélisation, description et cartographie des flux et identification des contrôles</w:t>
+        <w:br/>
+        <w:t xml:space="preserve">- Identification de la chaîne d’applications du système d’information</w:t>
+        <w:br/>
+        <w:t xml:space="preserve">- Traçage du cheminement d'échantillon de données à travers la chaîne d’applications</w:t>
+        <w:br/>
+        <w:t xml:space="preserve">- Émission et suivi des recommandations et plans d’actions</w:t>
       </w:r>
     </w:p>
     <w:p>
@@ -3546,7 +3560,7 @@
           <w:color w:val="000000"/>
           <w:rtl w:val="0"/>
         </w:rPr>
-        <w:t xml:space="preserve">Conseil stratégique en gouvernance des données pour la définition d'une feuille de route, implémentation de meilleures pratiques en matière de gestion et confidentialité des données, identification et mise en œuvre de solutions rapides en collaboration avec les équipes métier et IT, création de tableaux de bord pour le pilotage des données et élaboration d'un processus de gestion du cycle de vie des données, ainsi que participation à la sensibilisation aux enjeux de la gouvernance des données.</w:t>
+        <w:t xml:space="preserve">Mission de pilotage du programme de mise en conformité réglementaire dans le cadre des sanctions internationales US pour la lutte contre le blanchiment de capitaux et le financement du terrorisme, incluant la définition d'un plan de contrôle permanent, le suivi de la mise en œuvre des chantiers et jalons, la mise en conformité des procédures, la revue de la qualité des données, l'implémentation d'outils de screening et la coordination d'équipes multidisciplinaires.</w:t>
       </w:r>
     </w:p>
     <w:p>
@@ -3587,7 +3601,7 @@
           <w:color w:val="000000"/>
           <w:rtl w:val="0"/>
         </w:rPr>
-        <w:t xml:space="preserve">- Définition du plan de contrôle permanent basé sur les procédures Groupe et déploiement sur les entités et caisses régionales</w:t>
+        <w:t xml:space="preserve">- Définition du plan de contrôle permanent basé sur les procédures Groupe et déploiement sur les entités et caisse régionales</w:t>
         <w:br/>
         <w:t xml:space="preserve">- Suivi du programme structuré en 7 chantiers (Data, RH, Gouvernance, etc.) et 143 jalons dont 66 clôturés en 2 ans</w:t>
         <w:br/>
@@ -3605,11 +3619,11 @@
         <w:br/>
         <w:t xml:space="preserve"/>
         <w:br/>
-        <w:t xml:space="preserve">- Définition et déploiement du dispositif de gouvernance de données du 1e assureur français dans le cadre de la directive Solvabilité 2 en conformité avec les exigences du régulateur (ACPR)</w:t>
+        <w:t xml:space="preserve">- Définition et déploiement du dispositif de gouvernance de données du 1e assureur français CNP Assurances dans le cadre de la directive Solvabilité 2 en conformité avec les exigences du régulateur (ACPR)</w:t>
         <w:br/>
         <w:t xml:space="preserve">- Calcul de sensibilité et identification de variables critiques en collaboration avec les équipes actuaires</w:t>
         <w:br/>
-        <w:t xml:space="preserve">- Définition et implémentation d’un Framework complet de gouvernance de données sur une dizaine de domaine assurantiel</w:t>
+        <w:t xml:space="preserve">- Définition et implémentation d’un Framework complet de gouvernance de données sur une dizaine de domaine assurantiel (Emprunteur, Prévoyance Collective, etc.)</w:t>
         <w:br/>
         <w:t xml:space="preserve">- Cartographie des processus flux et systèmes d’informations, conduite d'ateliers pour chacun des domaines fonctionnels</w:t>
         <w:br/>
@@ -3617,11 +3631,11 @@
         <w:br/>
         <w:t xml:space="preserve">- Design du Framework (Registre/dictionnaire de données, Certificat de contrôles, tableau de synthèse)</w:t>
         <w:br/>
-        <w:t xml:space="preserve">- Proposition de nouveaux contrôles conformes aux exigences réglementaires d’exhaustivité (données manquantes), exactitude (valeurs aberrantes), et pertinence (données à jour, etc.)</w:t>
+        <w:t xml:space="preserve">- Proposition de nouveaux contrôles conformes aux exigences réglementaires d’exhaustivité (données manquantes), exactitude (valeur aberrantes), et pertinence (données à jour, etc.)</w:t>
         <w:br/>
         <w:t xml:space="preserve"/>
         <w:br/>
-        <w:t xml:space="preserve">- Revue des contrôles généraux informatiques dans le cadre des audits IT en support aux auditeurs financiers pour la certification des bilans comptables</w:t>
+        <w:t xml:space="preserve">- Revue des contrôles généraux informatiques dans le cadre des audits IT en support aux auditeurs financiers pour la certification des bilans comptables de la Banque de France</w:t>
         <w:br/>
         <w:t xml:space="preserve">- Audit du processus d’alimentation des valorisation et revalorisation des Garanties</w:t>
         <w:br/>
@@ -3633,7 +3647,7 @@
         <w:br/>
         <w:t xml:space="preserve">- Traçage du cheminement d’échantillon de données à travers la chaine d’applications</w:t>
         <w:br/>
-        <w:t xml:space="preserve">- Emission et suivi des recommandations et plans d’actions</w:t>
+        <w:t xml:space="preserve">- Émission et suivi des recommandations et plans d’actions</w:t>
         <w:br/>
         <w:t xml:space="preserve"/>
         <w:br/>
@@ -3645,7 +3659,7 @@
         <w:br/>
         <w:t xml:space="preserve">- Ingestion, nettoyage, mise en qualité, normalisation des données</w:t>
         <w:br/>
-        <w:t xml:space="preserve">- Construction et design des tableaux de bord de KPI Qlikview, Data Visualization</w:t>
+        <w:t xml:space="preserve">- Construction et design des tableaux de bord de KPI QlikView, Data Visualization</w:t>
         <w:br/>
         <w:t xml:space="preserve">- Création d’une offre Deloitte Audit Analytics reprise par une équipe dédiée d’une dizaine de personnes et fortement développée</w:t>
         <w:br/>
@@ -3653,7 +3667,7 @@
         <w:br/>
         <w:t xml:space="preserve">- Pilotage du dispositif de management de données bancaire et des investigations dans le cadre de la loi extraterritoriale FATCA du Department Of Justice américain visant à mettre fin au secret bancaire suisse</w:t>
         <w:br/>
-        <w:t xml:space="preserve">- Coordination des équipes d’avocats US/suisses et des équipes bancaires</w:t>
+        <w:t xml:space="preserve">- Coordination des équipes d’avocats US/suisses et des équipes bancaires Edmond de Rothschild</w:t>
         <w:br/>
         <w:t xml:space="preserve">- Analyse et investigation pour l’identification des « US Persons », revue documentaire</w:t>
         <w:br/>
@@ -3665,7 +3679,7 @@
         <w:br/>
         <w:t xml:space="preserve">- Examen de la qualité des actifs des principales banques de l’Union européenne mise en œuvre par la Banque centrale européenne et l’Autorité bancaire européenne</w:t>
         <w:br/>
-        <w:t xml:space="preserve">- Etude exhaustive de bilan, définition et mise en œuvre de contrôles, analyse de risques, automatisation VBA</w:t>
+        <w:t xml:space="preserve">- Étude exhaustive de bilan, définition et mise en œuvre de contrôles, analyse de risques, automatisation VBA</w:t>
       </w:r>
     </w:p>
     <w:p>
@@ -3734,17 +3748,19 @@
           <w:color w:val="000000"/>
           <w:rtl w:val="0"/>
         </w:rPr>
-        <w:t xml:space="preserve">- MS Pack Office / Google drive</w:t>
-        <w:br/>
-        <w:t xml:space="preserve">- Outils collaboratifs : Slack, Confluence, Miro, Teams, JIRA</w:t>
-        <w:br/>
-        <w:t xml:space="preserve">- Outils Métier : Archer GRC</w:t>
-        <w:br/>
-        <w:t xml:space="preserve">- Langages et outils: SQL</w:t>
-        <w:br/>
-        <w:t xml:space="preserve">- Outil de screening des transactions</w:t>
-        <w:br/>
-        <w:t xml:space="preserve">- Architecture BI (ETL : Pentaho, développement : JavaScript, BDD : MariaDB, Data Visualization : QlikView)</w:t>
+        <w:t xml:space="preserve">- SQL</w:t>
+        <w:br/>
+        <w:t xml:space="preserve">- PL/SQL</w:t>
+        <w:br/>
+        <w:t xml:space="preserve">- Python</w:t>
+        <w:br/>
+        <w:t xml:space="preserve">- ETL Pentaho</w:t>
+        <w:br/>
+        <w:t xml:space="preserve">- JavaScript</w:t>
+        <w:br/>
+        <w:t xml:space="preserve">- MariaDB</w:t>
+        <w:br/>
+        <w:t xml:space="preserve">- Data Visualization QlikView</w:t>
       </w:r>
     </w:p>
     <w:p>
@@ -3831,7 +3847,7 @@
           <w:szCs w:val="23"/>
           <w:rtl w:val="0"/>
         </w:rPr>
-        <w:t xml:space="preserve">                                                                        (1 an)</w:t>
+        <w:t xml:space="preserve">                                                                        1 an</w:t>
       </w:r>
       <w:r>
         <w:rPr>
@@ -3903,7 +3919,7 @@
           <w:color w:val="000000"/>
           <w:rtl w:val="0"/>
         </w:rPr>
-        <w:t xml:space="preserve">Coordination avec avocats US et suisses, analyses et investigations pour identifier les "US Persons", gestion d'entrepôt de données et construction de scripts d'analyses SQL, PL/SQL, Python.</w:t>
+        <w:t xml:space="preserve">Gestion de données bancaires et investigations pour l'identification des "US Persons" dans le cadre de la loi FATCA, coordination avec des équipes d'avocats américains et suisses, analyse documentaire, gestion d'un entrepôt de données ad hoc et alimenté par des sources hétérogènes, développement de scripts d'analyse en SQL, PL/SQL, Python.</w:t>
       </w:r>
     </w:p>
     <w:p>
@@ -3944,11 +3960,11 @@
           <w:color w:val="000000"/>
           <w:rtl w:val="0"/>
         </w:rPr>
-        <w:t xml:space="preserve">- Coordination des équipes d’avocats US/suisses et des équipes bancaires</w:t>
-        <w:br/>
-        <w:t xml:space="preserve">- Analyse et investigation pour l'identification des "US Persons"</w:t>
-        <w:br/>
-        <w:t xml:space="preserve">- Gestion d'un entrepôt de données ad hoc alimenté par des sources de données hétérogènes</w:t>
+        <w:t xml:space="preserve">- Coordination des équipes d'avocats US / suisses et des équipes bancaires</w:t>
+        <w:br/>
+        <w:t xml:space="preserve">- Analyse et investigation pour l'identification des "US Persons", revue documentaire</w:t>
+        <w:br/>
+        <w:t xml:space="preserve">- Gestion d'un entrepôt de données conçu ad hoc, alimenté par des sources de données hétérogènes (physique et numérique)</w:t>
         <w:br/>
         <w:t xml:space="preserve">- Construction de scripts d'analyses en langage SQL, PL/SQL, Python</w:t>
       </w:r>
@@ -3972,6 +3988,56 @@
           <w:rtl w:val="0"/>
         </w:rPr>
         <w:t xml:space="preserve"/>
+      </w:r>
+    </w:p>
+    <w:p>
+      <w:pPr>
+        <w:spacing w:after="200" w:line="48.00000000000001" w:lineRule="auto"/>
+        <w:rPr>
+          <w:rFonts w:ascii="Century Gothic" w:cs="Century Gothic" w:eastAsia="Century Gothic" w:hAnsi="Century Gothic"/>
+          <w:color w:val="2d68b4"/>
+          <w:sz w:val="21"/>
+          <w:szCs w:val="21"/>
+        </w:rPr>
+      </w:pPr>
+      <w:r>
+        <w:rPr>
+          <w:rFonts w:ascii="Century Gothic" w:cs="Century Gothic" w:eastAsia="Century Gothic" w:hAnsi="Century Gothic"/>
+          <w:color w:val="2d68b4"/>
+          <w:sz w:val="21"/>
+          <w:szCs w:val="21"/>
+          <w:rtl w:val="0"/>
+        </w:rPr>
+        <w:t xml:space="preserve">Environnement technique : </w:t>
+      </w:r>
+    </w:p>
+    <w:p>
+      <w:pPr>
+        <w:spacing w:after="200" w:line="276" w:lineRule="auto"/>
+        <w:rPr>
+          <w:rFonts w:ascii="Century Gothic" w:cs="Century Gothic" w:eastAsia="Century Gothic" w:hAnsi="Century Gothic"/>
+          <w:color w:val="000000"/>
+        </w:rPr>
+      </w:pPr>
+      <w:r>
+        <w:rPr>
+          <w:rFonts w:ascii="Century Gothic" w:cs="Century Gothic" w:eastAsia="Century Gothic" w:hAnsi="Century Gothic"/>
+          <w:color w:val="2d68b4"/>
+          <w:sz w:val="21"/>
+          <w:szCs w:val="21"/>
+          <w:rtl w:val="0"/>
+        </w:rPr>
+        <w:t xml:space="preserve"> </w:t>
+      </w:r>
+      <w:r>
+        <w:rPr>
+          <w:rFonts w:ascii="Century Gothic" w:cs="Century Gothic" w:eastAsia="Century Gothic" w:hAnsi="Century Gothic"/>
+          <w:color w:val="000000"/>
+          <w:rtl w:val="0"/>
+        </w:rPr>
+        <w:t xml:space="preserve">- SQL, PL/SQL, Python</w:t>
+        <w:br/>
+        <w:t xml:space="preserve">- Système d'entrepôt de données</w:t>
       </w:r>
     </w:p>
     <w:p>
@@ -4086,7 +4152,7 @@
           <w:u w:val="single"/>
           <w:rtl w:val="0"/>
         </w:rPr>
-        <w:t xml:space="preserve">Manager Consultant en Technology IT &amp; Digital Transformation</w:t>
+        <w:t xml:space="preserve">Manager Consultant</w:t>
       </w:r>
     </w:p>
     <w:p>
@@ -4130,7 +4196,7 @@
           <w:color w:val="000000"/>
           <w:rtl w:val="0"/>
         </w:rPr>
-        <w:t xml:space="preserve">Examen de la qualité des actifs dans le cadre de l'Asset Quality Review imposé par les régulateurs européens, avec focus sur la définition et mise en œuvre de contrôles, l'analyse de risques et l'automatisation VBA.</w:t>
+        <w:t xml:space="preserve">Examen de la qualité des actifs des principales banques de l'Union européenne, définition et mise en œuvre de contrôles, analyse de risques, automatisation VBA.</w:t>
       </w:r>
     </w:p>
     <w:p>
@@ -4171,13 +4237,13 @@
           <w:color w:val="000000"/>
           <w:rtl w:val="0"/>
         </w:rPr>
-        <w:t xml:space="preserve">- Etude exhaustive de bilan.</w:t>
-        <w:br/>
-        <w:t xml:space="preserve">- Définition et mise en œuvre de contrôles.</w:t>
-        <w:br/>
-        <w:t xml:space="preserve">- Analyse de risques.</w:t>
-        <w:br/>
-        <w:t xml:space="preserve">- Automatisation VBA.</w:t>
+        <w:t xml:space="preserve">- Etude exhaustive de bilan</w:t>
+        <w:br/>
+        <w:t xml:space="preserve">- Définition et mise en œuvre de contrôles</w:t>
+        <w:br/>
+        <w:t xml:space="preserve">- Analyse de risques</w:t>
+        <w:br/>
+        <w:t xml:space="preserve">- Automatisation VBA</w:t>
       </w:r>
     </w:p>
     <w:p>
@@ -4199,6 +4265,60 @@
           <w:rtl w:val="0"/>
         </w:rPr>
         <w:t xml:space="preserve"/>
+      </w:r>
+    </w:p>
+    <w:p>
+      <w:pPr>
+        <w:spacing w:after="200" w:line="48.00000000000001" w:lineRule="auto"/>
+        <w:rPr>
+          <w:rFonts w:ascii="Century Gothic" w:cs="Century Gothic" w:eastAsia="Century Gothic" w:hAnsi="Century Gothic"/>
+          <w:color w:val="2d68b4"/>
+          <w:sz w:val="21"/>
+          <w:szCs w:val="21"/>
+        </w:rPr>
+      </w:pPr>
+      <w:r>
+        <w:rPr>
+          <w:rFonts w:ascii="Century Gothic" w:cs="Century Gothic" w:eastAsia="Century Gothic" w:hAnsi="Century Gothic"/>
+          <w:color w:val="2d68b4"/>
+          <w:sz w:val="21"/>
+          <w:szCs w:val="21"/>
+          <w:rtl w:val="0"/>
+        </w:rPr>
+        <w:t xml:space="preserve">Environnement technique : </w:t>
+      </w:r>
+    </w:p>
+    <w:p>
+      <w:pPr>
+        <w:spacing w:after="200" w:line="276" w:lineRule="auto"/>
+        <w:rPr>
+          <w:rFonts w:ascii="Century Gothic" w:cs="Century Gothic" w:eastAsia="Century Gothic" w:hAnsi="Century Gothic"/>
+          <w:color w:val="000000"/>
+        </w:rPr>
+      </w:pPr>
+      <w:r>
+        <w:rPr>
+          <w:rFonts w:ascii="Century Gothic" w:cs="Century Gothic" w:eastAsia="Century Gothic" w:hAnsi="Century Gothic"/>
+          <w:color w:val="2d68b4"/>
+          <w:sz w:val="21"/>
+          <w:szCs w:val="21"/>
+          <w:rtl w:val="0"/>
+        </w:rPr>
+        <w:t xml:space="preserve"> </w:t>
+      </w:r>
+      <w:r>
+        <w:rPr>
+          <w:rFonts w:ascii="Century Gothic" w:cs="Century Gothic" w:eastAsia="Century Gothic" w:hAnsi="Century Gothic"/>
+          <w:color w:val="000000"/>
+          <w:rtl w:val="0"/>
+        </w:rPr>
+        <w:t xml:space="preserve">- Etude exhaustive de bilan</w:t>
+        <w:br/>
+        <w:t xml:space="preserve">- Définition et mise en œuvre de contrôles</w:t>
+        <w:br/>
+        <w:t xml:space="preserve">- Analyse de risques</w:t>
+        <w:br/>
+        <w:t xml:space="preserve">- Automatisation VBA</w:t>
       </w:r>
     </w:p>
     <w:p>
@@ -4357,7 +4477,7 @@
           <w:color w:val="000000"/>
           <w:rtl w:val="0"/>
         </w:rPr>
-        <w:t xml:space="preserve">Conception d'applications de gestion électronique de documents et tierce maintenance applicative, maintien en condition opérationnelle du système de gestion électronique de documents, cartographie des processus, workflows, et cycles de vie, design de l'architecture logique et applicative des applications Documentum®, définition de l'organisation des entrepôts de données, production des spécifications détaillées, mise en œuvre des développements en JAVA et outils associés, rédaction de documentation, et transfert de compétences aux équipes TMA.</w:t>
+        <w:t xml:space="preserve">Conception d'applications de Gestion Electronique de Documents (GED)/Documentum® et Tierce Maintenance Applicative (TMA), maintien en Condition Opérationnelle (MCO) du système, cartographie des processus, workflows et cycles de vie, design de l'architecture logique et applicative des applications, définition de l'organisation des entrepôts de données et production des spécifications détaillées pour le développement, tests unitaires et rédaction de documentations associées.</w:t>
       </w:r>
     </w:p>
     <w:p>
@@ -4400,9 +4520,7 @@
         </w:rPr>
         <w:t xml:space="preserve">- Conception d'applications de Gestion Electronique de Documents (GED) / Documentum®</w:t>
         <w:br/>
-        <w:t xml:space="preserve">- Tierce Maintenance Applicative (TMA)</w:t>
-        <w:br/>
-        <w:t xml:space="preserve">- Maintien en Condition Opérationnelle (MCO) du système de gestion électronique de documents</w:t>
+        <w:t xml:space="preserve">- Maintien en Condition Opérationnelle (MCO) du système de GED</w:t>
         <w:br/>
         <w:t xml:space="preserve">- Rédaction des propositions de chiffrage pour les demandes d'évolutions</w:t>
         <w:br/>
@@ -4410,25 +4528,25 @@
         <w:br/>
         <w:t xml:space="preserve">- Design de l'architecture logique et applicative des applications Documentum®</w:t>
         <w:br/>
-        <w:t xml:space="preserve">- Définition de l’organisation des entrepôts de données centralisant les métadonnées documentaires</w:t>
-        <w:br/>
-        <w:t xml:space="preserve">- Production des spécifications détaillées et mise en œuvre des développements en langage JAVA et des outils</w:t>
-        <w:br/>
-        <w:t xml:space="preserve">- Tests unitaires</w:t>
+        <w:t xml:space="preserve">- Définition de l’organisation des entrepôts de données</w:t>
+        <w:br/>
+        <w:t xml:space="preserve">- Production des spécifications détaillées et mise en œuvre des développements en langage JAVA</w:t>
+        <w:br/>
+        <w:t xml:space="preserve">- Tests unitaires et outillage des applications développées</w:t>
         <w:br/>
         <w:t xml:space="preserve">- Rédaction des documentations techniques</w:t>
         <w:br/>
-        <w:t xml:space="preserve">- Description, rédaction et outillage du transfert des applications développées à l'équipe d'exploitation</w:t>
-        <w:br/>
-        <w:t xml:space="preserve">- Transmission des compétences sur les applications aux autres membres de l'équipe TMA</w:t>
-        <w:br/>
-        <w:t xml:space="preserve">- Réalisation d'un outil de construction de chiffrage d’offres pour les centrales nucléaires EPR de nouvelle génération</w:t>
-        <w:br/>
-        <w:t xml:space="preserve">- Importation, uniformisation et mise en qualité de données</w:t>
+        <w:t xml:space="preserve">- Description et outillage du transfert des applications à l'équipe d'exploitation</w:t>
+        <w:br/>
+        <w:t xml:space="preserve">- Transmission des compétences sur les applications aux membres de l'équipe TMA</w:t>
+        <w:br/>
+        <w:t xml:space="preserve">- Réalisation d'un outil de chiffrage d’offres pour les centrales nucléaires EPR</w:t>
+        <w:br/>
+        <w:t xml:space="preserve">- Importation, uniformisation et mise en qualité de données de sources diverses</w:t>
         <w:br/>
         <w:t xml:space="preserve">- Conception des algorithmes et implémentation des programmes de calculs en VBA/Excel</w:t>
         <w:br/>
-        <w:t xml:space="preserve">- Design et optimisation du processus de calcul (ventilation des coûts, mise à jour en temps réel des indices de référence)</w:t>
+        <w:t xml:space="preserve">- Design et optimisation du processus de calcul (ventilation des coûts, mise à jour des indices de référence)</w:t>
       </w:r>
     </w:p>
     <w:p>
@@ -4608,7 +4726,7 @@
           <w:color w:val="000000"/>
           <w:rtl w:val="0"/>
         </w:rPr>
-        <w:t xml:space="preserve">Accompagnement dans la mise en place d'un système de gestion de l'information pour un éditeur de solutions, impliquant l'analyse stratégique, le référencement SEO, le marketing, l'UX Design, la conception et le développement de sites web, en utilisant PHP/HTML/CSS/Javascript, SQL et le CMS Spip.</w:t>
+        <w:t xml:space="preserve">Développement et implémentation d'une solution de gestion du système d'information pour les Greffes de tribunaux de commerce en utilisant PHP/HTML/CSS/Javascript et SQL, avec livraison de 3 sites web.</w:t>
       </w:r>
     </w:p>
     <w:p>
@@ -4657,17 +4775,15 @@
         <w:br/>
         <w:t xml:space="preserve">- UX Design</w:t>
         <w:br/>
-        <w:t xml:space="preserve">- Conception/développement de site web</w:t>
+        <w:t xml:space="preserve">- Conception / développement de site web</w:t>
         <w:br/>
         <w:t xml:space="preserve">- Identité visuelle</w:t>
         <w:br/>
         <w:t xml:space="preserve">- Implémentation d’une solution de gestion du système d’information des Greffes de tribunaux de commerce</w:t>
         <w:br/>
-        <w:t xml:space="preserve">- Programmation en PHP/HTML/CSS/Javascript, SQL</w:t>
-        <w:br/>
-        <w:t xml:space="preserve">- Utilisation de CMS Spip</w:t>
-        <w:br/>
-        <w:t xml:space="preserve">- Application du modèle MVC</w:t>
+        <w:t xml:space="preserve">- Programmation en langage PHP/HTML/CSS/Javascript, SQL</w:t>
+        <w:br/>
+        <w:t xml:space="preserve">- Utilisation de CMS Spip, Modèle MVC</w:t>
         <w:br/>
         <w:t xml:space="preserve">- Livraison de 3 sites web</w:t>
       </w:r>
@@ -4691,60 +4807,6 @@
           <w:rtl w:val="0"/>
         </w:rPr>
         <w:t xml:space="preserve"/>
-      </w:r>
-    </w:p>
-    <w:p>
-      <w:pPr>
-        <w:spacing w:after="200" w:line="48.00000000000001" w:lineRule="auto"/>
-        <w:rPr>
-          <w:rFonts w:ascii="Century Gothic" w:cs="Century Gothic" w:eastAsia="Century Gothic" w:hAnsi="Century Gothic"/>
-          <w:color w:val="2d68b4"/>
-          <w:sz w:val="21"/>
-          <w:szCs w:val="21"/>
-        </w:rPr>
-      </w:pPr>
-      <w:r>
-        <w:rPr>
-          <w:rFonts w:ascii="Century Gothic" w:cs="Century Gothic" w:eastAsia="Century Gothic" w:hAnsi="Century Gothic"/>
-          <w:color w:val="2d68b4"/>
-          <w:sz w:val="21"/>
-          <w:szCs w:val="21"/>
-          <w:rtl w:val="0"/>
-        </w:rPr>
-        <w:t xml:space="preserve">Environnement technique : </w:t>
-      </w:r>
-    </w:p>
-    <w:p>
-      <w:pPr>
-        <w:spacing w:after="200" w:line="276" w:lineRule="auto"/>
-        <w:rPr>
-          <w:rFonts w:ascii="Century Gothic" w:cs="Century Gothic" w:eastAsia="Century Gothic" w:hAnsi="Century Gothic"/>
-          <w:color w:val="000000"/>
-        </w:rPr>
-      </w:pPr>
-      <w:r>
-        <w:rPr>
-          <w:rFonts w:ascii="Century Gothic" w:cs="Century Gothic" w:eastAsia="Century Gothic" w:hAnsi="Century Gothic"/>
-          <w:color w:val="2d68b4"/>
-          <w:sz w:val="21"/>
-          <w:szCs w:val="21"/>
-          <w:rtl w:val="0"/>
-        </w:rPr>
-        <w:t xml:space="preserve"> </w:t>
-      </w:r>
-      <w:r>
-        <w:rPr>
-          <w:rFonts w:ascii="Century Gothic" w:cs="Century Gothic" w:eastAsia="Century Gothic" w:hAnsi="Century Gothic"/>
-          <w:color w:val="000000"/>
-          <w:rtl w:val="0"/>
-        </w:rPr>
-        <w:t xml:space="preserve">- PHP/HTML/CSS/Javascript</w:t>
-        <w:br/>
-        <w:t xml:space="preserve">- SQL</w:t>
-        <w:br/>
-        <w:t xml:space="preserve">- CMS Spip</w:t>
-        <w:br/>
-        <w:t xml:space="preserve">- Modèle MVC</w:t>
       </w:r>
     </w:p>
     <w:p>
@@ -4903,7 +4965,7 @@
           <w:color w:val="000000"/>
           <w:rtl w:val="0"/>
         </w:rPr>
-        <w:t xml:space="preserve">Développement d'un outil générique de diagnostic pour la collecte et conversion de données comptables en impacts environnementaux, accompagné de l'analyse de ces impacts et de la création de librairies pour faciliter les développements futurs.</w:t>
+        <w:t xml:space="preserve">Accompagnement dans l'établissement d'un outil de diagnostic pour la collecte et conversion de données comptables en impacts environnementaux, ainsi que l'analyse de ces impacts, développement de librairies pour faciliter la création de formulaires automatiques et un système de gestion multilingue, design de solutions Web de reporting extra-financier.</w:t>
       </w:r>
     </w:p>
     <w:p>
@@ -4946,21 +5008,15 @@
         </w:rPr>
         <w:t xml:space="preserve">- Réalisation d'un outil générique de diagnostic pour la collecte de données comptables</w:t>
         <w:br/>
-        <w:t xml:space="preserve">- Conversion des données comptables en impacts environnementaux</w:t>
-        <w:br/>
-        <w:t xml:space="preserve">- Analyse des impacts environnementaux</w:t>
-        <w:br/>
-        <w:t xml:space="preserve">- Développement de librairies pour faciliter les développements futurs</w:t>
-        <w:br/>
-        <w:t xml:space="preserve">- Création d'un système de gestion multilingue des sites</w:t>
-        <w:br/>
-        <w:t xml:space="preserve">- Conception de formulaires automatiques</w:t>
-        <w:br/>
-        <w:t xml:space="preserve">- Utilisation de PHP/HTML/CSS/JavaScript, Yahoo UI, Google Chart pour le développement</w:t>
+        <w:t xml:space="preserve">- Conversion de données comptables en impacts environnementaux et analyse de ces impacts</w:t>
+        <w:br/>
+        <w:t xml:space="preserve">- Développement de librairies pour simplifier les développements (création de formulaires automatiques, gestion multilingue des sites)</w:t>
+        <w:br/>
+        <w:t xml:space="preserve">- Utilisation de langages PHP/HTML/CSS/JavaScript, Yahoo UI, Google Chart</w:t>
         <w:br/>
         <w:t xml:space="preserve">- Conception du Modèle Conceptuel de Données (MCD)</w:t>
         <w:br/>
-        <w:t xml:space="preserve">- Design et édition de solutions Web pour le reporting extra-financier</w:t>
+        <w:t xml:space="preserve">- Design et édition de solutions Web de reporting extra-financier pour diverses structures</w:t>
       </w:r>
     </w:p>
     <w:p>
@@ -5311,7 +5367,7 @@
         <w:color w:val="457cbf"/>
         <w:rtl w:val="0"/>
       </w:rPr>
-      <w:t xml:space="preserve">Manager Consultant en Technologie IT &amp; Transformation Digitale</w:t>
+      <w:t xml:space="preserve">Manager Consultant en Technology IT &amp; Digital Transformation</w:t>
     </w:r>
   </w:p>
 </w:hdr>

</xml_diff>